<commit_message>
:memo: Added more details to our user manual - now all tools are covered; installation and setup, login view, data analyzer not completed yet
</commit_message>
<xml_diff>
--- a/docs/user manual/Benutzerhandbuch.docx
+++ b/docs/user manual/Benutzerhandbuch.docx
@@ -10,6 +10,7 @@
         <w:t>Handbuch</w:t>
       </w:r>
     </w:p>
+    <w:p/>
     <w:p>
       <w:pPr>
         <w:pStyle w:val="berschrift1"/>
@@ -113,112 +114,12 @@
       </w:r>
     </w:p>
     <w:p>
-      <w:pPr>
-        <w:pStyle w:val="berschrift1"/>
-      </w:pPr>
-      <w:r>
-        <w:t>3. Code-Charts-Tool</w:t>
-      </w:r>
-    </w:p>
-    <w:p>
-      <w:r>
-        <w:t>Dieses Tool dient der Erfassung des Bereiches auf dem Bildschirm, auf den der Nutzer geschaut hat. Dabei wird ihm zunächst ein Bild für eine gewisse Zeit angezeigt. Anschließend wird dieses durch ein Raster ersetzt, welches den Bildschirm in gleich große Teile unterteilt, die jeweils eine Zeichenkette enthalten. Im Anschluss wird der Nutzer zur Eingabe der zuerst gesehenen Zeichenkette aufgefordert. Je nachdem, ob die eingegebene Zeichenkette tatsächlich angezeigt wurde, erhält der Nutzer eine entsprechende Meldung.</w:t>
-      </w:r>
-    </w:p>
-    <w:p>
-      <w:pPr>
-        <w:pStyle w:val="berschrift2"/>
-      </w:pPr>
-      <w:r>
-        <w:t>3.1 Willkommensfenster</w:t>
-      </w:r>
-    </w:p>
-    <w:p>
-      <w:pPr>
-        <w:pStyle w:val="Listenabsatz"/>
-        <w:numPr>
-          <w:ilvl w:val="0"/>
-          <w:numId w:val="3"/>
-        </w:numPr>
-      </w:pPr>
-      <w:r>
-        <w:t xml:space="preserve">auch hier befinden sich am unteren Fensterrand die </w:t>
-      </w:r>
-      <w:r>
-        <w:t>Schaltflächen</w:t>
-      </w:r>
-      <w:r>
-        <w:t xml:space="preserve"> „Hauptmenü“ und „</w:t>
-      </w:r>
-      <w:r>
-        <w:rPr>
-          <w:b/>
-        </w:rPr>
-        <w:t>Programm beenden</w:t>
-      </w:r>
-      <w:r>
-        <w:t>“</w:t>
-      </w:r>
-    </w:p>
-    <w:p>
-      <w:pPr>
-        <w:pStyle w:val="Listenabsatz"/>
-        <w:numPr>
-          <w:ilvl w:val="1"/>
-          <w:numId w:val="3"/>
-        </w:numPr>
-      </w:pPr>
-      <w:r>
-        <w:t>mit einem Linksklick auf die Schaltfläche „</w:t>
-      </w:r>
-      <w:r>
-        <w:rPr>
-          <w:b/>
-        </w:rPr>
-        <w:t>Hauptmenü</w:t>
-      </w:r>
-      <w:r>
-        <w:t>“ gelangen Sie in das Hauptmenü zurück</w:t>
-      </w:r>
-      <w:r>
-        <w:t xml:space="preserve"> (vgl. Kapitel 2)</w:t>
-      </w:r>
-    </w:p>
-    <w:p>
-      <w:pPr>
-        <w:pStyle w:val="Listenabsatz"/>
-        <w:numPr>
-          <w:ilvl w:val="1"/>
-          <w:numId w:val="3"/>
-        </w:numPr>
-      </w:pPr>
-      <w:r>
-        <w:t>mit einem Linksklick auf die Schaltfläche „</w:t>
-      </w:r>
-      <w:r>
-        <w:rPr>
-          <w:b/>
-        </w:rPr>
-        <w:t>Programm beenden</w:t>
-      </w:r>
-      <w:r>
-        <w:t>“ schließen Sie das Programm</w:t>
-      </w:r>
-    </w:p>
-    <w:p>
-      <w:pPr>
-        <w:pStyle w:val="Listenabsatz"/>
-        <w:numPr>
-          <w:ilvl w:val="1"/>
-          <w:numId w:val="3"/>
-        </w:numPr>
-      </w:pPr>
       <w:r>
         <w:drawing>
-          <wp:inline distT="0" distB="0" distL="0" distR="0" wp14:anchorId="7E42B6CB" wp14:editId="5EA31DC3">
-            <wp:extent cx="2845558" cy="466485"/>
+          <wp:inline distT="0" distB="0" distL="0" distR="0" wp14:anchorId="136D5A40" wp14:editId="6E5F334A">
+            <wp:extent cx="2428646" cy="1358350"/>
             <wp:effectExtent l="0" t="0" r="0" b="0"/>
-            <wp:docPr id="4" name="Grafik 4"/>
+            <wp:docPr id="19" name="Grafik 19"/>
             <wp:cNvGraphicFramePr>
               <a:graphicFrameLocks xmlns:a="http://schemas.openxmlformats.org/drawingml/2006/main" noChangeAspect="1"/>
             </wp:cNvGraphicFramePr>
@@ -238,7 +139,7 @@
                   <pic:spPr>
                     <a:xfrm>
                       <a:off x="0" y="0"/>
-                      <a:ext cx="3016930" cy="494579"/>
+                      <a:ext cx="2446737" cy="1368468"/>
                     </a:xfrm>
                     <a:prstGeom prst="rect">
                       <a:avLst/>
@@ -253,6 +154,87 @@
     </w:p>
     <w:p>
       <w:pPr>
+        <w:pStyle w:val="berschrift1"/>
+      </w:pPr>
+      <w:r>
+        <w:t>3. Code-Charts-Tool</w:t>
+      </w:r>
+    </w:p>
+    <w:p>
+      <w:pPr>
+        <w:jc w:val="both"/>
+      </w:pPr>
+      <w:r>
+        <w:t>Dieses Tool dient der Erfassung des Bereiches auf dem Bildschirm, auf den der</w:t>
+      </w:r>
+      <w:r>
+        <w:t>/die</w:t>
+      </w:r>
+      <w:r>
+        <w:t xml:space="preserve"> </w:t>
+      </w:r>
+      <w:proofErr w:type="spellStart"/>
+      <w:r>
+        <w:t>Nutzer</w:t>
+      </w:r>
+      <w:r>
+        <w:t>In</w:t>
+      </w:r>
+      <w:proofErr w:type="spellEnd"/>
+      <w:r>
+        <w:t xml:space="preserve"> geschaut hat. Dabei wird ihm</w:t>
+      </w:r>
+      <w:r>
+        <w:t>/ihr</w:t>
+      </w:r>
+      <w:r>
+        <w:t xml:space="preserve"> zunächst ein Bild für eine gewisse Zeit angezeigt. Anschließend wird dieses durch ein Raster ersetzt, welches den Bildschirm in gleich große Teile unterteilt, die jeweils eine Zeichenkette enthalten. Im Anschluss wird der</w:t>
+      </w:r>
+      <w:r>
+        <w:t>/die</w:t>
+      </w:r>
+      <w:r>
+        <w:t xml:space="preserve"> </w:t>
+      </w:r>
+      <w:proofErr w:type="spellStart"/>
+      <w:r>
+        <w:t>Nutzer</w:t>
+      </w:r>
+      <w:r>
+        <w:t>In</w:t>
+      </w:r>
+      <w:proofErr w:type="spellEnd"/>
+      <w:r>
+        <w:t xml:space="preserve"> zur Eingabe der zuerst gesehenen Zeichenkette aufgefordert. Je nachdem, ob die eingegebene Zeichenkette tatsächlich angezeigt wurde, erhält der</w:t>
+      </w:r>
+      <w:r>
+        <w:t>/die</w:t>
+      </w:r>
+      <w:r>
+        <w:t xml:space="preserve"> </w:t>
+      </w:r>
+      <w:proofErr w:type="spellStart"/>
+      <w:r>
+        <w:t>Nutzer</w:t>
+      </w:r>
+      <w:r>
+        <w:t>In</w:t>
+      </w:r>
+      <w:proofErr w:type="spellEnd"/>
+      <w:r>
+        <w:t xml:space="preserve"> eine entsprechende Meldung.</w:t>
+      </w:r>
+    </w:p>
+    <w:p>
+      <w:pPr>
+        <w:pStyle w:val="berschrift2"/>
+      </w:pPr>
+      <w:r>
+        <w:t>3.1 Willkommensfenster</w:t>
+      </w:r>
+    </w:p>
+    <w:p>
+      <w:pPr>
         <w:pStyle w:val="Listenabsatz"/>
         <w:numPr>
           <w:ilvl w:val="0"/>
@@ -260,92 +242,46 @@
         </w:numPr>
       </w:pPr>
       <w:r>
+        <w:t xml:space="preserve">auch hier befinden sich am unteren Fensterrand die </w:t>
+      </w:r>
+      <w:r>
+        <w:t>Schaltflächen</w:t>
+      </w:r>
+      <w:r>
+        <w:t xml:space="preserve"> „Hauptmenü“ und „</w:t>
+      </w:r>
+      <w:r>
+        <w:rPr>
+          <w:b/>
+        </w:rPr>
+        <w:t>Programm beenden</w:t>
+      </w:r>
+      <w:r>
+        <w:t>“</w:t>
+      </w:r>
+    </w:p>
+    <w:p>
+      <w:pPr>
+        <w:pStyle w:val="Listenabsatz"/>
+        <w:numPr>
+          <w:ilvl w:val="1"/>
+          <w:numId w:val="3"/>
+        </w:numPr>
+      </w:pPr>
+      <w:r>
         <w:t>mit einem Linksklick auf die Schaltfläche „</w:t>
       </w:r>
       <w:r>
         <w:rPr>
           <w:b/>
         </w:rPr>
-        <w:t>START</w:t>
-      </w:r>
-      <w:r>
-        <w:t>“ beginnen Sie das Code-Charts-Experiment</w:t>
-      </w:r>
-    </w:p>
-    <w:p>
-      <w:pPr>
-        <w:pStyle w:val="berschrift2"/>
-      </w:pPr>
-      <w:r>
-        <w:t>3.2 Anzeige des Bildes</w:t>
-      </w:r>
-    </w:p>
-    <w:p>
-      <w:pPr>
-        <w:pStyle w:val="Listenabsatz"/>
-        <w:numPr>
-          <w:ilvl w:val="0"/>
-          <w:numId w:val="4"/>
-        </w:numPr>
-      </w:pPr>
-      <w:r>
-        <w:t>Sie sehen ein Bild, welches eine gewisse Zeit lang dargestellt wird</w:t>
-      </w:r>
-    </w:p>
-    <w:p>
-      <w:pPr>
-        <w:pStyle w:val="Listenabsatz"/>
-        <w:numPr>
-          <w:ilvl w:val="0"/>
-          <w:numId w:val="4"/>
-        </w:numPr>
-      </w:pPr>
-      <w:r>
-        <w:t>dieses Bild passt sich Ihrer Bildschirmgröße automatisch an, um Ihnen den größtmöglichen Komfort zu bieten</w:t>
-      </w:r>
-    </w:p>
-    <w:p>
-      <w:pPr>
-        <w:pStyle w:val="Listenabsatz"/>
-        <w:numPr>
-          <w:ilvl w:val="0"/>
-          <w:numId w:val="4"/>
-        </w:numPr>
-      </w:pPr>
-      <w:r>
-        <w:t>nach der voreingestellten Zeit verschwindet das Bild automatisch und wird durch ein Raster ersetzt</w:t>
-      </w:r>
-    </w:p>
-    <w:p>
-      <w:pPr>
-        <w:pStyle w:val="berschrift2"/>
-      </w:pPr>
-      <w:r>
-        <w:t>3.3 Anzeige des Rasters</w:t>
-      </w:r>
-    </w:p>
-    <w:p>
-      <w:pPr>
-        <w:pStyle w:val="Listenabsatz"/>
-        <w:numPr>
-          <w:ilvl w:val="0"/>
-          <w:numId w:val="5"/>
-        </w:numPr>
-      </w:pPr>
-      <w:r>
-        <w:t>direkt im Anschluss an die Darstellung des Bildes, wird Ihnen ein Raster präsentiert</w:t>
-      </w:r>
-    </w:p>
-    <w:p>
-      <w:pPr>
-        <w:pStyle w:val="Listenabsatz"/>
-        <w:numPr>
-          <w:ilvl w:val="0"/>
-          <w:numId w:val="5"/>
-        </w:numPr>
-      </w:pPr>
-      <w:r>
-        <w:t>wenn Sie das Bild zuvor aufmerksam betrachtet haben, blicken Sie nun in ein bestimmtes Feld des Rasters</w:t>
+        <w:t>Hauptmenü</w:t>
+      </w:r>
+      <w:r>
+        <w:t>“ gelangen Sie in das Hauptmenü zurück</w:t>
+      </w:r>
+      <w:r>
+        <w:t xml:space="preserve"> (vgl. Kapitel 2)</w:t>
       </w:r>
     </w:p>
     <w:p>
@@ -353,11 +289,20 @@
         <w:pStyle w:val="Listenabsatz"/>
         <w:numPr>
           <w:ilvl w:val="1"/>
-          <w:numId w:val="5"/>
-        </w:numPr>
-      </w:pPr>
-      <w:r>
-        <w:t>jedes Raster enthält eine Zeichenkette, die dieses Raster eindeutig identifiziert</w:t>
+          <w:numId w:val="3"/>
+        </w:numPr>
+      </w:pPr>
+      <w:r>
+        <w:t>mit einem Linksklick auf die Schaltfläche „</w:t>
+      </w:r>
+      <w:r>
+        <w:rPr>
+          <w:b/>
+        </w:rPr>
+        <w:t>Programm beenden</w:t>
+      </w:r>
+      <w:r>
+        <w:t>“ schließen Sie das Programm</w:t>
       </w:r>
     </w:p>
     <w:p>
@@ -365,365 +310,18 @@
         <w:pStyle w:val="Listenabsatz"/>
         <w:numPr>
           <w:ilvl w:val="1"/>
-          <w:numId w:val="5"/>
-        </w:numPr>
-      </w:pPr>
-      <w:r>
-        <w:t>bitte prägen Sie sich diese Zeichenkette gründlich ein</w:t>
-      </w:r>
-    </w:p>
-    <w:p>
-      <w:pPr>
-        <w:pStyle w:val="Listenabsatz"/>
-        <w:numPr>
-          <w:ilvl w:val="0"/>
-          <w:numId w:val="5"/>
-        </w:numPr>
-      </w:pPr>
-      <w:r>
-        <w:t>ohne, dass Sie etwas tun müssen, verschwindet auch das Raster nach einer festgelegten Zeit wieder und wird durch ein Fenster mit einer Eingabezeile ersetzt</w:t>
-      </w:r>
-    </w:p>
-    <w:p/>
-    <w:p>
-      <w:pPr>
-        <w:pStyle w:val="berschrift2"/>
-      </w:pPr>
-      <w:r>
-        <w:lastRenderedPageBreak/>
-        <w:t>3.4 Anzeige des Eingabefensters</w:t>
-      </w:r>
-    </w:p>
-    <w:p>
-      <w:pPr>
-        <w:pStyle w:val="Listenabsatz"/>
-        <w:numPr>
-          <w:ilvl w:val="0"/>
-          <w:numId w:val="6"/>
-        </w:numPr>
-      </w:pPr>
-      <w:r>
-        <w:t>direkt im Anschluss an die Darstellung des Rasters, wird Ihnen ein Fenster mit einer Eingabezeile und diversen Schaltflächen präsentiert</w:t>
-      </w:r>
-    </w:p>
-    <w:p>
-      <w:pPr>
-        <w:pStyle w:val="Listenabsatz"/>
-        <w:numPr>
-          <w:ilvl w:val="0"/>
-          <w:numId w:val="6"/>
-        </w:numPr>
-      </w:pPr>
-      <w:r>
-        <w:t>vielleicht kommen Ihnen hier wieder die Schaltflächen „</w:t>
-      </w:r>
-      <w:r>
-        <w:rPr>
-          <w:b/>
-        </w:rPr>
-        <w:t>Hauptmenü</w:t>
-      </w:r>
-      <w:r>
-        <w:t>“ und „</w:t>
-      </w:r>
-      <w:r>
-        <w:rPr>
-          <w:b/>
-        </w:rPr>
-        <w:t>Programm beenden</w:t>
-      </w:r>
-      <w:r>
-        <w:t>“ bekannt vor</w:t>
-      </w:r>
-    </w:p>
-    <w:p>
-      <w:pPr>
-        <w:pStyle w:val="Listenabsatz"/>
-        <w:numPr>
-          <w:ilvl w:val="1"/>
-          <w:numId w:val="6"/>
-        </w:numPr>
-      </w:pPr>
-      <w:r>
-        <w:t>mit einem Linksklick auf die Schaltfläche „</w:t>
-      </w:r>
-      <w:r>
-        <w:rPr>
-          <w:b/>
-        </w:rPr>
-        <w:t>Hauptmenü</w:t>
-      </w:r>
-      <w:r>
-        <w:t>“ gelangen Sie in das Hauptmenü zurück (vgl. Kapitel 2)</w:t>
-      </w:r>
-    </w:p>
-    <w:p>
-      <w:pPr>
-        <w:pStyle w:val="Listenabsatz"/>
-        <w:numPr>
-          <w:ilvl w:val="1"/>
-          <w:numId w:val="6"/>
-        </w:numPr>
-      </w:pPr>
-      <w:r>
-        <w:t>mit einem Linksklick auf die Schaltfläche „</w:t>
-      </w:r>
-      <w:r>
-        <w:rPr>
-          <w:b/>
-        </w:rPr>
-        <w:t>Programm</w:t>
-      </w:r>
-      <w:r>
-        <w:t xml:space="preserve"> </w:t>
-      </w:r>
-      <w:r>
-        <w:rPr>
-          <w:b/>
-        </w:rPr>
-        <w:t>beenden</w:t>
-      </w:r>
-      <w:r>
-        <w:t>“ schließen Sie das Programm</w:t>
-      </w:r>
-    </w:p>
-    <w:p>
-      <w:pPr>
-        <w:pStyle w:val="Listenabsatz"/>
-        <w:numPr>
-          <w:ilvl w:val="0"/>
-          <w:numId w:val="6"/>
-        </w:numPr>
-      </w:pPr>
-      <w:r>
-        <w:t>außerdem sehen Sie eine Eingabezeile im oberen Bereich des Fensters</w:t>
-      </w:r>
-    </w:p>
-    <w:p>
-      <w:pPr>
-        <w:pStyle w:val="Listenabsatz"/>
-        <w:numPr>
-          <w:ilvl w:val="1"/>
-          <w:numId w:val="6"/>
-        </w:numPr>
-      </w:pPr>
-      <w:r>
-        <w:t>geben Sie hier bitte die Zeichenkette ein, die Sie sich im vorherigen Schritt eingeprägt haben (</w:t>
-      </w:r>
-      <w:r>
-        <w:rPr>
-          <w:b/>
-          <w:color w:val="FF0000"/>
-        </w:rPr>
-        <w:t>Achtung</w:t>
-      </w:r>
-      <w:r>
-        <w:t>: Eingabe von nur einer Zeichenkette auf einmal möglich!)</w:t>
-      </w:r>
-    </w:p>
-    <w:p>
-      <w:pPr>
-        <w:pStyle w:val="Listenabsatz"/>
-        <w:numPr>
-          <w:ilvl w:val="1"/>
-          <w:numId w:val="6"/>
-        </w:numPr>
-      </w:pPr>
-      <w:r>
-        <w:t>betätigen Sie die Schaltfläche „</w:t>
-      </w:r>
-      <w:r>
-        <w:rPr>
-          <w:b/>
-        </w:rPr>
-        <w:t>Abschicken</w:t>
-      </w:r>
-      <w:r>
-        <w:t>“, um das Experiment abzuschließen und Ihre Eingaben an das Testzentrum zu übermitteln</w:t>
-      </w:r>
-    </w:p>
-    <w:p>
-      <w:pPr>
-        <w:pStyle w:val="Listenabsatz"/>
-        <w:numPr>
-          <w:ilvl w:val="1"/>
-          <w:numId w:val="6"/>
-        </w:numPr>
-      </w:pPr>
-      <w:r>
-        <w:t>die Übermittlung der Eingabe kann einige Zeit in Anspruch nehmen</w:t>
-      </w:r>
-    </w:p>
-    <w:p>
-      <w:pPr>
-        <w:pStyle w:val="berschrift2"/>
-      </w:pPr>
-      <w:r>
-        <w:t>3.5 Rückmeldung und Abschluss des Programmes</w:t>
-      </w:r>
-    </w:p>
-    <w:p>
-      <w:pPr>
-        <w:pStyle w:val="Listenabsatz"/>
-        <w:numPr>
-          <w:ilvl w:val="0"/>
-          <w:numId w:val="7"/>
-        </w:numPr>
-      </w:pPr>
-      <w:r>
-        <w:t xml:space="preserve">nachdem die Übermittlung der Daten abgeschlossen wurde, erhalten Sie eine kurze Rückmeldung darüber, </w:t>
-      </w:r>
-      <w:r>
-        <w:t>ob die Eingabe akzeptiert wurde oder nicht</w:t>
-      </w:r>
-    </w:p>
-    <w:p>
-      <w:pPr>
-        <w:pStyle w:val="berschrift3"/>
-      </w:pPr>
-      <w:r>
-        <w:t>3.5.1 Rückmeldung bei fehlerhafter Eingabe</w:t>
-      </w:r>
-    </w:p>
-    <w:p>
-      <w:pPr>
-        <w:pStyle w:val="Listenabsatz"/>
-        <w:numPr>
-          <w:ilvl w:val="0"/>
-          <w:numId w:val="7"/>
-        </w:numPr>
-      </w:pPr>
-      <w:r>
-        <w:t>wurde die Eingabe nicht akzeptiert, haben Sie eine Zeichenkette eingegeben, die Ihnen nicht angezeigt wurde oder Sie haben versucht, mehrere Zeichenketten auf einmal einzugeben</w:t>
-      </w:r>
-    </w:p>
-    <w:p>
-      <w:pPr>
-        <w:pStyle w:val="Listenabsatz"/>
-        <w:numPr>
-          <w:ilvl w:val="1"/>
-          <w:numId w:val="7"/>
-        </w:numPr>
-      </w:pPr>
-      <w:r>
-        <w:t xml:space="preserve">Sie erhalten dann die Rückmeldung </w:t>
-      </w:r>
-      <w:r>
-        <w:rPr>
-          <w:b/>
-        </w:rPr>
-        <w:t>„Fehlerhafte Eingabe!“</w:t>
-      </w:r>
-    </w:p>
-    <w:p>
-      <w:pPr>
-        <w:pStyle w:val="Listenabsatz"/>
-        <w:numPr>
-          <w:ilvl w:val="1"/>
-          <w:numId w:val="7"/>
-        </w:numPr>
-      </w:pPr>
-      <w:r>
-        <w:t>Ihre Eingabe wurde in diesem Fall nicht gespeichert, Sie können das Experiment aber mit einem Linksklick auf die Schaltfläche „</w:t>
-      </w:r>
-      <w:r>
-        <w:rPr>
-          <w:b/>
-        </w:rPr>
-        <w:t>Neuer Versuch</w:t>
-      </w:r>
-      <w:r>
-        <w:t>“ erneut durchführen</w:t>
-      </w:r>
-    </w:p>
-    <w:p>
-      <w:pPr>
-        <w:pStyle w:val="Listenabsatz"/>
-        <w:numPr>
-          <w:ilvl w:val="1"/>
-          <w:numId w:val="7"/>
-        </w:numPr>
-      </w:pPr>
-      <w:r>
-        <w:t>außerdem werden Ihnen im unteren Fensterbereich wieder die zwei Schaltflächen „</w:t>
-      </w:r>
-      <w:r>
-        <w:rPr>
-          <w:b/>
-        </w:rPr>
-        <w:t>Hauptmenü</w:t>
-      </w:r>
-      <w:r>
-        <w:t>“ und „</w:t>
-      </w:r>
-      <w:r>
-        <w:rPr>
-          <w:b/>
-        </w:rPr>
-        <w:t>Programm beenden</w:t>
-      </w:r>
-      <w:r>
-        <w:t>“ angezeigt</w:t>
-      </w:r>
-    </w:p>
-    <w:p>
-      <w:pPr>
-        <w:pStyle w:val="Listenabsatz"/>
-        <w:numPr>
-          <w:ilvl w:val="2"/>
-          <w:numId w:val="7"/>
-        </w:numPr>
-      </w:pPr>
-      <w:r>
-        <w:t>mit einem Linksklick auf die Schaltfläche „</w:t>
-      </w:r>
-      <w:r>
-        <w:rPr>
-          <w:b/>
-        </w:rPr>
-        <w:t>Hauptmenü</w:t>
-      </w:r>
-      <w:r>
-        <w:t>“ gelangen Sie in das Hauptmenü zurück (vgl. Kapitel 2)</w:t>
-      </w:r>
-    </w:p>
-    <w:p>
-      <w:pPr>
-        <w:pStyle w:val="Listenabsatz"/>
-        <w:numPr>
-          <w:ilvl w:val="2"/>
-          <w:numId w:val="7"/>
-        </w:numPr>
-      </w:pPr>
-      <w:r>
-        <w:t>mit einem Linksklick auf die Schaltfläche „</w:t>
-      </w:r>
-      <w:r>
-        <w:rPr>
-          <w:b/>
-        </w:rPr>
-        <w:t>Programm</w:t>
-      </w:r>
-      <w:r>
-        <w:t xml:space="preserve"> </w:t>
-      </w:r>
-      <w:r>
-        <w:rPr>
-          <w:b/>
-        </w:rPr>
-        <w:t>beenden</w:t>
-      </w:r>
-      <w:r>
-        <w:t>“ schließen Sie das Programm</w:t>
-      </w:r>
-    </w:p>
-    <w:p>
-      <w:r>
+          <w:numId w:val="3"/>
+        </w:numPr>
+      </w:pPr>
+      <w:r>
+        <w:rPr>
+          <w:noProof/>
+        </w:rPr>
         <w:drawing>
-          <wp:inline distT="0" distB="0" distL="0" distR="0" wp14:anchorId="4E6E9D6D" wp14:editId="4E67BF27">
-            <wp:extent cx="5760720" cy="859155"/>
+          <wp:inline distT="0" distB="0" distL="0" distR="0" wp14:anchorId="7E42B6CB" wp14:editId="5EA31DC3">
+            <wp:extent cx="2845558" cy="466485"/>
             <wp:effectExtent l="0" t="0" r="0" b="0"/>
-            <wp:docPr id="3" name="Grafik 3"/>
+            <wp:docPr id="4" name="Grafik 4"/>
             <wp:cNvGraphicFramePr>
               <a:graphicFrameLocks xmlns:a="http://schemas.openxmlformats.org/drawingml/2006/main" noChangeAspect="1"/>
             </wp:cNvGraphicFramePr>
@@ -743,7 +341,7 @@
                   <pic:spPr>
                     <a:xfrm>
                       <a:off x="0" y="0"/>
-                      <a:ext cx="5760720" cy="859155"/>
+                      <a:ext cx="3016930" cy="494579"/>
                     </a:xfrm>
                     <a:prstGeom prst="rect">
                       <a:avLst/>
@@ -758,28 +356,100 @@
     </w:p>
     <w:p>
       <w:pPr>
-        <w:pStyle w:val="berschrift3"/>
-      </w:pPr>
-      <w:r>
-        <w:t>3.5.2 Rückmeldung bei korrekter Eingabe</w:t>
-      </w:r>
-    </w:p>
-    <w:p>
-      <w:pPr>
         <w:pStyle w:val="Listenabsatz"/>
         <w:numPr>
           <w:ilvl w:val="0"/>
-          <w:numId w:val="7"/>
-        </w:numPr>
-      </w:pPr>
-      <w:r>
-        <w:t xml:space="preserve">wurde die Eingabe akzeptiert, haben Sie eine </w:t>
-      </w:r>
-      <w:r>
-        <w:t xml:space="preserve">korrekte </w:t>
-      </w:r>
-      <w:r>
-        <w:t>Zeichenkette eingegeben</w:t>
+          <w:numId w:val="3"/>
+        </w:numPr>
+      </w:pPr>
+      <w:r>
+        <w:t>mit einem Linksklick auf die Schaltfläche „</w:t>
+      </w:r>
+      <w:r>
+        <w:rPr>
+          <w:b/>
+        </w:rPr>
+        <w:t>START</w:t>
+      </w:r>
+      <w:r>
+        <w:t>“ beginnen Sie das Code-Charts-Experiment</w:t>
+      </w:r>
+    </w:p>
+    <w:p>
+      <w:pPr>
+        <w:pStyle w:val="berschrift2"/>
+      </w:pPr>
+      <w:r>
+        <w:t>3.2 Anzeige des Bildes</w:t>
+      </w:r>
+    </w:p>
+    <w:p>
+      <w:pPr>
+        <w:pStyle w:val="Listenabsatz"/>
+        <w:numPr>
+          <w:ilvl w:val="0"/>
+          <w:numId w:val="4"/>
+        </w:numPr>
+      </w:pPr>
+      <w:r>
+        <w:t>Sie sehen ein Bild, welches eine gewisse Zeit lang dargestellt wird</w:t>
+      </w:r>
+    </w:p>
+    <w:p>
+      <w:pPr>
+        <w:pStyle w:val="Listenabsatz"/>
+        <w:numPr>
+          <w:ilvl w:val="0"/>
+          <w:numId w:val="4"/>
+        </w:numPr>
+      </w:pPr>
+      <w:r>
+        <w:t>dieses Bild passt sich Ihrer Bildschirmgröße automatisch an, um Ihnen den größtmöglichen Komfort zu bieten</w:t>
+      </w:r>
+    </w:p>
+    <w:p>
+      <w:pPr>
+        <w:pStyle w:val="Listenabsatz"/>
+        <w:numPr>
+          <w:ilvl w:val="0"/>
+          <w:numId w:val="4"/>
+        </w:numPr>
+      </w:pPr>
+      <w:r>
+        <w:t>nach der voreingestellten Zeit verschwindet das Bild automatisch und wird durch ein Raster ersetzt</w:t>
+      </w:r>
+    </w:p>
+    <w:p>
+      <w:pPr>
+        <w:pStyle w:val="berschrift2"/>
+      </w:pPr>
+      <w:r>
+        <w:lastRenderedPageBreak/>
+        <w:t>3.3 Anzeige des Rasters</w:t>
+      </w:r>
+    </w:p>
+    <w:p>
+      <w:pPr>
+        <w:pStyle w:val="Listenabsatz"/>
+        <w:numPr>
+          <w:ilvl w:val="0"/>
+          <w:numId w:val="5"/>
+        </w:numPr>
+      </w:pPr>
+      <w:r>
+        <w:t>direkt im Anschluss an die Darstellung des Bildes, wird Ihnen ein Raster präsentiert</w:t>
+      </w:r>
+    </w:p>
+    <w:p>
+      <w:pPr>
+        <w:pStyle w:val="Listenabsatz"/>
+        <w:numPr>
+          <w:ilvl w:val="0"/>
+          <w:numId w:val="5"/>
+        </w:numPr>
+      </w:pPr>
+      <w:r>
+        <w:t>wenn Sie das Bild zuvor aufmerksam betrachtet haben, blicken Sie nun in ein bestimmtes Feld des Rasters</w:t>
       </w:r>
     </w:p>
     <w:p>
@@ -787,29 +457,11 @@
         <w:pStyle w:val="Listenabsatz"/>
         <w:numPr>
           <w:ilvl w:val="1"/>
-          <w:numId w:val="7"/>
-        </w:numPr>
-      </w:pPr>
-      <w:r>
-        <w:t xml:space="preserve">Sie erhalten dann die Rückmeldung </w:t>
-      </w:r>
-      <w:r>
-        <w:rPr>
-          <w:b/>
-        </w:rPr>
-        <w:t>„</w:t>
-      </w:r>
-      <w:r>
-        <w:rPr>
-          <w:b/>
-        </w:rPr>
-        <w:t>Vielen Dank für Ihre Teilnahme!</w:t>
-      </w:r>
-      <w:r>
-        <w:rPr>
-          <w:b/>
-        </w:rPr>
-        <w:t>“</w:t>
+          <w:numId w:val="5"/>
+        </w:numPr>
+      </w:pPr>
+      <w:r>
+        <w:t>jedes Raster enthält eine Zeichenkette, die dieses Raster eindeutig identifiziert</w:t>
       </w:r>
     </w:p>
     <w:p>
@@ -817,114 +469,32 @@
         <w:pStyle w:val="Listenabsatz"/>
         <w:numPr>
           <w:ilvl w:val="1"/>
-          <w:numId w:val="7"/>
-        </w:numPr>
-        <w:rPr>
-          <w:bCs/>
-        </w:rPr>
-      </w:pPr>
-      <w:r>
-        <w:rPr>
-          <w:bCs/>
-        </w:rPr>
-        <w:t>I</w:t>
-      </w:r>
-      <w:r>
-        <w:rPr>
-          <w:bCs/>
-        </w:rPr>
-        <w:t>hre Daten wurden erfolgreich an das Testzentrum übermittelt und gespeichert</w:t>
-      </w:r>
-    </w:p>
-    <w:p>
-      <w:pPr>
-        <w:pStyle w:val="Listenabsatz"/>
-        <w:numPr>
-          <w:ilvl w:val="1"/>
-          <w:numId w:val="7"/>
-        </w:numPr>
-      </w:pPr>
-      <w:r>
-        <w:t>außerdem werden Ihnen im unteren Fensterbereich wieder die zwei Schaltflächen „</w:t>
-      </w:r>
-      <w:r>
-        <w:rPr>
-          <w:b/>
-        </w:rPr>
-        <w:t>Hauptmenü</w:t>
-      </w:r>
-      <w:r>
-        <w:t>“ und „</w:t>
-      </w:r>
-      <w:r>
-        <w:rPr>
-          <w:b/>
-        </w:rPr>
-        <w:t>Programm beenden</w:t>
-      </w:r>
-      <w:r>
-        <w:t>“ angezeigt</w:t>
-      </w:r>
-    </w:p>
-    <w:p>
-      <w:pPr>
-        <w:pStyle w:val="Listenabsatz"/>
-        <w:numPr>
-          <w:ilvl w:val="2"/>
-          <w:numId w:val="7"/>
-        </w:numPr>
-      </w:pPr>
-      <w:r>
-        <w:t>mit einem Linksklick auf die Schaltfläche „</w:t>
-      </w:r>
-      <w:r>
-        <w:rPr>
-          <w:b/>
-        </w:rPr>
-        <w:t>Hauptmenü</w:t>
-      </w:r>
-      <w:r>
-        <w:t>“ gelangen Sie in das Hauptmenü zurück (vgl. Kapitel 2)</w:t>
-      </w:r>
-    </w:p>
-    <w:p>
-      <w:pPr>
-        <w:pStyle w:val="Listenabsatz"/>
-        <w:numPr>
-          <w:ilvl w:val="2"/>
-          <w:numId w:val="7"/>
-        </w:numPr>
-      </w:pPr>
-      <w:r>
-        <w:t>mit einem Linksklick auf die Schaltfläche „</w:t>
-      </w:r>
-      <w:r>
-        <w:rPr>
-          <w:b/>
-        </w:rPr>
-        <w:t>Programm</w:t>
-      </w:r>
-      <w:r>
-        <w:t xml:space="preserve"> </w:t>
-      </w:r>
-      <w:r>
-        <w:rPr>
-          <w:b/>
-        </w:rPr>
-        <w:t>beenden</w:t>
-      </w:r>
-      <w:r>
-        <w:t>“ schließen Sie das Programm</w:t>
-      </w:r>
-    </w:p>
-    <w:p>
-      <w:r>
-        <w:lastRenderedPageBreak/>
+          <w:numId w:val="5"/>
+        </w:numPr>
+      </w:pPr>
+      <w:r>
+        <w:t>bitte prägen Sie sich diese Zeichenkette gründlich ein</w:t>
+      </w:r>
+    </w:p>
+    <w:p>
+      <w:pPr>
+        <w:pStyle w:val="Listenabsatz"/>
+        <w:numPr>
+          <w:ilvl w:val="0"/>
+          <w:numId w:val="5"/>
+        </w:numPr>
+      </w:pPr>
+      <w:r>
+        <w:t>ohne, dass Sie etwas tun müssen, verschwindet auch das Raster nach einer festgelegten Zeit wieder und wird durch ein Fenster mit einer Eingabezeile ersetzt</w:t>
+      </w:r>
+    </w:p>
+    <w:p>
+      <w:r>
         <w:drawing>
-          <wp:inline distT="0" distB="0" distL="0" distR="0" wp14:anchorId="6D18F371" wp14:editId="0958DFE3">
-            <wp:extent cx="2612125" cy="335246"/>
-            <wp:effectExtent l="0" t="0" r="0" b="8255"/>
-            <wp:docPr id="6" name="Grafik 6"/>
+          <wp:inline distT="0" distB="0" distL="0" distR="0" wp14:anchorId="2D934AA5" wp14:editId="4A4A39AB">
+            <wp:extent cx="2084832" cy="1419074"/>
+            <wp:effectExtent l="0" t="0" r="0" b="0"/>
+            <wp:docPr id="20" name="Grafik 20"/>
             <wp:cNvGraphicFramePr>
               <a:graphicFrameLocks xmlns:a="http://schemas.openxmlformats.org/drawingml/2006/main" noChangeAspect="1"/>
             </wp:cNvGraphicFramePr>
@@ -944,6 +514,620 @@
                   <pic:spPr>
                     <a:xfrm>
                       <a:off x="0" y="0"/>
+                      <a:ext cx="2101302" cy="1430285"/>
+                    </a:xfrm>
+                    <a:prstGeom prst="rect">
+                      <a:avLst/>
+                    </a:prstGeom>
+                  </pic:spPr>
+                </pic:pic>
+              </a:graphicData>
+            </a:graphic>
+          </wp:inline>
+        </w:drawing>
+      </w:r>
+    </w:p>
+    <w:p>
+      <w:pPr>
+        <w:pStyle w:val="berschrift2"/>
+      </w:pPr>
+      <w:r>
+        <w:t>3.4 Anzeige des Eingabefensters</w:t>
+      </w:r>
+    </w:p>
+    <w:p>
+      <w:pPr>
+        <w:pStyle w:val="Listenabsatz"/>
+        <w:numPr>
+          <w:ilvl w:val="0"/>
+          <w:numId w:val="6"/>
+        </w:numPr>
+      </w:pPr>
+      <w:r>
+        <w:t>direkt im Anschluss an die Darstellung des Rasters, wird Ihnen ein Fenster mit einer Eingabezeile und diversen Schaltflächen präsentiert</w:t>
+      </w:r>
+    </w:p>
+    <w:p>
+      <w:pPr>
+        <w:pStyle w:val="Listenabsatz"/>
+        <w:numPr>
+          <w:ilvl w:val="0"/>
+          <w:numId w:val="6"/>
+        </w:numPr>
+      </w:pPr>
+      <w:r>
+        <w:t>vielleicht kommen Ihnen hier wieder die Schaltflächen „</w:t>
+      </w:r>
+      <w:r>
+        <w:rPr>
+          <w:b/>
+        </w:rPr>
+        <w:t>Hauptmenü</w:t>
+      </w:r>
+      <w:r>
+        <w:t>“ und „</w:t>
+      </w:r>
+      <w:r>
+        <w:rPr>
+          <w:b/>
+        </w:rPr>
+        <w:t>Programm beenden</w:t>
+      </w:r>
+      <w:r>
+        <w:t>“ bekannt vor</w:t>
+      </w:r>
+    </w:p>
+    <w:p>
+      <w:pPr>
+        <w:pStyle w:val="Listenabsatz"/>
+        <w:numPr>
+          <w:ilvl w:val="1"/>
+          <w:numId w:val="6"/>
+        </w:numPr>
+      </w:pPr>
+      <w:r>
+        <w:t>mit einem Linksklick auf die Schaltfläche „</w:t>
+      </w:r>
+      <w:r>
+        <w:rPr>
+          <w:b/>
+        </w:rPr>
+        <w:t>Hauptmenü</w:t>
+      </w:r>
+      <w:r>
+        <w:t>“ gelangen Sie in das Hauptmenü zurück (vgl. Kapitel 2)</w:t>
+      </w:r>
+    </w:p>
+    <w:p>
+      <w:pPr>
+        <w:pStyle w:val="Listenabsatz"/>
+        <w:numPr>
+          <w:ilvl w:val="1"/>
+          <w:numId w:val="6"/>
+        </w:numPr>
+      </w:pPr>
+      <w:r>
+        <w:t>mit einem Linksklick auf die Schaltfläche „</w:t>
+      </w:r>
+      <w:r>
+        <w:rPr>
+          <w:b/>
+        </w:rPr>
+        <w:t>Programm</w:t>
+      </w:r>
+      <w:r>
+        <w:t xml:space="preserve"> </w:t>
+      </w:r>
+      <w:r>
+        <w:rPr>
+          <w:b/>
+        </w:rPr>
+        <w:t>beenden</w:t>
+      </w:r>
+      <w:r>
+        <w:t>“ schließen Sie das Programm</w:t>
+      </w:r>
+    </w:p>
+    <w:p>
+      <w:pPr>
+        <w:pStyle w:val="Listenabsatz"/>
+        <w:numPr>
+          <w:ilvl w:val="0"/>
+          <w:numId w:val="6"/>
+        </w:numPr>
+      </w:pPr>
+      <w:r>
+        <w:t>außerdem sehen Sie eine Eingabezeile im oberen Bereich des Fensters</w:t>
+      </w:r>
+    </w:p>
+    <w:p>
+      <w:pPr>
+        <w:pStyle w:val="Listenabsatz"/>
+        <w:numPr>
+          <w:ilvl w:val="1"/>
+          <w:numId w:val="6"/>
+        </w:numPr>
+      </w:pPr>
+      <w:r>
+        <w:t>geben Sie hier bitte die Zeichenkette ein, die Sie sich im vorherigen Schritt eingeprägt haben (</w:t>
+      </w:r>
+      <w:r>
+        <w:rPr>
+          <w:rFonts w:ascii="Segoe UI Emoji" w:hAnsi="Segoe UI Emoji" w:cs="Segoe UI Emoji"/>
+        </w:rPr>
+        <w:t>⚠</w:t>
+      </w:r>
+      <w:r>
+        <w:t xml:space="preserve"> Eingabe von nur einer Zeichenkette auf einmal möglich!)</w:t>
+      </w:r>
+    </w:p>
+    <w:p>
+      <w:pPr>
+        <w:pStyle w:val="Listenabsatz"/>
+        <w:numPr>
+          <w:ilvl w:val="1"/>
+          <w:numId w:val="6"/>
+        </w:numPr>
+      </w:pPr>
+      <w:r>
+        <w:t>betätigen Sie die Schaltfläche „</w:t>
+      </w:r>
+      <w:r>
+        <w:rPr>
+          <w:b/>
+        </w:rPr>
+        <w:t>Abschicken</w:t>
+      </w:r>
+      <w:r>
+        <w:t>“, um das Experiment abzuschließen und Ihre Eingaben an das Testzentrum zu übermitteln</w:t>
+      </w:r>
+    </w:p>
+    <w:p>
+      <w:pPr>
+        <w:pStyle w:val="Listenabsatz"/>
+        <w:numPr>
+          <w:ilvl w:val="1"/>
+          <w:numId w:val="6"/>
+        </w:numPr>
+      </w:pPr>
+      <w:r>
+        <w:t>die Übermittlung der Eingabe kann einige Zeit in Anspruch nehmen</w:t>
+      </w:r>
+    </w:p>
+    <w:p>
+      <w:r>
+        <w:drawing>
+          <wp:inline distT="0" distB="0" distL="0" distR="0" wp14:anchorId="3B226568" wp14:editId="5F59F785">
+            <wp:extent cx="4985468" cy="946316"/>
+            <wp:effectExtent l="0" t="0" r="5715" b="6350"/>
+            <wp:docPr id="22" name="Grafik 22"/>
+            <wp:cNvGraphicFramePr>
+              <a:graphicFrameLocks xmlns:a="http://schemas.openxmlformats.org/drawingml/2006/main" noChangeAspect="1"/>
+            </wp:cNvGraphicFramePr>
+            <a:graphic xmlns:a="http://schemas.openxmlformats.org/drawingml/2006/main">
+              <a:graphicData uri="http://schemas.openxmlformats.org/drawingml/2006/picture">
+                <pic:pic xmlns:pic="http://schemas.openxmlformats.org/drawingml/2006/picture">
+                  <pic:nvPicPr>
+                    <pic:cNvPr id="1" name=""/>
+                    <pic:cNvPicPr/>
+                  </pic:nvPicPr>
+                  <pic:blipFill>
+                    <a:blip r:embed="rId10"/>
+                    <a:stretch>
+                      <a:fillRect/>
+                    </a:stretch>
+                  </pic:blipFill>
+                  <pic:spPr>
+                    <a:xfrm>
+                      <a:off x="0" y="0"/>
+                      <a:ext cx="5045189" cy="957652"/>
+                    </a:xfrm>
+                    <a:prstGeom prst="rect">
+                      <a:avLst/>
+                    </a:prstGeom>
+                  </pic:spPr>
+                </pic:pic>
+              </a:graphicData>
+            </a:graphic>
+          </wp:inline>
+        </w:drawing>
+      </w:r>
+    </w:p>
+    <w:p/>
+    <w:p/>
+    <w:p/>
+    <w:p/>
+    <w:p/>
+    <w:p>
+      <w:pPr>
+        <w:pStyle w:val="berschrift2"/>
+      </w:pPr>
+      <w:r>
+        <w:lastRenderedPageBreak/>
+        <w:t>3.5 Rückmeldung und Abschluss des Programmes</w:t>
+      </w:r>
+    </w:p>
+    <w:p>
+      <w:pPr>
+        <w:pStyle w:val="Listenabsatz"/>
+        <w:numPr>
+          <w:ilvl w:val="0"/>
+          <w:numId w:val="7"/>
+        </w:numPr>
+      </w:pPr>
+      <w:r>
+        <w:t xml:space="preserve">nachdem die Übermittlung der Daten abgeschlossen wurde, erhalten Sie eine kurze Rückmeldung darüber, </w:t>
+      </w:r>
+      <w:r>
+        <w:t>ob die Eingabe akzeptiert wurde oder nicht</w:t>
+      </w:r>
+    </w:p>
+    <w:p>
+      <w:pPr>
+        <w:pStyle w:val="berschrift3"/>
+      </w:pPr>
+      <w:r>
+        <w:t>3.5.1 Rückmeldung bei fehlerhafter Eingabe</w:t>
+      </w:r>
+    </w:p>
+    <w:p>
+      <w:pPr>
+        <w:pStyle w:val="Listenabsatz"/>
+        <w:numPr>
+          <w:ilvl w:val="0"/>
+          <w:numId w:val="7"/>
+        </w:numPr>
+      </w:pPr>
+      <w:r>
+        <w:t>wurde die Eingabe nicht akzeptiert, haben Sie eine Zeichenkette eingegeben, die Ihnen nicht angezeigt wurde oder Sie haben versucht, mehrere Zeichenketten auf einmal einzugeben</w:t>
+      </w:r>
+    </w:p>
+    <w:p>
+      <w:pPr>
+        <w:pStyle w:val="Listenabsatz"/>
+        <w:numPr>
+          <w:ilvl w:val="1"/>
+          <w:numId w:val="7"/>
+        </w:numPr>
+      </w:pPr>
+      <w:r>
+        <w:t xml:space="preserve">Sie erhalten dann die Rückmeldung </w:t>
+      </w:r>
+      <w:r>
+        <w:rPr>
+          <w:b/>
+        </w:rPr>
+        <w:t>„Fehlerhafte Eingabe!“</w:t>
+      </w:r>
+    </w:p>
+    <w:p>
+      <w:pPr>
+        <w:pStyle w:val="Listenabsatz"/>
+        <w:numPr>
+          <w:ilvl w:val="1"/>
+          <w:numId w:val="7"/>
+        </w:numPr>
+      </w:pPr>
+      <w:r>
+        <w:t>Ihre Eingabe wurde in diesem Fall nicht gespeichert, Sie können das Experiment aber mit einem Linksklick auf die Schaltfläche „</w:t>
+      </w:r>
+      <w:r>
+        <w:rPr>
+          <w:b/>
+        </w:rPr>
+        <w:t>Neuer Versuch</w:t>
+      </w:r>
+      <w:r>
+        <w:t>“ erneut durchführen</w:t>
+      </w:r>
+    </w:p>
+    <w:p>
+      <w:pPr>
+        <w:pStyle w:val="Listenabsatz"/>
+        <w:numPr>
+          <w:ilvl w:val="1"/>
+          <w:numId w:val="7"/>
+        </w:numPr>
+      </w:pPr>
+      <w:r>
+        <w:t>außerdem werden Ihnen im unteren Fensterbereich wieder die zwei Schaltflächen „</w:t>
+      </w:r>
+      <w:r>
+        <w:rPr>
+          <w:b/>
+        </w:rPr>
+        <w:t>Hauptmenü</w:t>
+      </w:r>
+      <w:r>
+        <w:t>“ und „</w:t>
+      </w:r>
+      <w:r>
+        <w:rPr>
+          <w:b/>
+        </w:rPr>
+        <w:t>Programm beenden</w:t>
+      </w:r>
+      <w:r>
+        <w:t>“ angezeigt</w:t>
+      </w:r>
+    </w:p>
+    <w:p>
+      <w:pPr>
+        <w:pStyle w:val="Listenabsatz"/>
+        <w:numPr>
+          <w:ilvl w:val="2"/>
+          <w:numId w:val="7"/>
+        </w:numPr>
+      </w:pPr>
+      <w:r>
+        <w:t>mit einem Linksklick auf die Schaltfläche „</w:t>
+      </w:r>
+      <w:r>
+        <w:rPr>
+          <w:b/>
+        </w:rPr>
+        <w:t>Hauptmenü</w:t>
+      </w:r>
+      <w:r>
+        <w:t>“ gelangen Sie in das Hauptmenü zurück (vgl. Kapitel 2)</w:t>
+      </w:r>
+    </w:p>
+    <w:p>
+      <w:pPr>
+        <w:pStyle w:val="Listenabsatz"/>
+        <w:numPr>
+          <w:ilvl w:val="2"/>
+          <w:numId w:val="7"/>
+        </w:numPr>
+      </w:pPr>
+      <w:r>
+        <w:t>mit einem Linksklick auf die Schaltfläche „</w:t>
+      </w:r>
+      <w:r>
+        <w:rPr>
+          <w:b/>
+        </w:rPr>
+        <w:t>Programm</w:t>
+      </w:r>
+      <w:r>
+        <w:t xml:space="preserve"> </w:t>
+      </w:r>
+      <w:r>
+        <w:rPr>
+          <w:b/>
+        </w:rPr>
+        <w:t>beenden</w:t>
+      </w:r>
+      <w:r>
+        <w:t>“ schließen Sie das Programm</w:t>
+      </w:r>
+    </w:p>
+    <w:p>
+      <w:r>
+        <w:rPr>
+          <w:noProof/>
+        </w:rPr>
+        <w:drawing>
+          <wp:inline distT="0" distB="0" distL="0" distR="0" wp14:anchorId="4E6E9D6D" wp14:editId="4E67BF27">
+            <wp:extent cx="5760720" cy="859155"/>
+            <wp:effectExtent l="0" t="0" r="0" b="0"/>
+            <wp:docPr id="3" name="Grafik 3"/>
+            <wp:cNvGraphicFramePr>
+              <a:graphicFrameLocks xmlns:a="http://schemas.openxmlformats.org/drawingml/2006/main" noChangeAspect="1"/>
+            </wp:cNvGraphicFramePr>
+            <a:graphic xmlns:a="http://schemas.openxmlformats.org/drawingml/2006/main">
+              <a:graphicData uri="http://schemas.openxmlformats.org/drawingml/2006/picture">
+                <pic:pic xmlns:pic="http://schemas.openxmlformats.org/drawingml/2006/picture">
+                  <pic:nvPicPr>
+                    <pic:cNvPr id="1" name=""/>
+                    <pic:cNvPicPr/>
+                  </pic:nvPicPr>
+                  <pic:blipFill>
+                    <a:blip r:embed="rId11"/>
+                    <a:stretch>
+                      <a:fillRect/>
+                    </a:stretch>
+                  </pic:blipFill>
+                  <pic:spPr>
+                    <a:xfrm>
+                      <a:off x="0" y="0"/>
+                      <a:ext cx="5760720" cy="859155"/>
+                    </a:xfrm>
+                    <a:prstGeom prst="rect">
+                      <a:avLst/>
+                    </a:prstGeom>
+                  </pic:spPr>
+                </pic:pic>
+              </a:graphicData>
+            </a:graphic>
+          </wp:inline>
+        </w:drawing>
+      </w:r>
+    </w:p>
+    <w:p>
+      <w:pPr>
+        <w:pStyle w:val="berschrift3"/>
+      </w:pPr>
+      <w:r>
+        <w:t>3.5.2 Rückmeldung bei korrekter Eingabe</w:t>
+      </w:r>
+    </w:p>
+    <w:p>
+      <w:pPr>
+        <w:pStyle w:val="Listenabsatz"/>
+        <w:numPr>
+          <w:ilvl w:val="0"/>
+          <w:numId w:val="7"/>
+        </w:numPr>
+      </w:pPr>
+      <w:r>
+        <w:t>wurde die Eingabe akzeptiert, haben Sie eine korrekte Zeichenkette eingegeben</w:t>
+      </w:r>
+    </w:p>
+    <w:p>
+      <w:pPr>
+        <w:pStyle w:val="Listenabsatz"/>
+        <w:numPr>
+          <w:ilvl w:val="1"/>
+          <w:numId w:val="7"/>
+        </w:numPr>
+      </w:pPr>
+      <w:r>
+        <w:t xml:space="preserve">Sie erhalten dann die Rückmeldung </w:t>
+      </w:r>
+      <w:r>
+        <w:rPr>
+          <w:b/>
+        </w:rPr>
+        <w:t>„</w:t>
+      </w:r>
+      <w:r>
+        <w:rPr>
+          <w:b/>
+        </w:rPr>
+        <w:t>Vielen Dank für Ihre Teilnahme!</w:t>
+      </w:r>
+      <w:r>
+        <w:rPr>
+          <w:b/>
+        </w:rPr>
+        <w:t>“</w:t>
+      </w:r>
+    </w:p>
+    <w:p>
+      <w:pPr>
+        <w:pStyle w:val="Listenabsatz"/>
+        <w:numPr>
+          <w:ilvl w:val="1"/>
+          <w:numId w:val="7"/>
+        </w:numPr>
+        <w:rPr>
+          <w:bCs/>
+        </w:rPr>
+      </w:pPr>
+      <w:r>
+        <w:rPr>
+          <w:bCs/>
+        </w:rPr>
+        <w:t>I</w:t>
+      </w:r>
+      <w:r>
+        <w:rPr>
+          <w:bCs/>
+        </w:rPr>
+        <w:t>hre Daten wurden erfolgreich an das Testzentrum übermittelt und gespeichert</w:t>
+      </w:r>
+    </w:p>
+    <w:p>
+      <w:pPr>
+        <w:pStyle w:val="Listenabsatz"/>
+        <w:numPr>
+          <w:ilvl w:val="1"/>
+          <w:numId w:val="7"/>
+        </w:numPr>
+      </w:pPr>
+      <w:r>
+        <w:t>außerdem werden Ihnen im unteren Fensterbereich wieder die zwei Schaltflächen „</w:t>
+      </w:r>
+      <w:r>
+        <w:rPr>
+          <w:b/>
+        </w:rPr>
+        <w:t>Hauptmenü</w:t>
+      </w:r>
+      <w:r>
+        <w:t>“ und „</w:t>
+      </w:r>
+      <w:r>
+        <w:rPr>
+          <w:b/>
+        </w:rPr>
+        <w:t>Programm beenden</w:t>
+      </w:r>
+      <w:r>
+        <w:t>“ angezeigt</w:t>
+      </w:r>
+    </w:p>
+    <w:p>
+      <w:pPr>
+        <w:pStyle w:val="Listenabsatz"/>
+        <w:numPr>
+          <w:ilvl w:val="2"/>
+          <w:numId w:val="7"/>
+        </w:numPr>
+      </w:pPr>
+      <w:r>
+        <w:t>mit einem Linksklick auf die Schaltfläche „</w:t>
+      </w:r>
+      <w:r>
+        <w:rPr>
+          <w:b/>
+        </w:rPr>
+        <w:t>Hauptmenü</w:t>
+      </w:r>
+      <w:r>
+        <w:t>“ gelangen Sie in das Hauptmenü zurück (vgl. Kapitel 2)</w:t>
+      </w:r>
+    </w:p>
+    <w:p>
+      <w:pPr>
+        <w:pStyle w:val="Listenabsatz"/>
+        <w:numPr>
+          <w:ilvl w:val="2"/>
+          <w:numId w:val="7"/>
+        </w:numPr>
+      </w:pPr>
+      <w:r>
+        <w:t>mit einem Linksklick auf die Schaltfläche „</w:t>
+      </w:r>
+      <w:r>
+        <w:rPr>
+          <w:b/>
+        </w:rPr>
+        <w:t>Programm</w:t>
+      </w:r>
+      <w:r>
+        <w:t xml:space="preserve"> </w:t>
+      </w:r>
+      <w:r>
+        <w:rPr>
+          <w:b/>
+        </w:rPr>
+        <w:t>beenden</w:t>
+      </w:r>
+      <w:r>
+        <w:t>“ schließen Sie das Programm</w:t>
+      </w:r>
+    </w:p>
+    <w:p>
+      <w:r>
+        <w:rPr>
+          <w:noProof/>
+        </w:rPr>
+        <w:drawing>
+          <wp:inline distT="0" distB="0" distL="0" distR="0" wp14:anchorId="6D18F371" wp14:editId="0958DFE3">
+            <wp:extent cx="2612125" cy="335246"/>
+            <wp:effectExtent l="0" t="0" r="0" b="8255"/>
+            <wp:docPr id="6" name="Grafik 6"/>
+            <wp:cNvGraphicFramePr>
+              <a:graphicFrameLocks xmlns:a="http://schemas.openxmlformats.org/drawingml/2006/main" noChangeAspect="1"/>
+            </wp:cNvGraphicFramePr>
+            <a:graphic xmlns:a="http://schemas.openxmlformats.org/drawingml/2006/main">
+              <a:graphicData uri="http://schemas.openxmlformats.org/drawingml/2006/picture">
+                <pic:pic xmlns:pic="http://schemas.openxmlformats.org/drawingml/2006/picture">
+                  <pic:nvPicPr>
+                    <pic:cNvPr id="1" name=""/>
+                    <pic:cNvPicPr/>
+                  </pic:nvPicPr>
+                  <pic:blipFill>
+                    <a:blip r:embed="rId12"/>
+                    <a:stretch>
+                      <a:fillRect/>
+                    </a:stretch>
+                  </pic:blipFill>
+                  <pic:spPr>
+                    <a:xfrm>
+                      <a:off x="0" y="0"/>
                       <a:ext cx="2730123" cy="350390"/>
                     </a:xfrm>
                     <a:prstGeom prst="rect">
@@ -980,13 +1164,1853 @@
         </mc:AlternateContent>
       </w:r>
     </w:p>
+    <w:p/>
+    <w:p/>
+    <w:p/>
+    <w:p/>
+    <w:p/>
+    <w:p/>
+    <w:p>
+      <w:pPr>
+        <w:pStyle w:val="berschrift1"/>
+        <w:numPr>
+          <w:ilvl w:val="0"/>
+          <w:numId w:val="8"/>
+        </w:numPr>
+      </w:pPr>
+      <w:proofErr w:type="spellStart"/>
+      <w:r>
+        <w:lastRenderedPageBreak/>
+        <w:t>Zoom</w:t>
+      </w:r>
+      <w:proofErr w:type="spellEnd"/>
+      <w:r>
+        <w:t xml:space="preserve"> Maps</w:t>
+      </w:r>
+    </w:p>
+    <w:p>
+      <w:pPr>
+        <w:jc w:val="both"/>
+      </w:pPr>
+      <w:r>
+        <w:t xml:space="preserve">Dieses </w:t>
+      </w:r>
+      <w:r>
+        <w:t xml:space="preserve">Tool dient der Erfassung des Bereiches auf dem Bildschirm, auf den der/die </w:t>
+      </w:r>
+      <w:proofErr w:type="spellStart"/>
+      <w:r>
+        <w:t>NutzerIn</w:t>
+      </w:r>
+      <w:proofErr w:type="spellEnd"/>
+      <w:r>
+        <w:t xml:space="preserve"> geschaut hat.</w:t>
+      </w:r>
+      <w:r>
+        <w:t xml:space="preserve"> Dazu wird dem/der </w:t>
+      </w:r>
+      <w:proofErr w:type="spellStart"/>
+      <w:r>
+        <w:t>NutzerIn</w:t>
+      </w:r>
+      <w:proofErr w:type="spellEnd"/>
+      <w:r>
+        <w:t xml:space="preserve"> ein Bild angezeigt und er/sie erhält die Möglichkeit, in dieses Bild an verschiedenen Stellen hinein zu zoomen. Die Stellen, in die der/die </w:t>
+      </w:r>
+      <w:proofErr w:type="spellStart"/>
+      <w:r>
+        <w:t>NutzerIn</w:t>
+      </w:r>
+      <w:proofErr w:type="spellEnd"/>
+      <w:r>
+        <w:t xml:space="preserve"> hinein gezoomt hat, werden ausgewertet, um die Positionen zu bestimmen, auf die der/die </w:t>
+      </w:r>
+      <w:proofErr w:type="spellStart"/>
+      <w:r>
+        <w:t>NutzerIn</w:t>
+      </w:r>
+      <w:proofErr w:type="spellEnd"/>
+      <w:r>
+        <w:t xml:space="preserve"> seine Aufmerksamkeit gerichtet hat.</w:t>
+      </w:r>
+    </w:p>
+    <w:p>
+      <w:pPr>
+        <w:pStyle w:val="berschrift2"/>
+        <w:numPr>
+          <w:ilvl w:val="1"/>
+          <w:numId w:val="8"/>
+        </w:numPr>
+      </w:pPr>
+      <w:r>
+        <w:t>Öffnen des Zoom-Maps-Tools</w:t>
+      </w:r>
+    </w:p>
+    <w:p>
+      <w:pPr>
+        <w:pStyle w:val="Listenabsatz"/>
+        <w:numPr>
+          <w:ilvl w:val="0"/>
+          <w:numId w:val="7"/>
+        </w:numPr>
+      </w:pPr>
+      <w:r>
+        <w:t>Sie können das Zoom-Maps-Tool aus dem Hauptmenü heraus mit Links</w:t>
+      </w:r>
+      <w:r>
+        <w:t>k</w:t>
+      </w:r>
+      <w:r>
+        <w:t>lick auf die Schaltfläche „Zoom Maps Tool“</w:t>
+      </w:r>
+      <w:r>
+        <w:t xml:space="preserve"> öffnen</w:t>
+      </w:r>
+    </w:p>
+    <w:p>
+      <w:pPr>
+        <w:pStyle w:val="Listenabsatz"/>
+        <w:numPr>
+          <w:ilvl w:val="0"/>
+          <w:numId w:val="7"/>
+        </w:numPr>
+      </w:pPr>
+      <w:r>
+        <w:t>es öffnet sich sofort ein Bild</w:t>
+      </w:r>
+    </w:p>
+    <w:p>
+      <w:pPr>
+        <w:pStyle w:val="berschrift2"/>
+      </w:pPr>
+      <w:r>
+        <w:t>4.2 Bedienung des Zoom-Maps-Tools</w:t>
+      </w:r>
+    </w:p>
+    <w:p>
+      <w:pPr>
+        <w:pStyle w:val="Listenabsatz"/>
+        <w:numPr>
+          <w:ilvl w:val="0"/>
+          <w:numId w:val="7"/>
+        </w:numPr>
+      </w:pPr>
+      <w:r>
+        <w:t>nehmen Sie sich Zeit, um das Bild ausführlich zu betrachten; es existiert kein Zeitlimit</w:t>
+      </w:r>
+    </w:p>
+    <w:p>
+      <w:pPr>
+        <w:pStyle w:val="Listenabsatz"/>
+        <w:numPr>
+          <w:ilvl w:val="0"/>
+          <w:numId w:val="7"/>
+        </w:numPr>
+      </w:pPr>
+      <w:r>
+        <w:t>wenn Sie eine Stelle näher betrachten möchten, können Sie in das Bild hereinzoomen</w:t>
+      </w:r>
+    </w:p>
+    <w:p>
+      <w:pPr>
+        <w:pStyle w:val="Listenabsatz"/>
+        <w:numPr>
+          <w:ilvl w:val="1"/>
+          <w:numId w:val="7"/>
+        </w:numPr>
+      </w:pPr>
+      <w:r>
+        <w:t>drücken und halten Sie dafür die Taste „</w:t>
+      </w:r>
+      <w:r>
+        <w:rPr>
+          <w:b/>
+          <w:bCs/>
+        </w:rPr>
+        <w:t>c</w:t>
+      </w:r>
+      <w:r>
+        <w:t>“ und drehen Sie das Mausrad nach vorn, um herein zu zoomen und zurück, um wieder heraus zu zoomen</w:t>
+      </w:r>
+    </w:p>
+    <w:p>
+      <w:pPr>
+        <w:pStyle w:val="Listenabsatz"/>
+        <w:numPr>
+          <w:ilvl w:val="2"/>
+          <w:numId w:val="7"/>
+        </w:numPr>
+        <w:rPr>
+          <w:rFonts w:cstheme="minorHAnsi"/>
+        </w:rPr>
+      </w:pPr>
+      <w:r>
+        <w:rPr>
+          <w:rFonts w:ascii="Segoe UI Emoji" w:hAnsi="Segoe UI Emoji" w:cs="Segoe UI Emoji"/>
+        </w:rPr>
+        <w:t>⚠</w:t>
+      </w:r>
+      <w:r>
+        <w:rPr>
+          <w:rFonts w:cstheme="minorHAnsi"/>
+        </w:rPr>
+        <w:t xml:space="preserve"> </w:t>
+      </w:r>
+      <w:r>
+        <w:rPr>
+          <w:rFonts w:cstheme="minorHAnsi"/>
+        </w:rPr>
+        <w:t xml:space="preserve">wenn Sie das Tool </w:t>
+      </w:r>
+      <w:r>
+        <w:rPr>
+          <w:rFonts w:cstheme="minorHAnsi"/>
+        </w:rPr>
+        <w:t>mit einer Touchpad-Maus ausführen, nutzen Sie bitte die Mausradfunktion Ihrer Maus entsprechend Ihrer Systemeinstellungen. In der Regel betätigen Sie das Mausrad auf Touchpad-Mäusen, indem Sie das Touchpad mit zwei Fingern berühren und diese von sich weg oder zu sich hinbewegen</w:t>
+      </w:r>
+    </w:p>
+    <w:p>
+      <w:pPr>
+        <w:pStyle w:val="Listenabsatz"/>
+        <w:numPr>
+          <w:ilvl w:val="0"/>
+          <w:numId w:val="7"/>
+        </w:numPr>
+        <w:rPr>
+          <w:rFonts w:cstheme="minorHAnsi"/>
+        </w:rPr>
+      </w:pPr>
+      <w:r>
+        <w:rPr>
+          <w:rFonts w:cstheme="minorHAnsi"/>
+        </w:rPr>
+        <w:t>Sie können dieses Tool jederzeit wieder verlassen, die erforderlichen Daten werden automatisch erfasst</w:t>
+      </w:r>
+    </w:p>
+    <w:p>
+      <w:pPr>
+        <w:pStyle w:val="Listenabsatz"/>
+        <w:numPr>
+          <w:ilvl w:val="1"/>
+          <w:numId w:val="7"/>
+        </w:numPr>
+        <w:rPr>
+          <w:rFonts w:cstheme="minorHAnsi"/>
+        </w:rPr>
+      </w:pPr>
+      <w:r>
+        <w:rPr>
+          <w:rFonts w:cstheme="minorHAnsi"/>
+        </w:rPr>
+        <w:t>sicherlich haben Sie bereits die Schaltflächen „</w:t>
+      </w:r>
+      <w:r>
+        <w:rPr>
+          <w:rFonts w:cstheme="minorHAnsi"/>
+          <w:b/>
+        </w:rPr>
+        <w:t>Hauptmenü</w:t>
+      </w:r>
+      <w:r>
+        <w:rPr>
+          <w:rFonts w:cstheme="minorHAnsi"/>
+        </w:rPr>
+        <w:t>“ und „</w:t>
+      </w:r>
+      <w:r>
+        <w:rPr>
+          <w:rFonts w:cstheme="minorHAnsi"/>
+          <w:b/>
+        </w:rPr>
+        <w:t>Programm beenden</w:t>
+      </w:r>
+      <w:r>
+        <w:rPr>
+          <w:rFonts w:cstheme="minorHAnsi"/>
+        </w:rPr>
+        <w:t>“</w:t>
+      </w:r>
+      <w:r>
+        <w:rPr>
+          <w:rFonts w:cstheme="minorHAnsi"/>
+        </w:rPr>
+        <w:t xml:space="preserve"> bemerkt, die Ihnen möglicherweise bereits aus dem Hauptmenü und dem Code-Charts-Tool bekannt vorkommen</w:t>
+      </w:r>
+    </w:p>
+    <w:p>
+      <w:pPr>
+        <w:pStyle w:val="Listenabsatz"/>
+        <w:numPr>
+          <w:ilvl w:val="2"/>
+          <w:numId w:val="7"/>
+        </w:numPr>
+      </w:pPr>
+      <w:r>
+        <w:t>mit einem Linksklick auf die Schaltfläche „</w:t>
+      </w:r>
+      <w:r>
+        <w:rPr>
+          <w:b/>
+        </w:rPr>
+        <w:t>Hauptmenü</w:t>
+      </w:r>
+      <w:r>
+        <w:t>“ gelangen Sie in das Hauptmenü zurück (vgl. Kapitel 2)</w:t>
+      </w:r>
+    </w:p>
+    <w:p>
+      <w:pPr>
+        <w:pStyle w:val="Listenabsatz"/>
+        <w:numPr>
+          <w:ilvl w:val="2"/>
+          <w:numId w:val="7"/>
+        </w:numPr>
+      </w:pPr>
+      <w:r>
+        <w:t>mit einem Linksklick auf die Schaltfläche „</w:t>
+      </w:r>
+      <w:r>
+        <w:rPr>
+          <w:b/>
+        </w:rPr>
+        <w:t>Programm</w:t>
+      </w:r>
+      <w:r>
+        <w:t xml:space="preserve"> </w:t>
+      </w:r>
+      <w:r>
+        <w:rPr>
+          <w:b/>
+        </w:rPr>
+        <w:t>beenden</w:t>
+      </w:r>
+      <w:r>
+        <w:t>“ schließen Sie das Programm</w:t>
+      </w:r>
+    </w:p>
+    <w:p>
+      <w:r>
+        <w:drawing>
+          <wp:inline distT="0" distB="0" distL="0" distR="0" wp14:anchorId="296620E7" wp14:editId="03AEA6F1">
+            <wp:extent cx="5457139" cy="2912639"/>
+            <wp:effectExtent l="0" t="0" r="0" b="2540"/>
+            <wp:docPr id="7" name="Grafik 7"/>
+            <wp:cNvGraphicFramePr>
+              <a:graphicFrameLocks xmlns:a="http://schemas.openxmlformats.org/drawingml/2006/main" noChangeAspect="1"/>
+            </wp:cNvGraphicFramePr>
+            <a:graphic xmlns:a="http://schemas.openxmlformats.org/drawingml/2006/main">
+              <a:graphicData uri="http://schemas.openxmlformats.org/drawingml/2006/picture">
+                <pic:pic xmlns:pic="http://schemas.openxmlformats.org/drawingml/2006/picture">
+                  <pic:nvPicPr>
+                    <pic:cNvPr id="1" name=""/>
+                    <pic:cNvPicPr/>
+                  </pic:nvPicPr>
+                  <pic:blipFill>
+                    <a:blip r:embed="rId13"/>
+                    <a:stretch>
+                      <a:fillRect/>
+                    </a:stretch>
+                  </pic:blipFill>
+                  <pic:spPr>
+                    <a:xfrm>
+                      <a:off x="0" y="0"/>
+                      <a:ext cx="5545364" cy="2959728"/>
+                    </a:xfrm>
+                    <a:prstGeom prst="rect">
+                      <a:avLst/>
+                    </a:prstGeom>
+                  </pic:spPr>
+                </pic:pic>
+              </a:graphicData>
+            </a:graphic>
+          </wp:inline>
+        </w:drawing>
+      </w:r>
+    </w:p>
+    <w:p>
+      <w:pPr>
+        <w:pStyle w:val="Listenabsatz"/>
+        <w:numPr>
+          <w:ilvl w:val="0"/>
+          <w:numId w:val="7"/>
+        </w:numPr>
+        <w:rPr>
+          <w:rFonts w:cstheme="minorHAnsi"/>
+        </w:rPr>
+      </w:pPr>
+      <w:r>
+        <w:rPr>
+          <w:rFonts w:cstheme="minorHAnsi"/>
+        </w:rPr>
+        <w:t>Fertig</w:t>
+      </w:r>
+      <w:r>
+        <w:rPr>
+          <w:rFonts w:cstheme="minorHAnsi"/>
+        </w:rPr>
+        <w:t>!</w:t>
+      </w:r>
+      <w:r>
+        <w:rPr>
+          <w:rFonts w:cstheme="minorHAnsi"/>
+        </w:rPr>
+        <w:t xml:space="preserve"> </w:t>
+      </w:r>
+      <w:r>
+        <w:rPr>
+          <mc:AlternateContent>
+            <mc:Choice Requires="w16se">
+              <w:rFonts w:cstheme="minorHAnsi"/>
+            </mc:Choice>
+            <mc:Fallback>
+              <w:rFonts w:ascii="Segoe UI Emoji" w:eastAsia="Segoe UI Emoji" w:hAnsi="Segoe UI Emoji" w:cs="Segoe UI Emoji"/>
+            </mc:Fallback>
+          </mc:AlternateContent>
+        </w:rPr>
+        <mc:AlternateContent>
+          <mc:Choice Requires="w16se">
+            <w16se:symEx w16se:font="Segoe UI Emoji" w16se:char="1F60A"/>
+          </mc:Choice>
+          <mc:Fallback>
+            <w:t>😊</w:t>
+          </mc:Fallback>
+        </mc:AlternateContent>
+      </w:r>
+    </w:p>
+    <w:p>
+      <w:pPr>
+        <w:pStyle w:val="berschrift1"/>
+        <w:numPr>
+          <w:ilvl w:val="0"/>
+          <w:numId w:val="8"/>
+        </w:numPr>
+      </w:pPr>
+      <w:r>
+        <w:lastRenderedPageBreak/>
+        <w:t>Data-Analyzer-Tool</w:t>
+      </w:r>
+    </w:p>
+    <w:p>
+      <w:r>
+        <w:t>Mit diesem Tool erhalten Sie die Möglichkeit, die durch die anderen Tools erfassten Daten einzusehen. Dabei stehen diverse Einstellmöglichkeiten zur Verfügung.</w:t>
+      </w:r>
+    </w:p>
+    <w:p>
+      <w:pPr>
+        <w:pStyle w:val="berschrift2"/>
+        <w:numPr>
+          <w:ilvl w:val="1"/>
+          <w:numId w:val="8"/>
+        </w:numPr>
+      </w:pPr>
+      <w:r>
+        <w:t>Öffnen des Tools und Willkommensfenster</w:t>
+      </w:r>
+    </w:p>
+    <w:p>
+      <w:pPr>
+        <w:pStyle w:val="Listenabsatz"/>
+        <w:numPr>
+          <w:ilvl w:val="0"/>
+          <w:numId w:val="7"/>
+        </w:numPr>
+      </w:pPr>
+      <w:r>
+        <w:t xml:space="preserve">mit einem Klick auf </w:t>
+      </w:r>
+      <w:r>
+        <w:t>die Schaltfläche mit der Option „Data Analyzer Tool“ öffnen Sie das Tool – es öffnet sich ein Willkommensfenster:</w:t>
+      </w:r>
+    </w:p>
+    <w:p>
+      <w:r>
+        <w:drawing>
+          <wp:inline distT="0" distB="0" distL="0" distR="0" wp14:anchorId="5A310D88" wp14:editId="4EF477C1">
+            <wp:extent cx="5760720" cy="1494790"/>
+            <wp:effectExtent l="0" t="0" r="0" b="0"/>
+            <wp:docPr id="8" name="Grafik 8"/>
+            <wp:cNvGraphicFramePr>
+              <a:graphicFrameLocks xmlns:a="http://schemas.openxmlformats.org/drawingml/2006/main" noChangeAspect="1"/>
+            </wp:cNvGraphicFramePr>
+            <a:graphic xmlns:a="http://schemas.openxmlformats.org/drawingml/2006/main">
+              <a:graphicData uri="http://schemas.openxmlformats.org/drawingml/2006/picture">
+                <pic:pic xmlns:pic="http://schemas.openxmlformats.org/drawingml/2006/picture">
+                  <pic:nvPicPr>
+                    <pic:cNvPr id="1" name=""/>
+                    <pic:cNvPicPr/>
+                  </pic:nvPicPr>
+                  <pic:blipFill>
+                    <a:blip r:embed="rId14"/>
+                    <a:stretch>
+                      <a:fillRect/>
+                    </a:stretch>
+                  </pic:blipFill>
+                  <pic:spPr>
+                    <a:xfrm>
+                      <a:off x="0" y="0"/>
+                      <a:ext cx="5760720" cy="1494790"/>
+                    </a:xfrm>
+                    <a:prstGeom prst="rect">
+                      <a:avLst/>
+                    </a:prstGeom>
+                  </pic:spPr>
+                </pic:pic>
+              </a:graphicData>
+            </a:graphic>
+          </wp:inline>
+        </w:drawing>
+      </w:r>
+    </w:p>
+    <w:p>
+      <w:pPr>
+        <w:pStyle w:val="Listenabsatz"/>
+        <w:numPr>
+          <w:ilvl w:val="0"/>
+          <w:numId w:val="7"/>
+        </w:numPr>
+      </w:pPr>
+      <w:r>
+        <w:t>die einzelnen Optionen werden im Folgenden näher erläutert</w:t>
+      </w:r>
+    </w:p>
+    <w:p>
+      <w:pPr>
+        <w:pStyle w:val="berschrift2"/>
+        <w:numPr>
+          <w:ilvl w:val="1"/>
+          <w:numId w:val="8"/>
+        </w:numPr>
+      </w:pPr>
+      <w:r>
+        <w:t>Konfiguration des Datenanalysetool</w:t>
+      </w:r>
+    </w:p>
+    <w:p>
+      <w:pPr>
+        <w:pStyle w:val="Listenabsatz"/>
+        <w:numPr>
+          <w:ilvl w:val="0"/>
+          <w:numId w:val="7"/>
+        </w:numPr>
+      </w:pPr>
+      <w:r>
+        <w:t>werfen Sie einen Blick auf die Spalte „</w:t>
+      </w:r>
+      <w:r>
+        <w:rPr>
+          <w:b/>
+        </w:rPr>
+        <w:t>Tool-</w:t>
+      </w:r>
+      <w:proofErr w:type="spellStart"/>
+      <w:r>
+        <w:rPr>
+          <w:b/>
+        </w:rPr>
+        <w:t>Selection</w:t>
+      </w:r>
+      <w:proofErr w:type="spellEnd"/>
+      <w:r>
+        <w:t>“</w:t>
+      </w:r>
+      <w:r>
+        <w:t xml:space="preserve"> </w:t>
+      </w:r>
+      <w:r>
+        <w:rPr>
+          <w:color w:val="A6A6A6" w:themeColor="background1" w:themeShade="A6"/>
+        </w:rPr>
+        <w:t>(deutsch: „Tool-Auswahl“)</w:t>
+      </w:r>
+      <w:r>
+        <w:t xml:space="preserve">, die mit einem Zahnrad-Symbol </w:t>
+      </w:r>
+      <w:r>
+        <w:t xml:space="preserve">( </w:t>
+      </w:r>
+      <w:r>
+        <w:rPr>
+          <w:noProof/>
+        </w:rPr>
+        <w:drawing>
+          <wp:inline distT="0" distB="0" distL="0" distR="0" wp14:anchorId="53925C69" wp14:editId="6134AE33">
+            <wp:extent cx="117043" cy="117043"/>
+            <wp:effectExtent l="0" t="0" r="0" b="0"/>
+            <wp:docPr id="10" name="Grafik 10"/>
+            <wp:cNvGraphicFramePr>
+              <a:graphicFrameLocks xmlns:a="http://schemas.openxmlformats.org/drawingml/2006/main" noChangeAspect="1"/>
+            </wp:cNvGraphicFramePr>
+            <a:graphic xmlns:a="http://schemas.openxmlformats.org/drawingml/2006/main">
+              <a:graphicData uri="http://schemas.openxmlformats.org/drawingml/2006/picture">
+                <pic:pic xmlns:pic="http://schemas.openxmlformats.org/drawingml/2006/picture">
+                  <pic:nvPicPr>
+                    <pic:cNvPr id="10" name="Grafik 10"/>
+                    <pic:cNvPicPr/>
+                  </pic:nvPicPr>
+                  <pic:blipFill>
+                    <a:blip r:embed="rId15" cstate="print">
+                      <a:extLst>
+                        <a:ext uri="{28A0092B-C50C-407E-A947-70E740481C1C}">
+                          <a14:useLocalDpi xmlns:a14="http://schemas.microsoft.com/office/drawing/2010/main" val="0"/>
+                        </a:ext>
+                      </a:extLst>
+                    </a:blip>
+                    <a:stretch>
+                      <a:fillRect/>
+                    </a:stretch>
+                  </pic:blipFill>
+                  <pic:spPr>
+                    <a:xfrm>
+                      <a:off x="0" y="0"/>
+                      <a:ext cx="126985" cy="126985"/>
+                    </a:xfrm>
+                    <a:prstGeom prst="rect">
+                      <a:avLst/>
+                    </a:prstGeom>
+                  </pic:spPr>
+                </pic:pic>
+              </a:graphicData>
+            </a:graphic>
+          </wp:inline>
+        </w:drawing>
+      </w:r>
+      <w:r>
+        <w:t xml:space="preserve"> ) </w:t>
+      </w:r>
+      <w:r>
+        <w:t>gekennzeichnet ist</w:t>
+      </w:r>
+    </w:p>
+    <w:p>
+      <w:pPr>
+        <w:pStyle w:val="Listenabsatz"/>
+        <w:numPr>
+          <w:ilvl w:val="1"/>
+          <w:numId w:val="7"/>
+        </w:numPr>
+      </w:pPr>
+      <w:r>
+        <w:drawing>
+          <wp:anchor distT="0" distB="0" distL="114300" distR="114300" simplePos="0" relativeHeight="251658240" behindDoc="1" locked="0" layoutInCell="1" allowOverlap="1" wp14:anchorId="6CFE5BCA" wp14:editId="5516C4C2">
+            <wp:simplePos x="0" y="0"/>
+            <wp:positionH relativeFrom="column">
+              <wp:posOffset>4637405</wp:posOffset>
+            </wp:positionH>
+            <wp:positionV relativeFrom="paragraph">
+              <wp:posOffset>21590</wp:posOffset>
+            </wp:positionV>
+            <wp:extent cx="1470025" cy="1539875"/>
+            <wp:effectExtent l="0" t="0" r="0" b="3175"/>
+            <wp:wrapTight wrapText="bothSides">
+              <wp:wrapPolygon edited="0">
+                <wp:start x="0" y="0"/>
+                <wp:lineTo x="0" y="21377"/>
+                <wp:lineTo x="21273" y="21377"/>
+                <wp:lineTo x="21273" y="0"/>
+                <wp:lineTo x="0" y="0"/>
+              </wp:wrapPolygon>
+            </wp:wrapTight>
+            <wp:docPr id="11" name="Grafik 11"/>
+            <wp:cNvGraphicFramePr>
+              <a:graphicFrameLocks xmlns:a="http://schemas.openxmlformats.org/drawingml/2006/main" noChangeAspect="1"/>
+            </wp:cNvGraphicFramePr>
+            <a:graphic xmlns:a="http://schemas.openxmlformats.org/drawingml/2006/main">
+              <a:graphicData uri="http://schemas.openxmlformats.org/drawingml/2006/picture">
+                <pic:pic xmlns:pic="http://schemas.openxmlformats.org/drawingml/2006/picture">
+                  <pic:nvPicPr>
+                    <pic:cNvPr id="1" name=""/>
+                    <pic:cNvPicPr/>
+                  </pic:nvPicPr>
+                  <pic:blipFill>
+                    <a:blip r:embed="rId16">
+                      <a:extLst>
+                        <a:ext uri="{28A0092B-C50C-407E-A947-70E740481C1C}">
+                          <a14:useLocalDpi xmlns:a14="http://schemas.microsoft.com/office/drawing/2010/main" val="0"/>
+                        </a:ext>
+                      </a:extLst>
+                    </a:blip>
+                    <a:stretch>
+                      <a:fillRect/>
+                    </a:stretch>
+                  </pic:blipFill>
+                  <pic:spPr>
+                    <a:xfrm>
+                      <a:off x="0" y="0"/>
+                      <a:ext cx="1470025" cy="1539875"/>
+                    </a:xfrm>
+                    <a:prstGeom prst="rect">
+                      <a:avLst/>
+                    </a:prstGeom>
+                  </pic:spPr>
+                </pic:pic>
+              </a:graphicData>
+            </a:graphic>
+            <wp14:sizeRelH relativeFrom="page">
+              <wp14:pctWidth>0</wp14:pctWidth>
+            </wp14:sizeRelH>
+            <wp14:sizeRelV relativeFrom="page">
+              <wp14:pctHeight>0</wp14:pctHeight>
+            </wp14:sizeRelV>
+          </wp:anchor>
+        </w:drawing>
+      </w:r>
+      <w:r>
+        <w:t>dort sind Ihnen die anderen beiden Tools aufgelistet – rechts daneben befindet sich zudem jeweils ein aufklappbares Menü</w:t>
+      </w:r>
+      <w:r>
+        <w:t xml:space="preserve"> (zum Öffnen: Linksklick auf die Schaltfläche</w:t>
+      </w:r>
+      <w:r>
+        <w:t xml:space="preserve"> des Menüs</w:t>
+      </w:r>
+      <w:r>
+        <w:t>)</w:t>
+      </w:r>
+      <w:r>
+        <w:t xml:space="preserve">, aus dem Sie jeweils die Werte </w:t>
+      </w:r>
+      <w:proofErr w:type="spellStart"/>
+      <w:r>
+        <w:rPr>
+          <w:rFonts w:ascii="Courier New" w:hAnsi="Courier New" w:cs="Courier New"/>
+        </w:rPr>
+        <w:t>true</w:t>
+      </w:r>
+      <w:proofErr w:type="spellEnd"/>
+      <w:r>
+        <w:t xml:space="preserve"> oder </w:t>
+      </w:r>
+      <w:proofErr w:type="spellStart"/>
+      <w:r>
+        <w:rPr>
+          <w:rFonts w:ascii="Courier New" w:hAnsi="Courier New" w:cs="Courier New"/>
+        </w:rPr>
+        <w:t>false</w:t>
+      </w:r>
+      <w:proofErr w:type="spellEnd"/>
+      <w:r>
+        <w:t xml:space="preserve"> </w:t>
+      </w:r>
+      <w:r>
+        <w:t xml:space="preserve">per Linksklick </w:t>
+      </w:r>
+      <w:r>
+        <w:t>auswählen können</w:t>
+      </w:r>
+    </w:p>
+    <w:p>
+      <w:pPr>
+        <w:pStyle w:val="Listenabsatz"/>
+        <w:numPr>
+          <w:ilvl w:val="1"/>
+          <w:numId w:val="7"/>
+        </w:numPr>
+      </w:pPr>
+      <w:r>
+        <w:t>wenn Sie</w:t>
+      </w:r>
+      <w:r>
+        <w:t xml:space="preserve"> für ein Tool </w:t>
+      </w:r>
+      <w:proofErr w:type="spellStart"/>
+      <w:r>
+        <w:rPr>
+          <w:rFonts w:ascii="Courier New" w:hAnsi="Courier New" w:cs="Courier New"/>
+        </w:rPr>
+        <w:t>true</w:t>
+      </w:r>
+      <w:proofErr w:type="spellEnd"/>
+      <w:r>
+        <w:t xml:space="preserve"> </w:t>
+      </w:r>
+      <w:r>
+        <w:rPr>
+          <w:color w:val="A6A6A6" w:themeColor="background1" w:themeShade="A6"/>
+        </w:rPr>
+        <w:t xml:space="preserve">(deutsch: „wahr“) </w:t>
+      </w:r>
+      <w:r>
+        <w:t>auswählen, werden Ihnen die erhobenen Daten aus diesem Tool angezeigt</w:t>
+      </w:r>
+    </w:p>
+    <w:p>
+      <w:pPr>
+        <w:pStyle w:val="Listenabsatz"/>
+        <w:numPr>
+          <w:ilvl w:val="2"/>
+          <w:numId w:val="7"/>
+        </w:numPr>
+      </w:pPr>
+      <w:r>
+        <w:t xml:space="preserve">Sie können entweder nur für eines der beiden Tools oder für beide Tools </w:t>
+      </w:r>
+      <w:proofErr w:type="spellStart"/>
+      <w:r>
+        <w:rPr>
+          <w:rFonts w:ascii="Courier New" w:hAnsi="Courier New" w:cs="Courier New"/>
+        </w:rPr>
+        <w:t>true</w:t>
+      </w:r>
+      <w:proofErr w:type="spellEnd"/>
+      <w:r>
+        <w:t xml:space="preserve"> auswählen – im letzteren Fall werden die Daten für beide Tools angezeigt</w:t>
+      </w:r>
+    </w:p>
+    <w:p>
+      <w:pPr>
+        <w:pStyle w:val="Listenabsatz"/>
+        <w:numPr>
+          <w:ilvl w:val="1"/>
+          <w:numId w:val="7"/>
+        </w:numPr>
+      </w:pPr>
+      <w:r>
+        <w:t xml:space="preserve">bei Auswahl von </w:t>
+      </w:r>
+      <w:proofErr w:type="spellStart"/>
+      <w:r>
+        <w:rPr>
+          <w:rFonts w:ascii="Courier New" w:hAnsi="Courier New" w:cs="Courier New"/>
+        </w:rPr>
+        <w:t>false</w:t>
+      </w:r>
+      <w:proofErr w:type="spellEnd"/>
+      <w:r>
+        <w:t xml:space="preserve"> </w:t>
+      </w:r>
+      <w:r>
+        <w:rPr>
+          <w:color w:val="A6A6A6" w:themeColor="background1" w:themeShade="A6"/>
+        </w:rPr>
+        <w:t>(deutsch: „falsch“)</w:t>
+      </w:r>
+      <w:r>
+        <w:t xml:space="preserve"> </w:t>
+      </w:r>
+      <w:r>
+        <w:t>fließen die Daten des entsprechenden Tools nicht in die Grafik ein, die für Sie erstellt wird</w:t>
+      </w:r>
+    </w:p>
+    <w:p>
+      <w:pPr>
+        <w:pStyle w:val="Listenabsatz"/>
+        <w:numPr>
+          <w:ilvl w:val="0"/>
+          <w:numId w:val="7"/>
+        </w:numPr>
+      </w:pPr>
+      <w:r>
+        <w:t>werfen Sie nun einen Blick auf die Spalte „</w:t>
+      </w:r>
+      <w:proofErr w:type="spellStart"/>
+      <w:r>
+        <w:rPr>
+          <w:b/>
+        </w:rPr>
+        <w:t>Diagram</w:t>
+      </w:r>
+      <w:proofErr w:type="spellEnd"/>
+      <w:r>
+        <w:rPr>
+          <w:b/>
+        </w:rPr>
+        <w:t xml:space="preserve"> Type</w:t>
+      </w:r>
+      <w:r>
+        <w:t>“</w:t>
+      </w:r>
+      <w:r>
+        <w:t xml:space="preserve"> </w:t>
+      </w:r>
+      <w:r>
+        <w:rPr>
+          <w:color w:val="A6A6A6" w:themeColor="background1" w:themeShade="A6"/>
+        </w:rPr>
+        <w:t>(deutsch: „Diagrammtyp“)</w:t>
+      </w:r>
+      <w:r>
+        <w:t xml:space="preserve">, die mit dem Symbol </w:t>
+      </w:r>
+      <w:r>
+        <w:rPr>
+          <w:noProof/>
+        </w:rPr>
+        <w:drawing>
+          <wp:inline distT="0" distB="0" distL="0" distR="0" wp14:anchorId="7F8CC851" wp14:editId="2BF50312">
+            <wp:extent cx="131673" cy="153918"/>
+            <wp:effectExtent l="0" t="0" r="1905" b="0"/>
+            <wp:docPr id="12" name="Grafik 12"/>
+            <wp:cNvGraphicFramePr>
+              <a:graphicFrameLocks xmlns:a="http://schemas.openxmlformats.org/drawingml/2006/main" noChangeAspect="1"/>
+            </wp:cNvGraphicFramePr>
+            <a:graphic xmlns:a="http://schemas.openxmlformats.org/drawingml/2006/main">
+              <a:graphicData uri="http://schemas.openxmlformats.org/drawingml/2006/picture">
+                <pic:pic xmlns:pic="http://schemas.openxmlformats.org/drawingml/2006/picture">
+                  <pic:nvPicPr>
+                    <pic:cNvPr id="12" name="Grafik 12"/>
+                    <pic:cNvPicPr/>
+                  </pic:nvPicPr>
+                  <pic:blipFill>
+                    <a:blip r:embed="rId17" cstate="print">
+                      <a:extLst>
+                        <a:ext uri="{28A0092B-C50C-407E-A947-70E740481C1C}">
+                          <a14:useLocalDpi xmlns:a14="http://schemas.microsoft.com/office/drawing/2010/main" val="0"/>
+                        </a:ext>
+                      </a:extLst>
+                    </a:blip>
+                    <a:stretch>
+                      <a:fillRect/>
+                    </a:stretch>
+                  </pic:blipFill>
+                  <pic:spPr>
+                    <a:xfrm>
+                      <a:off x="0" y="0"/>
+                      <a:ext cx="169380" cy="197996"/>
+                    </a:xfrm>
+                    <a:prstGeom prst="rect">
+                      <a:avLst/>
+                    </a:prstGeom>
+                  </pic:spPr>
+                </pic:pic>
+              </a:graphicData>
+            </a:graphic>
+          </wp:inline>
+        </w:drawing>
+      </w:r>
+      <w:r>
+        <w:t xml:space="preserve"> gekennzeichnet ist</w:t>
+      </w:r>
+    </w:p>
+    <w:p>
+      <w:pPr>
+        <w:pStyle w:val="Listenabsatz"/>
+        <w:numPr>
+          <w:ilvl w:val="1"/>
+          <w:numId w:val="7"/>
+        </w:numPr>
+      </w:pPr>
+      <w:r>
+        <w:drawing>
+          <wp:anchor distT="0" distB="0" distL="114300" distR="114300" simplePos="0" relativeHeight="251659264" behindDoc="1" locked="0" layoutInCell="1" allowOverlap="1" wp14:anchorId="21C950D6" wp14:editId="506818AC">
+            <wp:simplePos x="0" y="0"/>
+            <wp:positionH relativeFrom="column">
+              <wp:posOffset>4351655</wp:posOffset>
+            </wp:positionH>
+            <wp:positionV relativeFrom="paragraph">
+              <wp:posOffset>3810</wp:posOffset>
+            </wp:positionV>
+            <wp:extent cx="1774190" cy="1199515"/>
+            <wp:effectExtent l="0" t="0" r="0" b="635"/>
+            <wp:wrapTight wrapText="bothSides">
+              <wp:wrapPolygon edited="0">
+                <wp:start x="0" y="0"/>
+                <wp:lineTo x="0" y="21268"/>
+                <wp:lineTo x="21337" y="21268"/>
+                <wp:lineTo x="21337" y="0"/>
+                <wp:lineTo x="0" y="0"/>
+              </wp:wrapPolygon>
+            </wp:wrapTight>
+            <wp:docPr id="14" name="Grafik 14"/>
+            <wp:cNvGraphicFramePr>
+              <a:graphicFrameLocks xmlns:a="http://schemas.openxmlformats.org/drawingml/2006/main" noChangeAspect="1"/>
+            </wp:cNvGraphicFramePr>
+            <a:graphic xmlns:a="http://schemas.openxmlformats.org/drawingml/2006/main">
+              <a:graphicData uri="http://schemas.openxmlformats.org/drawingml/2006/picture">
+                <pic:pic xmlns:pic="http://schemas.openxmlformats.org/drawingml/2006/picture">
+                  <pic:nvPicPr>
+                    <pic:cNvPr id="1" name=""/>
+                    <pic:cNvPicPr/>
+                  </pic:nvPicPr>
+                  <pic:blipFill>
+                    <a:blip r:embed="rId18">
+                      <a:extLst>
+                        <a:ext uri="{28A0092B-C50C-407E-A947-70E740481C1C}">
+                          <a14:useLocalDpi xmlns:a14="http://schemas.microsoft.com/office/drawing/2010/main" val="0"/>
+                        </a:ext>
+                      </a:extLst>
+                    </a:blip>
+                    <a:stretch>
+                      <a:fillRect/>
+                    </a:stretch>
+                  </pic:blipFill>
+                  <pic:spPr>
+                    <a:xfrm>
+                      <a:off x="0" y="0"/>
+                      <a:ext cx="1774190" cy="1199515"/>
+                    </a:xfrm>
+                    <a:prstGeom prst="rect">
+                      <a:avLst/>
+                    </a:prstGeom>
+                  </pic:spPr>
+                </pic:pic>
+              </a:graphicData>
+            </a:graphic>
+            <wp14:sizeRelH relativeFrom="page">
+              <wp14:pctWidth>0</wp14:pctWidth>
+            </wp14:sizeRelH>
+            <wp14:sizeRelV relativeFrom="page">
+              <wp14:pctHeight>0</wp14:pctHeight>
+            </wp14:sizeRelV>
+          </wp:anchor>
+        </w:drawing>
+      </w:r>
+      <w:r>
+        <w:t>rechts neben „</w:t>
+      </w:r>
+      <w:r>
+        <w:rPr>
+          <w:b/>
+          <w:bCs/>
+          <w:i/>
+          <w:iCs/>
+        </w:rPr>
+        <w:t>Method</w:t>
+      </w:r>
+      <w:r>
+        <w:t>“</w:t>
+      </w:r>
+      <w:r>
+        <w:t xml:space="preserve"> </w:t>
+      </w:r>
+      <w:r>
+        <w:rPr>
+          <w:color w:val="A6A6A6" w:themeColor="background1" w:themeShade="A6"/>
+        </w:rPr>
+        <w:t>(deutsch: „Methode“)</w:t>
+      </w:r>
+      <w:r>
+        <w:rPr>
+          <w:color w:val="A6A6A6" w:themeColor="background1" w:themeShade="A6"/>
+        </w:rPr>
+        <w:t xml:space="preserve"> </w:t>
+      </w:r>
+      <w:r>
+        <w:t>befindet sich wieder ein aufklappbares Menü (zum Öffnen: Linksklick auf Schaltfläche des Menüs)</w:t>
+      </w:r>
+      <w:r>
+        <w:t>, aus dem Sie zwei Optionen per Linksklick auswählen können</w:t>
+      </w:r>
+    </w:p>
+    <w:p>
+      <w:pPr>
+        <w:pStyle w:val="Listenabsatz"/>
+        <w:numPr>
+          <w:ilvl w:val="2"/>
+          <w:numId w:val="7"/>
+        </w:numPr>
+      </w:pPr>
+      <w:proofErr w:type="spellStart"/>
+      <w:r>
+        <w:rPr>
+          <w:i/>
+        </w:rPr>
+        <w:t>Heatmap</w:t>
+      </w:r>
+      <w:proofErr w:type="spellEnd"/>
+      <w:r>
+        <w:t xml:space="preserve">: die erhobenen Daten werden Ihnen als </w:t>
+      </w:r>
+      <w:proofErr w:type="spellStart"/>
+      <w:r>
+        <w:t>Heatmap</w:t>
+      </w:r>
+      <w:proofErr w:type="spellEnd"/>
+      <w:r>
+        <w:t xml:space="preserve"> präsentiert, das heißt, es werden farbliche Kennzeichnungen an den Stellen im Bild eingefügt, die Sie in den anderen beiden Tools betrachtet haben – die für diese Markierungen verwendeten Farben sind randomisiert gewählt</w:t>
+      </w:r>
+    </w:p>
+    <w:p>
+      <w:pPr>
+        <w:pStyle w:val="Listenabsatz"/>
+        <w:numPr>
+          <w:ilvl w:val="2"/>
+          <w:numId w:val="7"/>
+        </w:numPr>
+      </w:pPr>
+      <w:proofErr w:type="spellStart"/>
+      <w:r>
+        <w:rPr>
+          <w:i/>
+        </w:rPr>
+        <w:t>Diagram</w:t>
+      </w:r>
+      <w:proofErr w:type="spellEnd"/>
+      <w:r>
+        <w:t>:</w:t>
+      </w:r>
+    </w:p>
+    <w:p>
+      <w:r>
+        <w:t>++</w:t>
+      </w:r>
+    </w:p>
+    <w:p>
+      <w:r>
+        <w:t>++</w:t>
+      </w:r>
+    </w:p>
+    <w:p>
+      <w:pPr>
+        <w:pStyle w:val="Listenabsatz"/>
+        <w:numPr>
+          <w:ilvl w:val="0"/>
+          <w:numId w:val="7"/>
+        </w:numPr>
+      </w:pPr>
+      <w:r>
+        <w:lastRenderedPageBreak/>
+        <w:t>werfen Sie anschließend einen Blick auf die Spalte „</w:t>
+      </w:r>
+      <w:r>
+        <w:rPr>
+          <w:b/>
+        </w:rPr>
+        <w:t xml:space="preserve">Age </w:t>
+      </w:r>
+      <w:proofErr w:type="spellStart"/>
+      <w:r>
+        <w:rPr>
+          <w:b/>
+        </w:rPr>
+        <w:t>of</w:t>
+      </w:r>
+      <w:proofErr w:type="spellEnd"/>
+      <w:r>
+        <w:rPr>
+          <w:b/>
+        </w:rPr>
+        <w:t xml:space="preserve"> </w:t>
+      </w:r>
+      <w:proofErr w:type="spellStart"/>
+      <w:r>
+        <w:rPr>
+          <w:b/>
+        </w:rPr>
+        <w:t>the</w:t>
+      </w:r>
+      <w:proofErr w:type="spellEnd"/>
+      <w:r>
+        <w:rPr>
+          <w:b/>
+        </w:rPr>
+        <w:t xml:space="preserve"> User</w:t>
+      </w:r>
+      <w:r>
+        <w:rPr>
+          <w:color w:val="A6A6A6" w:themeColor="background1" w:themeShade="A6"/>
+        </w:rPr>
+        <w:t xml:space="preserve">“ (deutsch: „Alter des / der </w:t>
+      </w:r>
+      <w:proofErr w:type="spellStart"/>
+      <w:r>
+        <w:rPr>
+          <w:color w:val="A6A6A6" w:themeColor="background1" w:themeShade="A6"/>
+        </w:rPr>
+        <w:t>BenutzerIn</w:t>
+      </w:r>
+      <w:proofErr w:type="spellEnd"/>
+      <w:r>
+        <w:rPr>
+          <w:color w:val="A6A6A6" w:themeColor="background1" w:themeShade="A6"/>
+        </w:rPr>
+        <w:t>“)</w:t>
+      </w:r>
+      <w:r>
+        <w:t xml:space="preserve">, die mit dem Symbol </w:t>
+      </w:r>
+      <w:r>
+        <w:rPr>
+          <w:noProof/>
+        </w:rPr>
+        <w:drawing>
+          <wp:inline distT="0" distB="0" distL="0" distR="0" wp14:anchorId="7D29D136" wp14:editId="007DD249">
+            <wp:extent cx="172567" cy="168249"/>
+            <wp:effectExtent l="0" t="0" r="0" b="3810"/>
+            <wp:docPr id="13" name="Grafik 13"/>
+            <wp:cNvGraphicFramePr>
+              <a:graphicFrameLocks xmlns:a="http://schemas.openxmlformats.org/drawingml/2006/main" noChangeAspect="1"/>
+            </wp:cNvGraphicFramePr>
+            <a:graphic xmlns:a="http://schemas.openxmlformats.org/drawingml/2006/main">
+              <a:graphicData uri="http://schemas.openxmlformats.org/drawingml/2006/picture">
+                <pic:pic xmlns:pic="http://schemas.openxmlformats.org/drawingml/2006/picture">
+                  <pic:nvPicPr>
+                    <pic:cNvPr id="13" name="Grafik 13"/>
+                    <pic:cNvPicPr/>
+                  </pic:nvPicPr>
+                  <pic:blipFill>
+                    <a:blip r:embed="rId19" cstate="print">
+                      <a:extLst>
+                        <a:ext uri="{28A0092B-C50C-407E-A947-70E740481C1C}">
+                          <a14:useLocalDpi xmlns:a14="http://schemas.microsoft.com/office/drawing/2010/main" val="0"/>
+                        </a:ext>
+                      </a:extLst>
+                    </a:blip>
+                    <a:stretch>
+                      <a:fillRect/>
+                    </a:stretch>
+                  </pic:blipFill>
+                  <pic:spPr>
+                    <a:xfrm>
+                      <a:off x="0" y="0"/>
+                      <a:ext cx="186218" cy="181558"/>
+                    </a:xfrm>
+                    <a:prstGeom prst="rect">
+                      <a:avLst/>
+                    </a:prstGeom>
+                  </pic:spPr>
+                </pic:pic>
+              </a:graphicData>
+            </a:graphic>
+          </wp:inline>
+        </w:drawing>
+      </w:r>
+      <w:r>
+        <w:t xml:space="preserve">  gekennzeichnet ist</w:t>
+      </w:r>
+    </w:p>
+    <w:p>
+      <w:pPr>
+        <w:pStyle w:val="Listenabsatz"/>
+        <w:numPr>
+          <w:ilvl w:val="1"/>
+          <w:numId w:val="7"/>
+        </w:numPr>
+      </w:pPr>
+      <w:r>
+        <w:drawing>
+          <wp:anchor distT="0" distB="0" distL="114300" distR="114300" simplePos="0" relativeHeight="251661312" behindDoc="1" locked="0" layoutInCell="1" allowOverlap="1" wp14:anchorId="577AC8CD" wp14:editId="0F3A09DD">
+            <wp:simplePos x="0" y="0"/>
+            <wp:positionH relativeFrom="column">
+              <wp:posOffset>4324350</wp:posOffset>
+            </wp:positionH>
+            <wp:positionV relativeFrom="paragraph">
+              <wp:posOffset>10160</wp:posOffset>
+            </wp:positionV>
+            <wp:extent cx="1602740" cy="914400"/>
+            <wp:effectExtent l="0" t="0" r="0" b="0"/>
+            <wp:wrapTight wrapText="bothSides">
+              <wp:wrapPolygon edited="0">
+                <wp:start x="0" y="0"/>
+                <wp:lineTo x="0" y="21150"/>
+                <wp:lineTo x="21309" y="21150"/>
+                <wp:lineTo x="21309" y="0"/>
+                <wp:lineTo x="0" y="0"/>
+              </wp:wrapPolygon>
+            </wp:wrapTight>
+            <wp:docPr id="17" name="Grafik 17"/>
+            <wp:cNvGraphicFramePr>
+              <a:graphicFrameLocks xmlns:a="http://schemas.openxmlformats.org/drawingml/2006/main" noChangeAspect="1"/>
+            </wp:cNvGraphicFramePr>
+            <a:graphic xmlns:a="http://schemas.openxmlformats.org/drawingml/2006/main">
+              <a:graphicData uri="http://schemas.openxmlformats.org/drawingml/2006/picture">
+                <pic:pic xmlns:pic="http://schemas.openxmlformats.org/drawingml/2006/picture">
+                  <pic:nvPicPr>
+                    <pic:cNvPr id="1" name=""/>
+                    <pic:cNvPicPr/>
+                  </pic:nvPicPr>
+                  <pic:blipFill>
+                    <a:blip r:embed="rId20">
+                      <a:extLst>
+                        <a:ext uri="{28A0092B-C50C-407E-A947-70E740481C1C}">
+                          <a14:useLocalDpi xmlns:a14="http://schemas.microsoft.com/office/drawing/2010/main" val="0"/>
+                        </a:ext>
+                      </a:extLst>
+                    </a:blip>
+                    <a:stretch>
+                      <a:fillRect/>
+                    </a:stretch>
+                  </pic:blipFill>
+                  <pic:spPr>
+                    <a:xfrm>
+                      <a:off x="0" y="0"/>
+                      <a:ext cx="1602740" cy="914400"/>
+                    </a:xfrm>
+                    <a:prstGeom prst="rect">
+                      <a:avLst/>
+                    </a:prstGeom>
+                  </pic:spPr>
+                </pic:pic>
+              </a:graphicData>
+            </a:graphic>
+            <wp14:sizeRelH relativeFrom="page">
+              <wp14:pctWidth>0</wp14:pctWidth>
+            </wp14:sizeRelH>
+            <wp14:sizeRelV relativeFrom="page">
+              <wp14:pctHeight>0</wp14:pctHeight>
+            </wp14:sizeRelV>
+          </wp:anchor>
+        </w:drawing>
+      </w:r>
+      <w:r>
+        <w:t>hier können Sie auswählen, aus welcher Altersklasse die Daten angezeigt werden sollen. Die Daten werden Ihnen hierbei von allen Teilnehmern der eingegebenen Altersklasse anonymisiert dargestellt – personenbezogene Daten der Teilnehmer sind nicht einsehbar</w:t>
+      </w:r>
+    </w:p>
+    <w:p>
+      <w:pPr>
+        <w:pStyle w:val="Listenabsatz"/>
+        <w:numPr>
+          <w:ilvl w:val="1"/>
+          <w:numId w:val="7"/>
+        </w:numPr>
+      </w:pPr>
+      <w:r>
+        <w:t>in das Eingabefeld rechts neben „</w:t>
+      </w:r>
+      <w:proofErr w:type="spellStart"/>
+      <w:r>
+        <w:rPr>
+          <w:b/>
+          <w:i/>
+        </w:rPr>
+        <w:t>minimum</w:t>
+      </w:r>
+      <w:proofErr w:type="spellEnd"/>
+      <w:r>
+        <w:rPr>
+          <w:b/>
+          <w:i/>
+        </w:rPr>
+        <w:t xml:space="preserve"> Age</w:t>
+      </w:r>
+      <w:r>
+        <w:t xml:space="preserve">“ </w:t>
+      </w:r>
+      <w:r>
+        <w:rPr>
+          <w:color w:val="A6A6A6" w:themeColor="background1" w:themeShade="A6"/>
+        </w:rPr>
+        <w:t xml:space="preserve">(deutsch: „minimales Alter“) </w:t>
+      </w:r>
+      <w:r>
+        <w:t>geben Sie die untere Altersgrenze ein, in „</w:t>
+      </w:r>
+      <w:r>
+        <w:rPr>
+          <w:b/>
+          <w:i/>
+        </w:rPr>
+        <w:t>maximum Age</w:t>
+      </w:r>
+      <w:r>
+        <w:t xml:space="preserve">“ </w:t>
+      </w:r>
+      <w:r>
+        <w:rPr>
+          <w:color w:val="A6A6A6" w:themeColor="background1" w:themeShade="A6"/>
+        </w:rPr>
+        <w:t xml:space="preserve">(deutsch: „maximales Alter“) </w:t>
+      </w:r>
+      <w:r>
+        <w:t>wird die obere Altersgrenze eingetragen</w:t>
+      </w:r>
+    </w:p>
+    <w:p>
+      <w:pPr>
+        <w:pStyle w:val="Listenabsatz"/>
+        <w:numPr>
+          <w:ilvl w:val="0"/>
+          <w:numId w:val="7"/>
+        </w:numPr>
+      </w:pPr>
+      <w:r>
+        <w:t>wandern Sie mit ihrem Blick in Richtung der Spalte „</w:t>
+      </w:r>
+      <w:r>
+        <w:rPr>
+          <w:b/>
+        </w:rPr>
+        <w:t xml:space="preserve">Gender </w:t>
+      </w:r>
+      <w:proofErr w:type="spellStart"/>
+      <w:r>
+        <w:rPr>
+          <w:b/>
+        </w:rPr>
+        <w:t>of</w:t>
+      </w:r>
+      <w:proofErr w:type="spellEnd"/>
+      <w:r>
+        <w:rPr>
+          <w:b/>
+        </w:rPr>
+        <w:t xml:space="preserve"> </w:t>
+      </w:r>
+      <w:proofErr w:type="spellStart"/>
+      <w:r>
+        <w:rPr>
+          <w:b/>
+        </w:rPr>
+        <w:t>the</w:t>
+      </w:r>
+      <w:proofErr w:type="spellEnd"/>
+      <w:r>
+        <w:rPr>
+          <w:b/>
+        </w:rPr>
+        <w:t xml:space="preserve"> User</w:t>
+      </w:r>
+      <w:r>
+        <w:t xml:space="preserve">“ </w:t>
+      </w:r>
+      <w:r>
+        <w:rPr>
+          <w:color w:val="A6A6A6" w:themeColor="background1" w:themeShade="A6"/>
+        </w:rPr>
+        <w:t xml:space="preserve">(deutsch: „Geschlecht des/der </w:t>
+      </w:r>
+      <w:proofErr w:type="spellStart"/>
+      <w:r>
+        <w:rPr>
+          <w:color w:val="A6A6A6" w:themeColor="background1" w:themeShade="A6"/>
+        </w:rPr>
+        <w:t>BenutzerIn</w:t>
+      </w:r>
+      <w:proofErr w:type="spellEnd"/>
+      <w:r>
+        <w:rPr>
+          <w:color w:val="A6A6A6" w:themeColor="background1" w:themeShade="A6"/>
+        </w:rPr>
+        <w:t>“)</w:t>
+      </w:r>
+      <w:r>
+        <w:t xml:space="preserve">, welche mit dem Symbol </w:t>
+      </w:r>
+      <w:r>
+        <w:rPr>
+          <w:noProof/>
+        </w:rPr>
+        <w:drawing>
+          <wp:inline distT="0" distB="0" distL="0" distR="0" wp14:anchorId="5CBFA851" wp14:editId="3E40C201">
+            <wp:extent cx="95098" cy="163390"/>
+            <wp:effectExtent l="0" t="0" r="635" b="8255"/>
+            <wp:docPr id="15" name="Grafik 15"/>
+            <wp:cNvGraphicFramePr>
+              <a:graphicFrameLocks xmlns:a="http://schemas.openxmlformats.org/drawingml/2006/main" noChangeAspect="1"/>
+            </wp:cNvGraphicFramePr>
+            <a:graphic xmlns:a="http://schemas.openxmlformats.org/drawingml/2006/main">
+              <a:graphicData uri="http://schemas.openxmlformats.org/drawingml/2006/picture">
+                <pic:pic xmlns:pic="http://schemas.openxmlformats.org/drawingml/2006/picture">
+                  <pic:nvPicPr>
+                    <pic:cNvPr id="15" name="Grafik 15"/>
+                    <pic:cNvPicPr/>
+                  </pic:nvPicPr>
+                  <pic:blipFill>
+                    <a:blip r:embed="rId21" cstate="print">
+                      <a:extLst>
+                        <a:ext uri="{28A0092B-C50C-407E-A947-70E740481C1C}">
+                          <a14:useLocalDpi xmlns:a14="http://schemas.microsoft.com/office/drawing/2010/main" val="0"/>
+                        </a:ext>
+                      </a:extLst>
+                    </a:blip>
+                    <a:stretch>
+                      <a:fillRect/>
+                    </a:stretch>
+                  </pic:blipFill>
+                  <pic:spPr>
+                    <a:xfrm>
+                      <a:off x="0" y="0"/>
+                      <a:ext cx="105407" cy="181103"/>
+                    </a:xfrm>
+                    <a:prstGeom prst="rect">
+                      <a:avLst/>
+                    </a:prstGeom>
+                  </pic:spPr>
+                </pic:pic>
+              </a:graphicData>
+            </a:graphic>
+          </wp:inline>
+        </w:drawing>
+      </w:r>
+      <w:r>
+        <w:t xml:space="preserve"> gekennzeichnet ist</w:t>
+      </w:r>
+    </w:p>
+    <w:p>
+      <w:pPr>
+        <w:pStyle w:val="Listenabsatz"/>
+        <w:numPr>
+          <w:ilvl w:val="1"/>
+          <w:numId w:val="7"/>
+        </w:numPr>
+      </w:pPr>
+      <w:r>
+        <w:drawing>
+          <wp:anchor distT="0" distB="0" distL="114300" distR="114300" simplePos="0" relativeHeight="251660288" behindDoc="1" locked="0" layoutInCell="1" allowOverlap="1" wp14:anchorId="257280DF" wp14:editId="4AC44061">
+            <wp:simplePos x="0" y="0"/>
+            <wp:positionH relativeFrom="column">
+              <wp:posOffset>4593768</wp:posOffset>
+            </wp:positionH>
+            <wp:positionV relativeFrom="paragraph">
+              <wp:posOffset>12395</wp:posOffset>
+            </wp:positionV>
+            <wp:extent cx="1351280" cy="1082040"/>
+            <wp:effectExtent l="0" t="0" r="1270" b="3810"/>
+            <wp:wrapTight wrapText="bothSides">
+              <wp:wrapPolygon edited="0">
+                <wp:start x="0" y="0"/>
+                <wp:lineTo x="0" y="21296"/>
+                <wp:lineTo x="21316" y="21296"/>
+                <wp:lineTo x="21316" y="0"/>
+                <wp:lineTo x="0" y="0"/>
+              </wp:wrapPolygon>
+            </wp:wrapTight>
+            <wp:docPr id="16" name="Grafik 16"/>
+            <wp:cNvGraphicFramePr>
+              <a:graphicFrameLocks xmlns:a="http://schemas.openxmlformats.org/drawingml/2006/main" noChangeAspect="1"/>
+            </wp:cNvGraphicFramePr>
+            <a:graphic xmlns:a="http://schemas.openxmlformats.org/drawingml/2006/main">
+              <a:graphicData uri="http://schemas.openxmlformats.org/drawingml/2006/picture">
+                <pic:pic xmlns:pic="http://schemas.openxmlformats.org/drawingml/2006/picture">
+                  <pic:nvPicPr>
+                    <pic:cNvPr id="1" name=""/>
+                    <pic:cNvPicPr/>
+                  </pic:nvPicPr>
+                  <pic:blipFill>
+                    <a:blip r:embed="rId22">
+                      <a:extLst>
+                        <a:ext uri="{28A0092B-C50C-407E-A947-70E740481C1C}">
+                          <a14:useLocalDpi xmlns:a14="http://schemas.microsoft.com/office/drawing/2010/main" val="0"/>
+                        </a:ext>
+                      </a:extLst>
+                    </a:blip>
+                    <a:stretch>
+                      <a:fillRect/>
+                    </a:stretch>
+                  </pic:blipFill>
+                  <pic:spPr>
+                    <a:xfrm>
+                      <a:off x="0" y="0"/>
+                      <a:ext cx="1351280" cy="1082040"/>
+                    </a:xfrm>
+                    <a:prstGeom prst="rect">
+                      <a:avLst/>
+                    </a:prstGeom>
+                  </pic:spPr>
+                </pic:pic>
+              </a:graphicData>
+            </a:graphic>
+            <wp14:sizeRelH relativeFrom="page">
+              <wp14:pctWidth>0</wp14:pctWidth>
+            </wp14:sizeRelH>
+            <wp14:sizeRelV relativeFrom="page">
+              <wp14:pctHeight>0</wp14:pctHeight>
+            </wp14:sizeRelV>
+          </wp:anchor>
+        </w:drawing>
+      </w:r>
+      <w:r>
+        <w:t>neben dem Punkt „</w:t>
+      </w:r>
+      <w:r>
+        <w:rPr>
+          <w:b/>
+          <w:i/>
+        </w:rPr>
+        <w:t>Gender</w:t>
+      </w:r>
+      <w:r>
+        <w:t xml:space="preserve">“ </w:t>
+      </w:r>
+      <w:r>
+        <w:rPr>
+          <w:color w:val="A6A6A6" w:themeColor="background1" w:themeShade="A6"/>
+        </w:rPr>
+        <w:t xml:space="preserve">(deutsch: „Geschlecht“) </w:t>
+      </w:r>
+      <w:r>
+        <w:t>finden Sie wieder ein aufklappbares Menü (zum Öffnen: Linksklick auf die Schaltfläche des Menüs)</w:t>
+      </w:r>
+    </w:p>
+    <w:p>
+      <w:pPr>
+        <w:pStyle w:val="Listenabsatz"/>
+        <w:numPr>
+          <w:ilvl w:val="2"/>
+          <w:numId w:val="7"/>
+        </w:numPr>
+      </w:pPr>
+      <w:r>
+        <w:t>wählen Sie „</w:t>
+      </w:r>
+      <w:r>
+        <w:rPr>
+          <w:i/>
+        </w:rPr>
+        <w:t>Male</w:t>
+      </w:r>
+      <w:r>
+        <w:t>“ aus, wenn Sie die Daten der Personengruppe auslesen möchten, die sich als männlich identifiziert</w:t>
+      </w:r>
+    </w:p>
+    <w:p>
+      <w:pPr>
+        <w:pStyle w:val="Listenabsatz"/>
+        <w:numPr>
+          <w:ilvl w:val="2"/>
+          <w:numId w:val="7"/>
+        </w:numPr>
+      </w:pPr>
+      <w:r>
+        <w:t>wählen Sie „</w:t>
+      </w:r>
+      <w:proofErr w:type="spellStart"/>
+      <w:r>
+        <w:rPr>
+          <w:i/>
+        </w:rPr>
+        <w:t>Female</w:t>
+      </w:r>
+      <w:proofErr w:type="spellEnd"/>
+      <w:r>
+        <w:t>“ aus, wenn Sie die Daten der Personengruppe auslesen möchten, die sich als weiblich identifiziert</w:t>
+      </w:r>
+    </w:p>
+    <w:p>
+      <w:pPr>
+        <w:pStyle w:val="Listenabsatz"/>
+        <w:numPr>
+          <w:ilvl w:val="2"/>
+          <w:numId w:val="7"/>
+        </w:numPr>
+      </w:pPr>
+      <w:r>
+        <w:t>wählen Sie „</w:t>
+      </w:r>
+      <w:r>
+        <w:rPr>
+          <w:i/>
+        </w:rPr>
+        <w:t>Other</w:t>
+      </w:r>
+      <w:r>
+        <w:t>“, wenn Sie die Daten der Personengruppe auslesen möchten, die sich weder als weiblich noch männlich identifiziert</w:t>
+      </w:r>
+    </w:p>
+    <w:p>
+      <w:pPr>
+        <w:pStyle w:val="Listenabsatz"/>
+        <w:numPr>
+          <w:ilvl w:val="0"/>
+          <w:numId w:val="7"/>
+        </w:numPr>
+      </w:pPr>
+      <w:r>
+        <w:drawing>
+          <wp:anchor distT="0" distB="0" distL="114300" distR="114300" simplePos="0" relativeHeight="251662336" behindDoc="0" locked="0" layoutInCell="1" allowOverlap="1" wp14:anchorId="68B672FB" wp14:editId="4297ADDB">
+            <wp:simplePos x="0" y="0"/>
+            <wp:positionH relativeFrom="column">
+              <wp:posOffset>467995</wp:posOffset>
+            </wp:positionH>
+            <wp:positionV relativeFrom="paragraph">
+              <wp:posOffset>379095</wp:posOffset>
+            </wp:positionV>
+            <wp:extent cx="3701415" cy="1924050"/>
+            <wp:effectExtent l="0" t="0" r="0" b="0"/>
+            <wp:wrapTopAndBottom/>
+            <wp:docPr id="18" name="Grafik 18"/>
+            <wp:cNvGraphicFramePr>
+              <a:graphicFrameLocks xmlns:a="http://schemas.openxmlformats.org/drawingml/2006/main" noChangeAspect="1"/>
+            </wp:cNvGraphicFramePr>
+            <a:graphic xmlns:a="http://schemas.openxmlformats.org/drawingml/2006/main">
+              <a:graphicData uri="http://schemas.openxmlformats.org/drawingml/2006/picture">
+                <pic:pic xmlns:pic="http://schemas.openxmlformats.org/drawingml/2006/picture">
+                  <pic:nvPicPr>
+                    <pic:cNvPr id="1" name=""/>
+                    <pic:cNvPicPr/>
+                  </pic:nvPicPr>
+                  <pic:blipFill>
+                    <a:blip r:embed="rId23">
+                      <a:extLst>
+                        <a:ext uri="{28A0092B-C50C-407E-A947-70E740481C1C}">
+                          <a14:useLocalDpi xmlns:a14="http://schemas.microsoft.com/office/drawing/2010/main" val="0"/>
+                        </a:ext>
+                      </a:extLst>
+                    </a:blip>
+                    <a:stretch>
+                      <a:fillRect/>
+                    </a:stretch>
+                  </pic:blipFill>
+                  <pic:spPr>
+                    <a:xfrm>
+                      <a:off x="0" y="0"/>
+                      <a:ext cx="3701415" cy="1924050"/>
+                    </a:xfrm>
+                    <a:prstGeom prst="rect">
+                      <a:avLst/>
+                    </a:prstGeom>
+                  </pic:spPr>
+                </pic:pic>
+              </a:graphicData>
+            </a:graphic>
+            <wp14:sizeRelH relativeFrom="page">
+              <wp14:pctWidth>0</wp14:pctWidth>
+            </wp14:sizeRelH>
+            <wp14:sizeRelV relativeFrom="page">
+              <wp14:pctHeight>0</wp14:pctHeight>
+            </wp14:sizeRelV>
+          </wp:anchor>
+        </w:drawing>
+      </w:r>
+      <w:r>
+        <w:t>u</w:t>
+      </w:r>
+      <w:r>
+        <w:t>m die Daten letztendlich anzeigen zu lassen, klicken Sie mit der linken Maustaste auf die Schaltfläche „</w:t>
+      </w:r>
+      <w:r>
+        <w:rPr>
+          <w:b/>
+        </w:rPr>
+        <w:t>START</w:t>
+      </w:r>
+      <w:r>
+        <w:t>“</w:t>
+      </w:r>
+    </w:p>
+    <w:p>
+      <w:pPr>
+        <w:pStyle w:val="Listenabsatz"/>
+        <w:numPr>
+          <w:ilvl w:val="0"/>
+          <w:numId w:val="9"/>
+        </w:numPr>
+        <w:rPr>
+          <w:rFonts w:cstheme="minorHAnsi"/>
+        </w:rPr>
+      </w:pPr>
+      <w:r>
+        <w:t xml:space="preserve">möglicherweise haben Sie bereits die Schaltflächen </w:t>
+      </w:r>
+      <w:r>
+        <w:rPr>
+          <w:rFonts w:cstheme="minorHAnsi"/>
+        </w:rPr>
+        <w:t>„</w:t>
+      </w:r>
+      <w:r>
+        <w:rPr>
+          <w:rFonts w:cstheme="minorHAnsi"/>
+          <w:b/>
+        </w:rPr>
+        <w:t>Hauptmenü</w:t>
+      </w:r>
+      <w:r>
+        <w:rPr>
+          <w:rFonts w:cstheme="minorHAnsi"/>
+        </w:rPr>
+        <w:t>“ und „</w:t>
+      </w:r>
+      <w:r>
+        <w:rPr>
+          <w:rFonts w:cstheme="minorHAnsi"/>
+          <w:b/>
+        </w:rPr>
+        <w:t>Programm beenden</w:t>
+      </w:r>
+      <w:r>
+        <w:rPr>
+          <w:rFonts w:cstheme="minorHAnsi"/>
+        </w:rPr>
+        <w:t>“ bemerkt, die Ihnen</w:t>
+      </w:r>
+      <w:r>
+        <w:rPr>
+          <w:rFonts w:cstheme="minorHAnsi"/>
+        </w:rPr>
+        <w:t xml:space="preserve"> vielleicht</w:t>
+      </w:r>
+      <w:r>
+        <w:rPr>
+          <w:rFonts w:cstheme="minorHAnsi"/>
+        </w:rPr>
+        <w:t xml:space="preserve"> bereits aus dem Hauptmenü und </w:t>
+      </w:r>
+      <w:r>
+        <w:rPr>
+          <w:rFonts w:cstheme="minorHAnsi"/>
+        </w:rPr>
+        <w:t>den anderen Tools</w:t>
+      </w:r>
+      <w:r>
+        <w:rPr>
+          <w:rFonts w:cstheme="minorHAnsi"/>
+        </w:rPr>
+        <w:t xml:space="preserve"> bekannt vorkommen</w:t>
+      </w:r>
+    </w:p>
+    <w:p>
+      <w:pPr>
+        <w:pStyle w:val="Listenabsatz"/>
+        <w:numPr>
+          <w:ilvl w:val="1"/>
+          <w:numId w:val="9"/>
+        </w:numPr>
+        <w:rPr>
+          <w:rFonts w:cstheme="minorHAnsi"/>
+        </w:rPr>
+      </w:pPr>
+      <w:r>
+        <w:t>mit einem Linksklick auf die Schaltfläche „</w:t>
+      </w:r>
+      <w:r>
+        <w:rPr>
+          <w:b/>
+        </w:rPr>
+        <w:t>Hauptmenü</w:t>
+      </w:r>
+      <w:r>
+        <w:t>“ gelangen Sie in das Hauptmenü zurück (vgl. Kapitel 2)</w:t>
+      </w:r>
+    </w:p>
+    <w:p>
+      <w:pPr>
+        <w:pStyle w:val="Listenabsatz"/>
+        <w:numPr>
+          <w:ilvl w:val="1"/>
+          <w:numId w:val="9"/>
+        </w:numPr>
+        <w:rPr>
+          <w:rFonts w:cstheme="minorHAnsi"/>
+        </w:rPr>
+      </w:pPr>
+      <w:r>
+        <w:t>mit einem Linksklick auf die Schaltfläche „</w:t>
+      </w:r>
+      <w:r>
+        <w:rPr>
+          <w:b/>
+        </w:rPr>
+        <w:t>Programm</w:t>
+      </w:r>
+      <w:r>
+        <w:t xml:space="preserve"> </w:t>
+      </w:r>
+      <w:r>
+        <w:rPr>
+          <w:b/>
+        </w:rPr>
+        <w:t>beenden</w:t>
+      </w:r>
+      <w:r>
+        <w:t>“ schließen Sie das Programm</w:t>
+      </w:r>
+    </w:p>
+    <w:p>
+      <w:pPr>
+        <w:pStyle w:val="Listenabsatz"/>
+        <w:numPr>
+          <w:ilvl w:val="0"/>
+          <w:numId w:val="7"/>
+        </w:numPr>
+      </w:pPr>
+    </w:p>
     <w:sectPr>
-      <w:headerReference w:type="even" r:id="rId10"/>
-      <w:headerReference w:type="default" r:id="rId11"/>
-      <w:footerReference w:type="even" r:id="rId12"/>
-      <w:footerReference w:type="default" r:id="rId13"/>
-      <w:headerReference w:type="first" r:id="rId14"/>
-      <w:footerReference w:type="first" r:id="rId15"/>
+      <w:headerReference w:type="even" r:id="rId24"/>
+      <w:headerReference w:type="default" r:id="rId25"/>
+      <w:footerReference w:type="even" r:id="rId26"/>
+      <w:footerReference w:type="default" r:id="rId27"/>
+      <w:headerReference w:type="first" r:id="rId28"/>
+      <w:footerReference w:type="first" r:id="rId29"/>
       <w:pgSz w:w="11906" w:h="16838"/>
       <w:pgMar w:top="1417" w:right="1417" w:bottom="1134" w:left="1417" w:header="708" w:footer="708" w:gutter="0"/>
       <w:cols w:space="708"/>
@@ -1041,6 +3065,7 @@
         <w:docPartUnique/>
       </w:docPartObj>
     </w:sdtPr>
+    <w:sdtEndPr/>
     <w:sdtContent>
       <w:p>
         <w:pPr>
@@ -1454,7 +3479,7 @@
   <w:abstractNum w:abstractNumId="1" w15:restartNumberingAfterBreak="0">
     <w:nsid w:val="16112D22"/>
     <w:multiLevelType w:val="hybridMultilevel"/>
-    <w:tmpl w:val="43FEFB7A"/>
+    <w:tmpl w:val="F7787EBE"/>
     <w:lvl w:ilvl="0" w:tplc="04070001">
       <w:start w:val="1"/>
       <w:numFmt w:val="bullet"/>
@@ -2017,6 +4042,119 @@
     </w:lvl>
   </w:abstractNum>
   <w:abstractNum w:abstractNumId="6" w15:restartNumberingAfterBreak="0">
+    <w:nsid w:val="4E4619F3"/>
+    <w:multiLevelType w:val="hybridMultilevel"/>
+    <w:tmpl w:val="602CE83C"/>
+    <w:lvl w:ilvl="0" w:tplc="04070001">
+      <w:start w:val="1"/>
+      <w:numFmt w:val="bullet"/>
+      <w:lvlText w:val=""/>
+      <w:lvlJc w:val="left"/>
+      <w:pPr>
+        <w:ind w:left="720" w:hanging="360"/>
+      </w:pPr>
+      <w:rPr>
+        <w:rFonts w:ascii="Symbol" w:hAnsi="Symbol" w:hint="default"/>
+      </w:rPr>
+    </w:lvl>
+    <w:lvl w:ilvl="1" w:tplc="04070003">
+      <w:start w:val="1"/>
+      <w:numFmt w:val="bullet"/>
+      <w:lvlText w:val="o"/>
+      <w:lvlJc w:val="left"/>
+      <w:pPr>
+        <w:ind w:left="1440" w:hanging="360"/>
+      </w:pPr>
+      <w:rPr>
+        <w:rFonts w:ascii="Courier New" w:hAnsi="Courier New" w:cs="Courier New" w:hint="default"/>
+      </w:rPr>
+    </w:lvl>
+    <w:lvl w:ilvl="2" w:tplc="04070005" w:tentative="1">
+      <w:start w:val="1"/>
+      <w:numFmt w:val="bullet"/>
+      <w:lvlText w:val=""/>
+      <w:lvlJc w:val="left"/>
+      <w:pPr>
+        <w:ind w:left="2160" w:hanging="360"/>
+      </w:pPr>
+      <w:rPr>
+        <w:rFonts w:ascii="Wingdings" w:hAnsi="Wingdings" w:hint="default"/>
+      </w:rPr>
+    </w:lvl>
+    <w:lvl w:ilvl="3" w:tplc="04070001" w:tentative="1">
+      <w:start w:val="1"/>
+      <w:numFmt w:val="bullet"/>
+      <w:lvlText w:val=""/>
+      <w:lvlJc w:val="left"/>
+      <w:pPr>
+        <w:ind w:left="2880" w:hanging="360"/>
+      </w:pPr>
+      <w:rPr>
+        <w:rFonts w:ascii="Symbol" w:hAnsi="Symbol" w:hint="default"/>
+      </w:rPr>
+    </w:lvl>
+    <w:lvl w:ilvl="4" w:tplc="04070003" w:tentative="1">
+      <w:start w:val="1"/>
+      <w:numFmt w:val="bullet"/>
+      <w:lvlText w:val="o"/>
+      <w:lvlJc w:val="left"/>
+      <w:pPr>
+        <w:ind w:left="3600" w:hanging="360"/>
+      </w:pPr>
+      <w:rPr>
+        <w:rFonts w:ascii="Courier New" w:hAnsi="Courier New" w:cs="Courier New" w:hint="default"/>
+      </w:rPr>
+    </w:lvl>
+    <w:lvl w:ilvl="5" w:tplc="04070005" w:tentative="1">
+      <w:start w:val="1"/>
+      <w:numFmt w:val="bullet"/>
+      <w:lvlText w:val=""/>
+      <w:lvlJc w:val="left"/>
+      <w:pPr>
+        <w:ind w:left="4320" w:hanging="360"/>
+      </w:pPr>
+      <w:rPr>
+        <w:rFonts w:ascii="Wingdings" w:hAnsi="Wingdings" w:hint="default"/>
+      </w:rPr>
+    </w:lvl>
+    <w:lvl w:ilvl="6" w:tplc="04070001" w:tentative="1">
+      <w:start w:val="1"/>
+      <w:numFmt w:val="bullet"/>
+      <w:lvlText w:val=""/>
+      <w:lvlJc w:val="left"/>
+      <w:pPr>
+        <w:ind w:left="5040" w:hanging="360"/>
+      </w:pPr>
+      <w:rPr>
+        <w:rFonts w:ascii="Symbol" w:hAnsi="Symbol" w:hint="default"/>
+      </w:rPr>
+    </w:lvl>
+    <w:lvl w:ilvl="7" w:tplc="04070003" w:tentative="1">
+      <w:start w:val="1"/>
+      <w:numFmt w:val="bullet"/>
+      <w:lvlText w:val="o"/>
+      <w:lvlJc w:val="left"/>
+      <w:pPr>
+        <w:ind w:left="5760" w:hanging="360"/>
+      </w:pPr>
+      <w:rPr>
+        <w:rFonts w:ascii="Courier New" w:hAnsi="Courier New" w:cs="Courier New" w:hint="default"/>
+      </w:rPr>
+    </w:lvl>
+    <w:lvl w:ilvl="8" w:tplc="04070005" w:tentative="1">
+      <w:start w:val="1"/>
+      <w:numFmt w:val="bullet"/>
+      <w:lvlText w:val=""/>
+      <w:lvlJc w:val="left"/>
+      <w:pPr>
+        <w:ind w:left="6480" w:hanging="360"/>
+      </w:pPr>
+      <w:rPr>
+        <w:rFonts w:ascii="Wingdings" w:hAnsi="Wingdings" w:hint="default"/>
+      </w:rPr>
+    </w:lvl>
+  </w:abstractNum>
+  <w:abstractNum w:abstractNumId="7" w15:restartNumberingAfterBreak="0">
     <w:nsid w:val="5CCB264B"/>
     <w:multiLevelType w:val="hybridMultilevel"/>
     <w:tmpl w:val="F4A4F114"/>
@@ -2105,8 +4243,129 @@
       </w:pPr>
     </w:lvl>
   </w:abstractNum>
+  <w:abstractNum w:abstractNumId="8" w15:restartNumberingAfterBreak="0">
+    <w:nsid w:val="74831756"/>
+    <w:multiLevelType w:val="multilevel"/>
+    <w:tmpl w:val="1902CCF4"/>
+    <w:lvl w:ilvl="0">
+      <w:start w:val="4"/>
+      <w:numFmt w:val="decimal"/>
+      <w:lvlText w:val="%1."/>
+      <w:lvlJc w:val="left"/>
+      <w:pPr>
+        <w:ind w:left="360" w:hanging="360"/>
+      </w:pPr>
+      <w:rPr>
+        <w:rFonts w:hint="default"/>
+      </w:rPr>
+    </w:lvl>
+    <w:lvl w:ilvl="1">
+      <w:start w:val="1"/>
+      <w:numFmt w:val="decimal"/>
+      <w:isLgl/>
+      <w:lvlText w:val="%1.%2"/>
+      <w:lvlJc w:val="left"/>
+      <w:pPr>
+        <w:ind w:left="390" w:hanging="390"/>
+      </w:pPr>
+      <w:rPr>
+        <w:rFonts w:hint="default"/>
+      </w:rPr>
+    </w:lvl>
+    <w:lvl w:ilvl="2">
+      <w:start w:val="1"/>
+      <w:numFmt w:val="decimal"/>
+      <w:isLgl/>
+      <w:lvlText w:val="%1.%2.%3"/>
+      <w:lvlJc w:val="left"/>
+      <w:pPr>
+        <w:ind w:left="720" w:hanging="720"/>
+      </w:pPr>
+      <w:rPr>
+        <w:rFonts w:hint="default"/>
+      </w:rPr>
+    </w:lvl>
+    <w:lvl w:ilvl="3">
+      <w:start w:val="1"/>
+      <w:numFmt w:val="decimal"/>
+      <w:isLgl/>
+      <w:lvlText w:val="%1.%2.%3.%4"/>
+      <w:lvlJc w:val="left"/>
+      <w:pPr>
+        <w:ind w:left="720" w:hanging="720"/>
+      </w:pPr>
+      <w:rPr>
+        <w:rFonts w:hint="default"/>
+      </w:rPr>
+    </w:lvl>
+    <w:lvl w:ilvl="4">
+      <w:start w:val="1"/>
+      <w:numFmt w:val="decimal"/>
+      <w:isLgl/>
+      <w:lvlText w:val="%1.%2.%3.%4.%5"/>
+      <w:lvlJc w:val="left"/>
+      <w:pPr>
+        <w:ind w:left="1080" w:hanging="1080"/>
+      </w:pPr>
+      <w:rPr>
+        <w:rFonts w:hint="default"/>
+      </w:rPr>
+    </w:lvl>
+    <w:lvl w:ilvl="5">
+      <w:start w:val="1"/>
+      <w:numFmt w:val="decimal"/>
+      <w:isLgl/>
+      <w:lvlText w:val="%1.%2.%3.%4.%5.%6"/>
+      <w:lvlJc w:val="left"/>
+      <w:pPr>
+        <w:ind w:left="1080" w:hanging="1080"/>
+      </w:pPr>
+      <w:rPr>
+        <w:rFonts w:hint="default"/>
+      </w:rPr>
+    </w:lvl>
+    <w:lvl w:ilvl="6">
+      <w:start w:val="1"/>
+      <w:numFmt w:val="decimal"/>
+      <w:isLgl/>
+      <w:lvlText w:val="%1.%2.%3.%4.%5.%6.%7"/>
+      <w:lvlJc w:val="left"/>
+      <w:pPr>
+        <w:ind w:left="1440" w:hanging="1440"/>
+      </w:pPr>
+      <w:rPr>
+        <w:rFonts w:hint="default"/>
+      </w:rPr>
+    </w:lvl>
+    <w:lvl w:ilvl="7">
+      <w:start w:val="1"/>
+      <w:numFmt w:val="decimal"/>
+      <w:isLgl/>
+      <w:lvlText w:val="%1.%2.%3.%4.%5.%6.%7.%8"/>
+      <w:lvlJc w:val="left"/>
+      <w:pPr>
+        <w:ind w:left="1440" w:hanging="1440"/>
+      </w:pPr>
+      <w:rPr>
+        <w:rFonts w:hint="default"/>
+      </w:rPr>
+    </w:lvl>
+    <w:lvl w:ilvl="8">
+      <w:start w:val="1"/>
+      <w:numFmt w:val="decimal"/>
+      <w:isLgl/>
+      <w:lvlText w:val="%1.%2.%3.%4.%5.%6.%7.%8.%9"/>
+      <w:lvlJc w:val="left"/>
+      <w:pPr>
+        <w:ind w:left="1440" w:hanging="1440"/>
+      </w:pPr>
+      <w:rPr>
+        <w:rFonts w:hint="default"/>
+      </w:rPr>
+    </w:lvl>
+  </w:abstractNum>
   <w:num w:numId="1">
-    <w:abstractNumId w:val="6"/>
+    <w:abstractNumId w:val="7"/>
   </w:num>
   <w:num w:numId="2">
     <w:abstractNumId w:val="3"/>
@@ -2125,6 +4384,12 @@
   </w:num>
   <w:num w:numId="7">
     <w:abstractNumId w:val="1"/>
+  </w:num>
+  <w:num w:numId="8">
+    <w:abstractNumId w:val="8"/>
+  </w:num>
+  <w:num w:numId="9">
+    <w:abstractNumId w:val="6"/>
   </w:num>
 </w:numbering>
 </file>

</xml_diff>

<commit_message>
:memo: Added LoginView Manual to user manual
</commit_message>
<xml_diff>
--- a/docs/user manual/Benutzerhandbuch.docx
+++ b/docs/user manual/Benutzerhandbuch.docx
@@ -23,6 +23,7 @@
         <w:t>Inbetriebnahme</w:t>
       </w:r>
     </w:p>
+    <w:p/>
     <w:p>
       <w:pPr>
         <w:pStyle w:val="berschrift1"/>
@@ -31,95 +32,24 @@
           <w:numId w:val="1"/>
         </w:numPr>
       </w:pPr>
-      <w:r>
-        <w:t>Hauptmenü</w:t>
-      </w:r>
-    </w:p>
-    <w:p>
-      <w:pPr>
-        <w:pStyle w:val="Listenabsatz"/>
-        <w:numPr>
-          <w:ilvl w:val="0"/>
-          <w:numId w:val="2"/>
-        </w:numPr>
-      </w:pPr>
-      <w:r>
-        <w:t>es besteht die Wahlmöglichkeit zwischen drei verschiedenen Tools</w:t>
-      </w:r>
-    </w:p>
-    <w:p>
-      <w:pPr>
-        <w:pStyle w:val="Listenabsatz"/>
-        <w:numPr>
-          <w:ilvl w:val="0"/>
-          <w:numId w:val="2"/>
-        </w:numPr>
-      </w:pPr>
-      <w:r>
-        <w:t xml:space="preserve">außerdem besteht die Möglichkeit, das Programm </w:t>
-      </w:r>
-      <w:r>
-        <w:t xml:space="preserve">mithilfe eines Linksklicks auf </w:t>
-      </w:r>
-      <w:r>
-        <w:t>d</w:t>
-      </w:r>
-      <w:r>
-        <w:t>ie Schaltfläche</w:t>
-      </w:r>
-      <w:r>
-        <w:t xml:space="preserve"> „</w:t>
-      </w:r>
-      <w:r>
-        <w:rPr>
-          <w:b/>
-        </w:rPr>
-        <w:t>Programm beenden</w:t>
-      </w:r>
-      <w:r>
-        <w:t>“ zu schließen</w:t>
-      </w:r>
-    </w:p>
-    <w:p>
-      <w:pPr>
-        <w:pStyle w:val="Listenabsatz"/>
-        <w:numPr>
-          <w:ilvl w:val="0"/>
-          <w:numId w:val="2"/>
-        </w:numPr>
-      </w:pPr>
-      <w:r>
-        <w:t>da man sich bereits im Hauptmenü befindet, besitzt d</w:t>
-      </w:r>
-      <w:r>
-        <w:t>ie</w:t>
-      </w:r>
-      <w:r>
-        <w:t xml:space="preserve"> </w:t>
-      </w:r>
-      <w:r>
-        <w:t>Schaltfläche</w:t>
-      </w:r>
-      <w:r>
-        <w:t xml:space="preserve"> „</w:t>
-      </w:r>
-      <w:r>
-        <w:rPr>
-          <w:b/>
-        </w:rPr>
-        <w:t>Hauptmenü</w:t>
-      </w:r>
-      <w:r>
-        <w:t>“ an dieser Stelle keine Funktionalität und ist ausgegraut</w:t>
+      <w:proofErr w:type="spellStart"/>
+      <w:r>
+        <w:t>Loginfenster</w:t>
+      </w:r>
+      <w:proofErr w:type="spellEnd"/>
+    </w:p>
+    <w:p>
+      <w:r>
+        <w:t>Dieses Fenster befragt Sie nach einigen demographischen Daten. Diese benötigen wir später für die Datenanalyse. NutzerInnen unseres Tools erhalten keinen Zugriff auf personenbezogene Daten anderer NutzerInnen.</w:t>
       </w:r>
     </w:p>
     <w:p>
       <w:r>
         <w:drawing>
-          <wp:inline distT="0" distB="0" distL="0" distR="0" wp14:anchorId="136D5A40" wp14:editId="6E5F334A">
-            <wp:extent cx="2428646" cy="1358350"/>
+          <wp:inline distT="0" distB="0" distL="0" distR="0" wp14:anchorId="3E551CB3" wp14:editId="565A3635">
+            <wp:extent cx="1926475" cy="2743200"/>
             <wp:effectExtent l="0" t="0" r="0" b="0"/>
-            <wp:docPr id="19" name="Grafik 19"/>
+            <wp:docPr id="5" name="Grafik 5"/>
             <wp:cNvGraphicFramePr>
               <a:graphicFrameLocks xmlns:a="http://schemas.openxmlformats.org/drawingml/2006/main" noChangeAspect="1"/>
             </wp:cNvGraphicFramePr>
@@ -139,7 +69,7 @@
                   <pic:spPr>
                     <a:xfrm>
                       <a:off x="0" y="0"/>
-                      <a:ext cx="2446737" cy="1368468"/>
+                      <a:ext cx="1931763" cy="2750730"/>
                     </a:xfrm>
                     <a:prstGeom prst="rect">
                       <a:avLst/>
@@ -154,174 +84,343 @@
     </w:p>
     <w:p>
       <w:pPr>
+        <w:pStyle w:val="Listenabsatz"/>
+        <w:numPr>
+          <w:ilvl w:val="0"/>
+          <w:numId w:val="13"/>
+        </w:numPr>
+      </w:pPr>
+      <w:r>
+        <w:t>in die Texteingabezeile neben „Firstname“ geben Sie bitte Ihren Vornamen ein</w:t>
+      </w:r>
+    </w:p>
+    <w:p>
+      <w:pPr>
+        <w:pStyle w:val="Listenabsatz"/>
+        <w:numPr>
+          <w:ilvl w:val="0"/>
+          <w:numId w:val="13"/>
+        </w:numPr>
+      </w:pPr>
+      <w:r>
+        <w:t>in die Texteingabezeile neben „</w:t>
+      </w:r>
+      <w:proofErr w:type="spellStart"/>
+      <w:r>
+        <w:t>Lastname</w:t>
+      </w:r>
+      <w:proofErr w:type="spellEnd"/>
+      <w:r>
+        <w:t>“ geben Sie bitte Ihren Nachnamen ein</w:t>
+      </w:r>
+    </w:p>
+    <w:p>
+      <w:pPr>
+        <w:pStyle w:val="Listenabsatz"/>
+        <w:numPr>
+          <w:ilvl w:val="0"/>
+          <w:numId w:val="13"/>
+        </w:numPr>
+      </w:pPr>
+      <w:r>
+        <w:t>in die Eingabezeile neben „Age“ geben Sie bitte Ihr Alter als Zahl ein</w:t>
+      </w:r>
+    </w:p>
+    <w:p>
+      <w:pPr>
+        <w:pStyle w:val="Listenabsatz"/>
+        <w:numPr>
+          <w:ilvl w:val="0"/>
+          <w:numId w:val="13"/>
+        </w:numPr>
+      </w:pPr>
+      <w:r>
+        <w:t>unter „Gender“ wählen Sie bitte Ihr Geschlecht</w:t>
+      </w:r>
+    </w:p>
+    <w:p>
+      <w:pPr>
+        <w:pStyle w:val="Listenabsatz"/>
+        <w:numPr>
+          <w:ilvl w:val="1"/>
+          <w:numId w:val="13"/>
+        </w:numPr>
+      </w:pPr>
+      <w:r>
+        <w:t>„</w:t>
+      </w:r>
+      <w:proofErr w:type="spellStart"/>
+      <w:r>
+        <w:t>unselected</w:t>
+      </w:r>
+      <w:proofErr w:type="spellEnd"/>
+      <w:r>
+        <w:t>“, wenn Sie sich nicht zu Ihrem Geschlecht äußern möchten</w:t>
+      </w:r>
+    </w:p>
+    <w:p>
+      <w:pPr>
+        <w:pStyle w:val="Listenabsatz"/>
+        <w:numPr>
+          <w:ilvl w:val="1"/>
+          <w:numId w:val="13"/>
+        </w:numPr>
+      </w:pPr>
+      <w:r>
+        <w:t xml:space="preserve">„diverse“, wenn Sie sich weder als </w:t>
+      </w:r>
+      <w:proofErr w:type="gramStart"/>
+      <w:r>
+        <w:t>männlich,</w:t>
+      </w:r>
+      <w:proofErr w:type="gramEnd"/>
+      <w:r>
+        <w:t xml:space="preserve"> noch als weiblich identifizieren</w:t>
+      </w:r>
+    </w:p>
+    <w:p>
+      <w:pPr>
+        <w:pStyle w:val="Listenabsatz"/>
+        <w:numPr>
+          <w:ilvl w:val="1"/>
+          <w:numId w:val="13"/>
+        </w:numPr>
+      </w:pPr>
+      <w:r>
+        <w:t>„male“, wenn Sie sich als männlich identifizieren</w:t>
+      </w:r>
+    </w:p>
+    <w:p>
+      <w:pPr>
+        <w:pStyle w:val="Listenabsatz"/>
+        <w:numPr>
+          <w:ilvl w:val="1"/>
+          <w:numId w:val="13"/>
+        </w:numPr>
+      </w:pPr>
+      <w:r>
+        <w:t>„</w:t>
+      </w:r>
+      <w:proofErr w:type="spellStart"/>
+      <w:r>
+        <w:t>female</w:t>
+      </w:r>
+      <w:proofErr w:type="spellEnd"/>
+      <w:r>
+        <w:t>“, wenn Sie sich als weiblich identifizieren</w:t>
+      </w:r>
+    </w:p>
+    <w:p>
+      <w:pPr>
+        <w:pStyle w:val="Listenabsatz"/>
+        <w:numPr>
+          <w:ilvl w:val="0"/>
+          <w:numId w:val="13"/>
+        </w:numPr>
+      </w:pPr>
+      <w:r>
+        <w:t xml:space="preserve">unter „Vision </w:t>
+      </w:r>
+      <w:proofErr w:type="spellStart"/>
+      <w:r>
+        <w:t>impaired</w:t>
+      </w:r>
+      <w:proofErr w:type="spellEnd"/>
+      <w:r>
+        <w:t>“ wählen Sie bitte aus, ob Sie eine Sehbehinderung besitzen</w:t>
+      </w:r>
+    </w:p>
+    <w:p>
+      <w:pPr>
+        <w:pStyle w:val="Listenabsatz"/>
+        <w:numPr>
+          <w:ilvl w:val="1"/>
+          <w:numId w:val="13"/>
+        </w:numPr>
+      </w:pPr>
+      <w:r>
+        <w:t>wählen Sie „</w:t>
+      </w:r>
+      <w:proofErr w:type="spellStart"/>
+      <w:r>
+        <w:t>true</w:t>
+      </w:r>
+      <w:proofErr w:type="spellEnd"/>
+      <w:r>
+        <w:t>“ für „Ja, ich besitze eine Sehbehinderung“</w:t>
+      </w:r>
+    </w:p>
+    <w:p>
+      <w:pPr>
+        <w:pStyle w:val="Listenabsatz"/>
+        <w:numPr>
+          <w:ilvl w:val="1"/>
+          <w:numId w:val="13"/>
+        </w:numPr>
+      </w:pPr>
+      <w:r>
+        <w:t>wählen Sie „</w:t>
+      </w:r>
+      <w:proofErr w:type="spellStart"/>
+      <w:r>
+        <w:t>false</w:t>
+      </w:r>
+      <w:proofErr w:type="spellEnd"/>
+      <w:r>
+        <w:t>“ für „Nein, ich besitze keine Sehbehinderung“</w:t>
+      </w:r>
+    </w:p>
+    <w:p>
+      <w:pPr>
+        <w:pStyle w:val="Listenabsatz"/>
+        <w:numPr>
+          <w:ilvl w:val="0"/>
+          <w:numId w:val="13"/>
+        </w:numPr>
+      </w:pPr>
+      <w:r>
+        <w:t>bestätigen Sie Ihre Eingaben mit „</w:t>
+      </w:r>
+      <w:proofErr w:type="spellStart"/>
+      <w:r>
+        <w:t>Confirm</w:t>
+      </w:r>
+      <w:proofErr w:type="spellEnd"/>
+      <w:r>
+        <w:t>“</w:t>
+      </w:r>
+    </w:p>
+    <w:p>
+      <w:pPr>
+        <w:pStyle w:val="Listenabsatz"/>
+        <w:numPr>
+          <w:ilvl w:val="0"/>
+          <w:numId w:val="13"/>
+        </w:numPr>
+      </w:pPr>
+      <w:r>
+        <w:rPr>
+          <w:rFonts w:ascii="Segoe UI Emoji" w:hAnsi="Segoe UI Emoji" w:cs="Segoe UI Emoji"/>
+        </w:rPr>
+        <w:t>⚠</w:t>
+      </w:r>
+      <w:r>
+        <w:rPr>
+          <w:rFonts w:ascii="Segoe UI Emoji" w:hAnsi="Segoe UI Emoji" w:cs="Segoe UI Emoji"/>
+        </w:rPr>
+        <w:t xml:space="preserve"> </w:t>
+      </w:r>
+      <w:r>
+        <w:rPr>
+          <w:rFonts w:cstheme="minorHAnsi"/>
+        </w:rPr>
+        <w:t>Sie sind nicht gezwungen, irgendwelche Angaben zu machen, es hilft dem WissenschaftlerInnen-Team aber enorm!</w:t>
+      </w:r>
+    </w:p>
+    <w:p/>
+    <w:p/>
+    <w:p/>
+    <w:p>
+      <w:pPr>
         <w:pStyle w:val="berschrift1"/>
-      </w:pPr>
-      <w:r>
-        <w:t>3. Code-Charts-Tool</w:t>
-      </w:r>
-    </w:p>
-    <w:p>
-      <w:pPr>
-        <w:jc w:val="both"/>
-      </w:pPr>
-      <w:r>
-        <w:t>Dieses Tool dient der Erfassung des Bereiches auf dem Bildschirm, auf den der</w:t>
-      </w:r>
-      <w:r>
-        <w:t>/die</w:t>
+        <w:numPr>
+          <w:ilvl w:val="0"/>
+          <w:numId w:val="1"/>
+        </w:numPr>
+      </w:pPr>
+      <w:r>
+        <w:lastRenderedPageBreak/>
+        <w:t>Hauptmenü</w:t>
+      </w:r>
+    </w:p>
+    <w:p>
+      <w:pPr>
+        <w:pStyle w:val="Listenabsatz"/>
+        <w:numPr>
+          <w:ilvl w:val="0"/>
+          <w:numId w:val="2"/>
+        </w:numPr>
+      </w:pPr>
+      <w:r>
+        <w:t>es besteht die Wahlmöglichkeit zwischen drei verschiedenen Tools</w:t>
+      </w:r>
+    </w:p>
+    <w:p>
+      <w:pPr>
+        <w:pStyle w:val="Listenabsatz"/>
+        <w:numPr>
+          <w:ilvl w:val="0"/>
+          <w:numId w:val="2"/>
+        </w:numPr>
+      </w:pPr>
+      <w:r>
+        <w:t xml:space="preserve">außerdem besteht die Möglichkeit, das Programm </w:t>
+      </w:r>
+      <w:r>
+        <w:t xml:space="preserve">mithilfe eines Linksklicks auf </w:t>
+      </w:r>
+      <w:r>
+        <w:t>d</w:t>
+      </w:r>
+      <w:r>
+        <w:t>ie Schaltfläche</w:t>
+      </w:r>
+      <w:r>
+        <w:t xml:space="preserve"> „</w:t>
+      </w:r>
+      <w:r>
+        <w:rPr>
+          <w:b/>
+        </w:rPr>
+        <w:t>Programm beenden</w:t>
+      </w:r>
+      <w:r>
+        <w:t>“ zu schließen</w:t>
+      </w:r>
+    </w:p>
+    <w:p>
+      <w:pPr>
+        <w:pStyle w:val="Listenabsatz"/>
+        <w:numPr>
+          <w:ilvl w:val="0"/>
+          <w:numId w:val="2"/>
+        </w:numPr>
+      </w:pPr>
+      <w:r>
+        <w:t>da man sich bereits im Hauptmenü befindet, besitzt d</w:t>
+      </w:r>
+      <w:r>
+        <w:t>ie</w:t>
       </w:r>
       <w:r>
         <w:t xml:space="preserve"> </w:t>
       </w:r>
-      <w:proofErr w:type="spellStart"/>
-      <w:r>
-        <w:t>Nutzer</w:t>
-      </w:r>
-      <w:r>
-        <w:t>In</w:t>
-      </w:r>
-      <w:proofErr w:type="spellEnd"/>
-      <w:r>
-        <w:t xml:space="preserve"> geschaut hat. Dabei wird ihm</w:t>
-      </w:r>
-      <w:r>
-        <w:t>/ihr</w:t>
-      </w:r>
-      <w:r>
-        <w:t xml:space="preserve"> zunächst ein Bild für eine gewisse Zeit angezeigt. Anschließend wird dieses durch ein Raster ersetzt, welches den Bildschirm in gleich große Teile unterteilt, die jeweils eine Zeichenkette enthalten. Im Anschluss wird der</w:t>
-      </w:r>
-      <w:r>
-        <w:t>/die</w:t>
-      </w:r>
-      <w:r>
-        <w:t xml:space="preserve"> </w:t>
-      </w:r>
-      <w:proofErr w:type="spellStart"/>
-      <w:r>
-        <w:t>Nutzer</w:t>
-      </w:r>
-      <w:r>
-        <w:t>In</w:t>
-      </w:r>
-      <w:proofErr w:type="spellEnd"/>
-      <w:r>
-        <w:t xml:space="preserve"> zur Eingabe der zuerst gesehenen Zeichenkette aufgefordert. Je nachdem, ob die eingegebene Zeichenkette tatsächlich angezeigt wurde, erhält der</w:t>
-      </w:r>
-      <w:r>
-        <w:t>/die</w:t>
-      </w:r>
-      <w:r>
-        <w:t xml:space="preserve"> </w:t>
-      </w:r>
-      <w:proofErr w:type="spellStart"/>
-      <w:r>
-        <w:t>Nutzer</w:t>
-      </w:r>
-      <w:r>
-        <w:t>In</w:t>
-      </w:r>
-      <w:proofErr w:type="spellEnd"/>
-      <w:r>
-        <w:t xml:space="preserve"> eine entsprechende Meldung.</w:t>
-      </w:r>
-    </w:p>
-    <w:p>
-      <w:pPr>
-        <w:pStyle w:val="berschrift2"/>
-      </w:pPr>
-      <w:r>
-        <w:t>3.1 Willkommensfenster</w:t>
-      </w:r>
-    </w:p>
-    <w:p>
-      <w:pPr>
-        <w:pStyle w:val="Listenabsatz"/>
-        <w:numPr>
-          <w:ilvl w:val="0"/>
-          <w:numId w:val="3"/>
-        </w:numPr>
-      </w:pPr>
-      <w:r>
-        <w:t xml:space="preserve">auch hier befinden sich am unteren Fensterrand die </w:t>
-      </w:r>
-      <w:r>
-        <w:t>Schaltflächen</w:t>
-      </w:r>
-      <w:r>
-        <w:t xml:space="preserve"> „Hauptmenü“ und „</w:t>
+      <w:r>
+        <w:t>Schaltfläche</w:t>
+      </w:r>
+      <w:r>
+        <w:t xml:space="preserve"> „</w:t>
       </w:r>
       <w:r>
         <w:rPr>
           <w:b/>
         </w:rPr>
-        <w:t>Programm beenden</w:t>
-      </w:r>
-      <w:r>
-        <w:t>“</w:t>
-      </w:r>
-    </w:p>
-    <w:p>
-      <w:pPr>
-        <w:pStyle w:val="Listenabsatz"/>
-        <w:numPr>
-          <w:ilvl w:val="1"/>
-          <w:numId w:val="3"/>
-        </w:numPr>
-      </w:pPr>
-      <w:r>
-        <w:t>mit einem Linksklick auf die Schaltfläche „</w:t>
-      </w:r>
-      <w:r>
-        <w:rPr>
-          <w:b/>
-        </w:rPr>
         <w:t>Hauptmenü</w:t>
       </w:r>
       <w:r>
-        <w:t>“ gelangen Sie in das Hauptmenü zurück</w:t>
-      </w:r>
-      <w:r>
-        <w:t xml:space="preserve"> (vgl. Kapitel 2)</w:t>
-      </w:r>
-    </w:p>
-    <w:p>
-      <w:pPr>
-        <w:pStyle w:val="Listenabsatz"/>
-        <w:numPr>
-          <w:ilvl w:val="1"/>
-          <w:numId w:val="3"/>
-        </w:numPr>
-      </w:pPr>
-      <w:r>
-        <w:t>mit einem Linksklick auf die Schaltfläche „</w:t>
-      </w:r>
-      <w:r>
-        <w:rPr>
-          <w:b/>
-        </w:rPr>
-        <w:t>Programm beenden</w:t>
-      </w:r>
-      <w:r>
-        <w:t>“ schließen Sie das Programm</w:t>
-      </w:r>
-    </w:p>
-    <w:p>
-      <w:pPr>
-        <w:pStyle w:val="Listenabsatz"/>
-        <w:numPr>
-          <w:ilvl w:val="1"/>
-          <w:numId w:val="3"/>
-        </w:numPr>
-      </w:pPr>
+        <w:t>“ an dieser Stelle keine Funktionalität und ist ausgegraut</w:t>
+      </w:r>
+    </w:p>
+    <w:p>
       <w:r>
         <w:rPr>
           <w:noProof/>
         </w:rPr>
         <w:drawing>
-          <wp:inline distT="0" distB="0" distL="0" distR="0" wp14:anchorId="7E42B6CB" wp14:editId="5EA31DC3">
-            <wp:extent cx="2845558" cy="466485"/>
+          <wp:inline distT="0" distB="0" distL="0" distR="0" wp14:anchorId="136D5A40" wp14:editId="6E5F334A">
+            <wp:extent cx="2428646" cy="1358350"/>
             <wp:effectExtent l="0" t="0" r="0" b="0"/>
-            <wp:docPr id="4" name="Grafik 4"/>
+            <wp:docPr id="19" name="Grafik 19"/>
             <wp:cNvGraphicFramePr>
               <a:graphicFrameLocks xmlns:a="http://schemas.openxmlformats.org/drawingml/2006/main" noChangeAspect="1"/>
             </wp:cNvGraphicFramePr>
@@ -341,7 +440,7 @@
                   <pic:spPr>
                     <a:xfrm>
                       <a:off x="0" y="0"/>
-                      <a:ext cx="3016930" cy="494579"/>
+                      <a:ext cx="2446737" cy="1368468"/>
                     </a:xfrm>
                     <a:prstGeom prst="rect">
                       <a:avLst/>
@@ -356,6 +455,94 @@
     </w:p>
     <w:p>
       <w:pPr>
+        <w:pStyle w:val="berschrift1"/>
+        <w:numPr>
+          <w:ilvl w:val="0"/>
+          <w:numId w:val="1"/>
+        </w:numPr>
+      </w:pPr>
+      <w:r>
+        <w:t>Code-Charts-Tool</w:t>
+      </w:r>
+    </w:p>
+    <w:p>
+      <w:pPr>
+        <w:jc w:val="both"/>
+      </w:pPr>
+      <w:r>
+        <w:t>Dieses Tool dient der Erfassung des Bereiches auf dem Bildschirm, auf den der</w:t>
+      </w:r>
+      <w:r>
+        <w:t>/die</w:t>
+      </w:r>
+      <w:r>
+        <w:t xml:space="preserve"> </w:t>
+      </w:r>
+      <w:proofErr w:type="spellStart"/>
+      <w:r>
+        <w:t>Nutzer</w:t>
+      </w:r>
+      <w:r>
+        <w:t>In</w:t>
+      </w:r>
+      <w:proofErr w:type="spellEnd"/>
+      <w:r>
+        <w:t xml:space="preserve"> geschaut hat. Dabei wird ihm</w:t>
+      </w:r>
+      <w:r>
+        <w:t>/ihr</w:t>
+      </w:r>
+      <w:r>
+        <w:t xml:space="preserve"> zunächst ein Bild für eine gewisse Zeit angezeigt. Anschließend wird dieses durch ein Raster ersetzt, welches den Bildschirm in gleich große Teile unterteilt, die jeweils eine Zeichenkette enthalten. Im Anschluss wird der</w:t>
+      </w:r>
+      <w:r>
+        <w:t>/die</w:t>
+      </w:r>
+      <w:r>
+        <w:t xml:space="preserve"> </w:t>
+      </w:r>
+      <w:proofErr w:type="spellStart"/>
+      <w:r>
+        <w:t>Nutzer</w:t>
+      </w:r>
+      <w:r>
+        <w:t>In</w:t>
+      </w:r>
+      <w:proofErr w:type="spellEnd"/>
+      <w:r>
+        <w:t xml:space="preserve"> zur Eingabe der zuerst gesehenen Zeichenkette aufgefordert. Je nachdem, ob die eingegebene Zeichenkette tatsächlich angezeigt wurde, erhält der</w:t>
+      </w:r>
+      <w:r>
+        <w:t>/die</w:t>
+      </w:r>
+      <w:r>
+        <w:t xml:space="preserve"> </w:t>
+      </w:r>
+      <w:proofErr w:type="spellStart"/>
+      <w:r>
+        <w:t>Nutzer</w:t>
+      </w:r>
+      <w:r>
+        <w:t>In</w:t>
+      </w:r>
+      <w:proofErr w:type="spellEnd"/>
+      <w:r>
+        <w:t xml:space="preserve"> eine entsprechende Meldung.</w:t>
+      </w:r>
+    </w:p>
+    <w:p>
+      <w:pPr>
+        <w:pStyle w:val="berschrift2"/>
+      </w:pPr>
+      <w:r>
+        <w:t>4</w:t>
+      </w:r>
+      <w:r>
+        <w:t>.1 Willkommensfenster</w:t>
+      </w:r>
+    </w:p>
+    <w:p>
+      <w:pPr>
         <w:pStyle w:val="Listenabsatz"/>
         <w:numPr>
           <w:ilvl w:val="0"/>
@@ -363,93 +550,46 @@
         </w:numPr>
       </w:pPr>
       <w:r>
+        <w:t xml:space="preserve">auch hier befinden sich am unteren Fensterrand die </w:t>
+      </w:r>
+      <w:r>
+        <w:t>Schaltflächen</w:t>
+      </w:r>
+      <w:r>
+        <w:t xml:space="preserve"> „Hauptmenü“ und „</w:t>
+      </w:r>
+      <w:r>
+        <w:rPr>
+          <w:b/>
+        </w:rPr>
+        <w:t>Programm beenden</w:t>
+      </w:r>
+      <w:r>
+        <w:t>“</w:t>
+      </w:r>
+    </w:p>
+    <w:p>
+      <w:pPr>
+        <w:pStyle w:val="Listenabsatz"/>
+        <w:numPr>
+          <w:ilvl w:val="1"/>
+          <w:numId w:val="3"/>
+        </w:numPr>
+      </w:pPr>
+      <w:r>
         <w:t>mit einem Linksklick auf die Schaltfläche „</w:t>
       </w:r>
       <w:r>
         <w:rPr>
           <w:b/>
         </w:rPr>
-        <w:t>START</w:t>
-      </w:r>
-      <w:r>
-        <w:t>“ beginnen Sie das Code-Charts-Experiment</w:t>
-      </w:r>
-    </w:p>
-    <w:p>
-      <w:pPr>
-        <w:pStyle w:val="berschrift2"/>
-      </w:pPr>
-      <w:r>
-        <w:t>3.2 Anzeige des Bildes</w:t>
-      </w:r>
-    </w:p>
-    <w:p>
-      <w:pPr>
-        <w:pStyle w:val="Listenabsatz"/>
-        <w:numPr>
-          <w:ilvl w:val="0"/>
-          <w:numId w:val="4"/>
-        </w:numPr>
-      </w:pPr>
-      <w:r>
-        <w:t>Sie sehen ein Bild, welches eine gewisse Zeit lang dargestellt wird</w:t>
-      </w:r>
-    </w:p>
-    <w:p>
-      <w:pPr>
-        <w:pStyle w:val="Listenabsatz"/>
-        <w:numPr>
-          <w:ilvl w:val="0"/>
-          <w:numId w:val="4"/>
-        </w:numPr>
-      </w:pPr>
-      <w:r>
-        <w:t>dieses Bild passt sich Ihrer Bildschirmgröße automatisch an, um Ihnen den größtmöglichen Komfort zu bieten</w:t>
-      </w:r>
-    </w:p>
-    <w:p>
-      <w:pPr>
-        <w:pStyle w:val="Listenabsatz"/>
-        <w:numPr>
-          <w:ilvl w:val="0"/>
-          <w:numId w:val="4"/>
-        </w:numPr>
-      </w:pPr>
-      <w:r>
-        <w:t>nach der voreingestellten Zeit verschwindet das Bild automatisch und wird durch ein Raster ersetzt</w:t>
-      </w:r>
-    </w:p>
-    <w:p>
-      <w:pPr>
-        <w:pStyle w:val="berschrift2"/>
-      </w:pPr>
-      <w:r>
-        <w:lastRenderedPageBreak/>
-        <w:t>3.3 Anzeige des Rasters</w:t>
-      </w:r>
-    </w:p>
-    <w:p>
-      <w:pPr>
-        <w:pStyle w:val="Listenabsatz"/>
-        <w:numPr>
-          <w:ilvl w:val="0"/>
-          <w:numId w:val="5"/>
-        </w:numPr>
-      </w:pPr>
-      <w:r>
-        <w:t>direkt im Anschluss an die Darstellung des Bildes, wird Ihnen ein Raster präsentiert</w:t>
-      </w:r>
-    </w:p>
-    <w:p>
-      <w:pPr>
-        <w:pStyle w:val="Listenabsatz"/>
-        <w:numPr>
-          <w:ilvl w:val="0"/>
-          <w:numId w:val="5"/>
-        </w:numPr>
-      </w:pPr>
-      <w:r>
-        <w:t>wenn Sie das Bild zuvor aufmerksam betrachtet haben, blicken Sie nun in ein bestimmtes Feld des Rasters</w:t>
+        <w:t>Hauptmenü</w:t>
+      </w:r>
+      <w:r>
+        <w:t>“ gelangen Sie in das Hauptmenü zurück</w:t>
+      </w:r>
+      <w:r>
+        <w:t xml:space="preserve"> (vgl. Kapitel 2)</w:t>
       </w:r>
     </w:p>
     <w:p>
@@ -457,11 +597,20 @@
         <w:pStyle w:val="Listenabsatz"/>
         <w:numPr>
           <w:ilvl w:val="1"/>
-          <w:numId w:val="5"/>
-        </w:numPr>
-      </w:pPr>
-      <w:r>
-        <w:t>jedes Raster enthält eine Zeichenkette, die dieses Raster eindeutig identifiziert</w:t>
+          <w:numId w:val="3"/>
+        </w:numPr>
+      </w:pPr>
+      <w:r>
+        <w:t>mit einem Linksklick auf die Schaltfläche „</w:t>
+      </w:r>
+      <w:r>
+        <w:rPr>
+          <w:b/>
+        </w:rPr>
+        <w:t>Programm beenden</w:t>
+      </w:r>
+      <w:r>
+        <w:t>“ schließen Sie das Programm</w:t>
       </w:r>
     </w:p>
     <w:p>
@@ -469,32 +618,18 @@
         <w:pStyle w:val="Listenabsatz"/>
         <w:numPr>
           <w:ilvl w:val="1"/>
-          <w:numId w:val="5"/>
-        </w:numPr>
-      </w:pPr>
-      <w:r>
-        <w:t>bitte prägen Sie sich diese Zeichenkette gründlich ein</w:t>
-      </w:r>
-    </w:p>
-    <w:p>
-      <w:pPr>
-        <w:pStyle w:val="Listenabsatz"/>
-        <w:numPr>
-          <w:ilvl w:val="0"/>
-          <w:numId w:val="5"/>
-        </w:numPr>
-      </w:pPr>
-      <w:r>
-        <w:t>ohne, dass Sie etwas tun müssen, verschwindet auch das Raster nach einer festgelegten Zeit wieder und wird durch ein Fenster mit einer Eingabezeile ersetzt</w:t>
-      </w:r>
-    </w:p>
-    <w:p>
-      <w:r>
+          <w:numId w:val="3"/>
+        </w:numPr>
+      </w:pPr>
+      <w:r>
+        <w:rPr>
+          <w:noProof/>
+        </w:rPr>
         <w:drawing>
-          <wp:inline distT="0" distB="0" distL="0" distR="0" wp14:anchorId="2D934AA5" wp14:editId="4A4A39AB">
-            <wp:extent cx="2084832" cy="1419074"/>
+          <wp:inline distT="0" distB="0" distL="0" distR="0" wp14:anchorId="7E42B6CB" wp14:editId="5EA31DC3">
+            <wp:extent cx="2845558" cy="466485"/>
             <wp:effectExtent l="0" t="0" r="0" b="0"/>
-            <wp:docPr id="20" name="Grafik 20"/>
+            <wp:docPr id="4" name="Grafik 4"/>
             <wp:cNvGraphicFramePr>
               <a:graphicFrameLocks xmlns:a="http://schemas.openxmlformats.org/drawingml/2006/main" noChangeAspect="1"/>
             </wp:cNvGraphicFramePr>
@@ -514,7 +649,7 @@
                   <pic:spPr>
                     <a:xfrm>
                       <a:off x="0" y="0"/>
-                      <a:ext cx="2101302" cy="1430285"/>
+                      <a:ext cx="3016930" cy="494579"/>
                     </a:xfrm>
                     <a:prstGeom prst="rect">
                       <a:avLst/>
@@ -529,10 +664,34 @@
     </w:p>
     <w:p>
       <w:pPr>
+        <w:pStyle w:val="Listenabsatz"/>
+        <w:numPr>
+          <w:ilvl w:val="0"/>
+          <w:numId w:val="3"/>
+        </w:numPr>
+      </w:pPr>
+      <w:r>
+        <w:t>mit einem Linksklick auf die Schaltfläche „</w:t>
+      </w:r>
+      <w:r>
+        <w:rPr>
+          <w:b/>
+        </w:rPr>
+        <w:t>START</w:t>
+      </w:r>
+      <w:r>
+        <w:t>“ beginnen Sie das Code-Charts-Experiment</w:t>
+      </w:r>
+    </w:p>
+    <w:p>
+      <w:pPr>
         <w:pStyle w:val="berschrift2"/>
       </w:pPr>
       <w:r>
-        <w:t>3.4 Anzeige des Eingabefensters</w:t>
+        <w:t>4</w:t>
+      </w:r>
+      <w:r>
+        <w:t>.2 Anzeige des Bildes</w:t>
       </w:r>
     </w:p>
     <w:p>
@@ -540,11 +699,11 @@
         <w:pStyle w:val="Listenabsatz"/>
         <w:numPr>
           <w:ilvl w:val="0"/>
-          <w:numId w:val="6"/>
-        </w:numPr>
-      </w:pPr>
-      <w:r>
-        <w:t>direkt im Anschluss an die Darstellung des Rasters, wird Ihnen ein Fenster mit einer Eingabezeile und diversen Schaltflächen präsentiert</w:t>
+          <w:numId w:val="4"/>
+        </w:numPr>
+      </w:pPr>
+      <w:r>
+        <w:t>Sie sehen ein Bild, welches eine gewisse Zeit lang dargestellt wird</w:t>
       </w:r>
     </w:p>
     <w:p>
@@ -552,29 +711,58 @@
         <w:pStyle w:val="Listenabsatz"/>
         <w:numPr>
           <w:ilvl w:val="0"/>
-          <w:numId w:val="6"/>
-        </w:numPr>
-      </w:pPr>
-      <w:r>
-        <w:t>vielleicht kommen Ihnen hier wieder die Schaltflächen „</w:t>
-      </w:r>
-      <w:r>
-        <w:rPr>
-          <w:b/>
-        </w:rPr>
-        <w:t>Hauptmenü</w:t>
-      </w:r>
-      <w:r>
-        <w:t>“ und „</w:t>
-      </w:r>
-      <w:r>
-        <w:rPr>
-          <w:b/>
-        </w:rPr>
-        <w:t>Programm beenden</w:t>
-      </w:r>
-      <w:r>
-        <w:t>“ bekannt vor</w:t>
+          <w:numId w:val="4"/>
+        </w:numPr>
+      </w:pPr>
+      <w:r>
+        <w:t>dieses Bild passt sich Ihrer Bildschirmgröße automatisch an, um Ihnen den größtmöglichen Komfort zu bieten</w:t>
+      </w:r>
+    </w:p>
+    <w:p>
+      <w:pPr>
+        <w:pStyle w:val="Listenabsatz"/>
+        <w:numPr>
+          <w:ilvl w:val="0"/>
+          <w:numId w:val="4"/>
+        </w:numPr>
+      </w:pPr>
+      <w:r>
+        <w:t>nach der voreingestellten Zeit verschwindet das Bild automatisch und wird durch ein Raster ersetzt</w:t>
+      </w:r>
+    </w:p>
+    <w:p>
+      <w:pPr>
+        <w:pStyle w:val="berschrift2"/>
+      </w:pPr>
+      <w:r>
+        <w:t>4</w:t>
+      </w:r>
+      <w:r>
+        <w:t>.3 Anzeige des Rasters</w:t>
+      </w:r>
+    </w:p>
+    <w:p>
+      <w:pPr>
+        <w:pStyle w:val="Listenabsatz"/>
+        <w:numPr>
+          <w:ilvl w:val="0"/>
+          <w:numId w:val="5"/>
+        </w:numPr>
+      </w:pPr>
+      <w:r>
+        <w:t>direkt im Anschluss an die Darstellung des Bildes, wird Ihnen ein Raster präsentiert</w:t>
+      </w:r>
+    </w:p>
+    <w:p>
+      <w:pPr>
+        <w:pStyle w:val="Listenabsatz"/>
+        <w:numPr>
+          <w:ilvl w:val="0"/>
+          <w:numId w:val="5"/>
+        </w:numPr>
+      </w:pPr>
+      <w:r>
+        <w:t>wenn Sie das Bild zuvor aufmerksam betrachtet haben, blicken Sie nun in ein bestimmtes Feld des Rasters</w:t>
       </w:r>
     </w:p>
     <w:p>
@@ -582,20 +770,11 @@
         <w:pStyle w:val="Listenabsatz"/>
         <w:numPr>
           <w:ilvl w:val="1"/>
-          <w:numId w:val="6"/>
-        </w:numPr>
-      </w:pPr>
-      <w:r>
-        <w:t>mit einem Linksklick auf die Schaltfläche „</w:t>
-      </w:r>
-      <w:r>
-        <w:rPr>
-          <w:b/>
-        </w:rPr>
-        <w:t>Hauptmenü</w:t>
-      </w:r>
-      <w:r>
-        <w:t>“ gelangen Sie in das Hauptmenü zurück (vgl. Kapitel 2)</w:t>
+          <w:numId w:val="5"/>
+        </w:numPr>
+      </w:pPr>
+      <w:r>
+        <w:t>jedes Raster enthält eine Zeichenkette, die dieses Raster eindeutig identifiziert</w:t>
       </w:r>
     </w:p>
     <w:p>
@@ -603,29 +782,11 @@
         <w:pStyle w:val="Listenabsatz"/>
         <w:numPr>
           <w:ilvl w:val="1"/>
-          <w:numId w:val="6"/>
-        </w:numPr>
-      </w:pPr>
-      <w:r>
-        <w:t>mit einem Linksklick auf die Schaltfläche „</w:t>
-      </w:r>
-      <w:r>
-        <w:rPr>
-          <w:b/>
-        </w:rPr>
-        <w:t>Programm</w:t>
-      </w:r>
-      <w:r>
-        <w:t xml:space="preserve"> </w:t>
-      </w:r>
-      <w:r>
-        <w:rPr>
-          <w:b/>
-        </w:rPr>
-        <w:t>beenden</w:t>
-      </w:r>
-      <w:r>
-        <w:t>“ schließen Sie das Programm</w:t>
+          <w:numId w:val="5"/>
+        </w:numPr>
+      </w:pPr>
+      <w:r>
+        <w:t>bitte prägen Sie sich diese Zeichenkette gründlich ein</w:t>
       </w:r>
     </w:p>
     <w:p>
@@ -633,74 +794,24 @@
         <w:pStyle w:val="Listenabsatz"/>
         <w:numPr>
           <w:ilvl w:val="0"/>
-          <w:numId w:val="6"/>
-        </w:numPr>
-      </w:pPr>
-      <w:r>
-        <w:t>außerdem sehen Sie eine Eingabezeile im oberen Bereich des Fensters</w:t>
-      </w:r>
-    </w:p>
-    <w:p>
-      <w:pPr>
-        <w:pStyle w:val="Listenabsatz"/>
-        <w:numPr>
-          <w:ilvl w:val="1"/>
-          <w:numId w:val="6"/>
-        </w:numPr>
-      </w:pPr>
-      <w:r>
-        <w:t>geben Sie hier bitte die Zeichenkette ein, die Sie sich im vorherigen Schritt eingeprägt haben (</w:t>
-      </w:r>
-      <w:r>
-        <w:rPr>
-          <w:rFonts w:ascii="Segoe UI Emoji" w:hAnsi="Segoe UI Emoji" w:cs="Segoe UI Emoji"/>
-        </w:rPr>
-        <w:t>⚠</w:t>
-      </w:r>
-      <w:r>
-        <w:t xml:space="preserve"> Eingabe von nur einer Zeichenkette auf einmal möglich!)</w:t>
-      </w:r>
-    </w:p>
-    <w:p>
-      <w:pPr>
-        <w:pStyle w:val="Listenabsatz"/>
-        <w:numPr>
-          <w:ilvl w:val="1"/>
-          <w:numId w:val="6"/>
-        </w:numPr>
-      </w:pPr>
-      <w:r>
-        <w:t>betätigen Sie die Schaltfläche „</w:t>
-      </w:r>
-      <w:r>
-        <w:rPr>
-          <w:b/>
-        </w:rPr>
-        <w:t>Abschicken</w:t>
-      </w:r>
-      <w:r>
-        <w:t>“, um das Experiment abzuschließen und Ihre Eingaben an das Testzentrum zu übermitteln</w:t>
-      </w:r>
-    </w:p>
-    <w:p>
-      <w:pPr>
-        <w:pStyle w:val="Listenabsatz"/>
-        <w:numPr>
-          <w:ilvl w:val="1"/>
-          <w:numId w:val="6"/>
-        </w:numPr>
-      </w:pPr>
-      <w:r>
-        <w:t>die Übermittlung der Eingabe kann einige Zeit in Anspruch nehmen</w:t>
-      </w:r>
-    </w:p>
-    <w:p>
-      <w:r>
+          <w:numId w:val="5"/>
+        </w:numPr>
+      </w:pPr>
+      <w:r>
+        <w:lastRenderedPageBreak/>
+        <w:t>ohne, dass Sie etwas tun müssen, verschwindet auch das Raster nach einer festgelegten Zeit wieder und wird durch ein Fenster mit einer Eingabezeile ersetzt</w:t>
+      </w:r>
+    </w:p>
+    <w:p>
+      <w:r>
+        <w:rPr>
+          <w:noProof/>
+        </w:rPr>
         <w:drawing>
-          <wp:inline distT="0" distB="0" distL="0" distR="0" wp14:anchorId="3B226568" wp14:editId="5F59F785">
-            <wp:extent cx="4985468" cy="946316"/>
-            <wp:effectExtent l="0" t="0" r="5715" b="6350"/>
-            <wp:docPr id="22" name="Grafik 22"/>
+          <wp:inline distT="0" distB="0" distL="0" distR="0" wp14:anchorId="2D934AA5" wp14:editId="4A4A39AB">
+            <wp:extent cx="2084832" cy="1419074"/>
+            <wp:effectExtent l="0" t="0" r="0" b="0"/>
+            <wp:docPr id="20" name="Grafik 20"/>
             <wp:cNvGraphicFramePr>
               <a:graphicFrameLocks xmlns:a="http://schemas.openxmlformats.org/drawingml/2006/main" noChangeAspect="1"/>
             </wp:cNvGraphicFramePr>
@@ -720,7 +831,7 @@
                   <pic:spPr>
                     <a:xfrm>
                       <a:off x="0" y="0"/>
-                      <a:ext cx="5045189" cy="957652"/>
+                      <a:ext cx="2101302" cy="1430285"/>
                     </a:xfrm>
                     <a:prstGeom prst="rect">
                       <a:avLst/>
@@ -733,18 +844,15 @@
         </w:drawing>
       </w:r>
     </w:p>
-    <w:p/>
-    <w:p/>
-    <w:p/>
-    <w:p/>
-    <w:p/>
     <w:p>
       <w:pPr>
         <w:pStyle w:val="berschrift2"/>
       </w:pPr>
       <w:r>
-        <w:lastRenderedPageBreak/>
-        <w:t>3.5 Rückmeldung und Abschluss des Programmes</w:t>
+        <w:t>4</w:t>
+      </w:r>
+      <w:r>
+        <w:t>.4 Anzeige des Eingabefensters</w:t>
       </w:r>
     </w:p>
     <w:p>
@@ -752,22 +860,11 @@
         <w:pStyle w:val="Listenabsatz"/>
         <w:numPr>
           <w:ilvl w:val="0"/>
-          <w:numId w:val="7"/>
-        </w:numPr>
-      </w:pPr>
-      <w:r>
-        <w:t xml:space="preserve">nachdem die Übermittlung der Daten abgeschlossen wurde, erhalten Sie eine kurze Rückmeldung darüber, </w:t>
-      </w:r>
-      <w:r>
-        <w:t>ob die Eingabe akzeptiert wurde oder nicht</w:t>
-      </w:r>
-    </w:p>
-    <w:p>
-      <w:pPr>
-        <w:pStyle w:val="berschrift3"/>
-      </w:pPr>
-      <w:r>
-        <w:t>3.5.1 Rückmeldung bei fehlerhafter Eingabe</w:t>
+          <w:numId w:val="6"/>
+        </w:numPr>
+      </w:pPr>
+      <w:r>
+        <w:t>direkt im Anschluss an die Darstellung des Rasters, wird Ihnen ein Fenster mit einer Eingabezeile und diversen Schaltflächen präsentiert</w:t>
       </w:r>
     </w:p>
     <w:p>
@@ -775,11 +872,29 @@
         <w:pStyle w:val="Listenabsatz"/>
         <w:numPr>
           <w:ilvl w:val="0"/>
-          <w:numId w:val="7"/>
-        </w:numPr>
-      </w:pPr>
-      <w:r>
-        <w:t>wurde die Eingabe nicht akzeptiert, haben Sie eine Zeichenkette eingegeben, die Ihnen nicht angezeigt wurde oder Sie haben versucht, mehrere Zeichenketten auf einmal einzugeben</w:t>
+          <w:numId w:val="6"/>
+        </w:numPr>
+      </w:pPr>
+      <w:r>
+        <w:t>vielleicht kommen Ihnen hier wieder die Schaltflächen „</w:t>
+      </w:r>
+      <w:r>
+        <w:rPr>
+          <w:b/>
+        </w:rPr>
+        <w:t>Hauptmenü</w:t>
+      </w:r>
+      <w:r>
+        <w:t>“ und „</w:t>
+      </w:r>
+      <w:r>
+        <w:rPr>
+          <w:b/>
+        </w:rPr>
+        <w:t>Programm beenden</w:t>
+      </w:r>
+      <w:r>
+        <w:t>“ bekannt vor</w:t>
       </w:r>
     </w:p>
     <w:p>
@@ -787,17 +902,20 @@
         <w:pStyle w:val="Listenabsatz"/>
         <w:numPr>
           <w:ilvl w:val="1"/>
-          <w:numId w:val="7"/>
-        </w:numPr>
-      </w:pPr>
-      <w:r>
-        <w:t xml:space="preserve">Sie erhalten dann die Rückmeldung </w:t>
+          <w:numId w:val="6"/>
+        </w:numPr>
+      </w:pPr>
+      <w:r>
+        <w:t>mit einem Linksklick auf die Schaltfläche „</w:t>
       </w:r>
       <w:r>
         <w:rPr>
           <w:b/>
         </w:rPr>
-        <w:t>„Fehlerhafte Eingabe!“</w:t>
+        <w:t>Hauptmenü</w:t>
+      </w:r>
+      <w:r>
+        <w:t>“ gelangen Sie in das Hauptmenü zurück (vgl. Kapitel 2)</w:t>
       </w:r>
     </w:p>
     <w:p>
@@ -805,20 +923,41 @@
         <w:pStyle w:val="Listenabsatz"/>
         <w:numPr>
           <w:ilvl w:val="1"/>
-          <w:numId w:val="7"/>
-        </w:numPr>
-      </w:pPr>
-      <w:r>
-        <w:t>Ihre Eingabe wurde in diesem Fall nicht gespeichert, Sie können das Experiment aber mit einem Linksklick auf die Schaltfläche „</w:t>
+          <w:numId w:val="6"/>
+        </w:numPr>
+      </w:pPr>
+      <w:r>
+        <w:t>mit einem Linksklick auf die Schaltfläche „</w:t>
       </w:r>
       <w:r>
         <w:rPr>
           <w:b/>
         </w:rPr>
-        <w:t>Neuer Versuch</w:t>
-      </w:r>
-      <w:r>
-        <w:t>“ erneut durchführen</w:t>
+        <w:t>Programm</w:t>
+      </w:r>
+      <w:r>
+        <w:t xml:space="preserve"> </w:t>
+      </w:r>
+      <w:r>
+        <w:rPr>
+          <w:b/>
+        </w:rPr>
+        <w:t>beenden</w:t>
+      </w:r>
+      <w:r>
+        <w:t>“ schließen Sie das Programm</w:t>
+      </w:r>
+    </w:p>
+    <w:p>
+      <w:pPr>
+        <w:pStyle w:val="Listenabsatz"/>
+        <w:numPr>
+          <w:ilvl w:val="0"/>
+          <w:numId w:val="6"/>
+        </w:numPr>
+      </w:pPr>
+      <w:r>
+        <w:t>außerdem sehen Sie eine Eingabezeile im oberen Bereich des Fensters</w:t>
       </w:r>
     </w:p>
     <w:p>
@@ -826,80 +965,53 @@
         <w:pStyle w:val="Listenabsatz"/>
         <w:numPr>
           <w:ilvl w:val="1"/>
-          <w:numId w:val="7"/>
-        </w:numPr>
-      </w:pPr>
-      <w:r>
-        <w:t>außerdem werden Ihnen im unteren Fensterbereich wieder die zwei Schaltflächen „</w:t>
+          <w:numId w:val="6"/>
+        </w:numPr>
+      </w:pPr>
+      <w:r>
+        <w:t>geben Sie hier bitte die Zeichenkette ein, die Sie sich im vorherigen Schritt eingeprägt haben (</w:t>
+      </w:r>
+      <w:r>
+        <w:rPr>
+          <w:rFonts w:ascii="Segoe UI Emoji" w:hAnsi="Segoe UI Emoji" w:cs="Segoe UI Emoji"/>
+        </w:rPr>
+        <w:t>⚠</w:t>
+      </w:r>
+      <w:r>
+        <w:t xml:space="preserve"> Eingabe von nur einer Zeichenkette auf einmal möglich!)</w:t>
+      </w:r>
+    </w:p>
+    <w:p>
+      <w:pPr>
+        <w:pStyle w:val="Listenabsatz"/>
+        <w:numPr>
+          <w:ilvl w:val="1"/>
+          <w:numId w:val="6"/>
+        </w:numPr>
+      </w:pPr>
+      <w:r>
+        <w:t>betätigen Sie die Schaltfläche „</w:t>
       </w:r>
       <w:r>
         <w:rPr>
           <w:b/>
         </w:rPr>
-        <w:t>Hauptmenü</w:t>
-      </w:r>
-      <w:r>
-        <w:t>“ und „</w:t>
-      </w:r>
-      <w:r>
-        <w:rPr>
-          <w:b/>
-        </w:rPr>
-        <w:t>Programm beenden</w:t>
-      </w:r>
-      <w:r>
-        <w:t>“ angezeigt</w:t>
-      </w:r>
-    </w:p>
-    <w:p>
-      <w:pPr>
-        <w:pStyle w:val="Listenabsatz"/>
-        <w:numPr>
-          <w:ilvl w:val="2"/>
-          <w:numId w:val="7"/>
-        </w:numPr>
-      </w:pPr>
-      <w:r>
-        <w:t>mit einem Linksklick auf die Schaltfläche „</w:t>
-      </w:r>
-      <w:r>
-        <w:rPr>
-          <w:b/>
-        </w:rPr>
-        <w:t>Hauptmenü</w:t>
-      </w:r>
-      <w:r>
-        <w:t>“ gelangen Sie in das Hauptmenü zurück (vgl. Kapitel 2)</w:t>
-      </w:r>
-    </w:p>
-    <w:p>
-      <w:pPr>
-        <w:pStyle w:val="Listenabsatz"/>
-        <w:numPr>
-          <w:ilvl w:val="2"/>
-          <w:numId w:val="7"/>
-        </w:numPr>
-      </w:pPr>
-      <w:r>
-        <w:t>mit einem Linksklick auf die Schaltfläche „</w:t>
-      </w:r>
-      <w:r>
-        <w:rPr>
-          <w:b/>
-        </w:rPr>
-        <w:t>Programm</w:t>
-      </w:r>
-      <w:r>
-        <w:t xml:space="preserve"> </w:t>
-      </w:r>
-      <w:r>
-        <w:rPr>
-          <w:b/>
-        </w:rPr>
-        <w:t>beenden</w:t>
-      </w:r>
-      <w:r>
-        <w:t>“ schließen Sie das Programm</w:t>
+        <w:t>Abschicken</w:t>
+      </w:r>
+      <w:r>
+        <w:t>“, um das Experiment abzuschließen und Ihre Eingaben an das Testzentrum zu übermitteln</w:t>
+      </w:r>
+    </w:p>
+    <w:p>
+      <w:pPr>
+        <w:pStyle w:val="Listenabsatz"/>
+        <w:numPr>
+          <w:ilvl w:val="1"/>
+          <w:numId w:val="6"/>
+        </w:numPr>
+      </w:pPr>
+      <w:r>
+        <w:t>die Übermittlung der Eingabe kann einige Zeit in Anspruch nehmen</w:t>
       </w:r>
     </w:p>
     <w:p>
@@ -908,10 +1020,10 @@
           <w:noProof/>
         </w:rPr>
         <w:drawing>
-          <wp:inline distT="0" distB="0" distL="0" distR="0" wp14:anchorId="4E6E9D6D" wp14:editId="4E67BF27">
-            <wp:extent cx="5760720" cy="859155"/>
-            <wp:effectExtent l="0" t="0" r="0" b="0"/>
-            <wp:docPr id="3" name="Grafik 3"/>
+          <wp:inline distT="0" distB="0" distL="0" distR="0" wp14:anchorId="3B226568" wp14:editId="5F59F785">
+            <wp:extent cx="4985468" cy="946316"/>
+            <wp:effectExtent l="0" t="0" r="5715" b="6350"/>
+            <wp:docPr id="22" name="Grafik 22"/>
             <wp:cNvGraphicFramePr>
               <a:graphicFrameLocks xmlns:a="http://schemas.openxmlformats.org/drawingml/2006/main" noChangeAspect="1"/>
             </wp:cNvGraphicFramePr>
@@ -931,7 +1043,7 @@
                   <pic:spPr>
                     <a:xfrm>
                       <a:off x="0" y="0"/>
-                      <a:ext cx="5760720" cy="859155"/>
+                      <a:ext cx="5045189" cy="957652"/>
                     </a:xfrm>
                     <a:prstGeom prst="rect">
                       <a:avLst/>
@@ -946,10 +1058,13 @@
     </w:p>
     <w:p>
       <w:pPr>
-        <w:pStyle w:val="berschrift3"/>
-      </w:pPr>
-      <w:r>
-        <w:t>3.5.2 Rückmeldung bei korrekter Eingabe</w:t>
+        <w:pStyle w:val="berschrift2"/>
+      </w:pPr>
+      <w:r>
+        <w:t>4</w:t>
+      </w:r>
+      <w:r>
+        <w:t>.5 Rückmeldung und Abschluss des Programmes</w:t>
       </w:r>
     </w:p>
     <w:p>
@@ -961,7 +1076,33 @@
         </w:numPr>
       </w:pPr>
       <w:r>
-        <w:t>wurde die Eingabe akzeptiert, haben Sie eine korrekte Zeichenkette eingegeben</w:t>
+        <w:t xml:space="preserve">nachdem die Übermittlung der Daten abgeschlossen wurde, erhalten Sie eine kurze Rückmeldung darüber, </w:t>
+      </w:r>
+      <w:r>
+        <w:t>ob die Eingabe akzeptiert wurde oder nicht</w:t>
+      </w:r>
+    </w:p>
+    <w:p>
+      <w:pPr>
+        <w:pStyle w:val="berschrift3"/>
+      </w:pPr>
+      <w:r>
+        <w:t>4</w:t>
+      </w:r>
+      <w:r>
+        <w:t>.5.1 Rückmeldung bei fehlerhafter Eingabe</w:t>
+      </w:r>
+    </w:p>
+    <w:p>
+      <w:pPr>
+        <w:pStyle w:val="Listenabsatz"/>
+        <w:numPr>
+          <w:ilvl w:val="0"/>
+          <w:numId w:val="7"/>
+        </w:numPr>
+      </w:pPr>
+      <w:r>
+        <w:t>wurde die Eingabe nicht akzeptiert, haben Sie eine Zeichenkette eingegeben, die Ihnen nicht angezeigt wurde oder Sie haben versucht, mehrere Zeichenketten auf einmal einzugeben</w:t>
       </w:r>
     </w:p>
     <w:p>
@@ -979,19 +1120,7 @@
         <w:rPr>
           <w:b/>
         </w:rPr>
-        <w:t>„</w:t>
-      </w:r>
-      <w:r>
-        <w:rPr>
-          <w:b/>
-        </w:rPr>
-        <w:t>Vielen Dank für Ihre Teilnahme!</w:t>
-      </w:r>
-      <w:r>
-        <w:rPr>
-          <w:b/>
-        </w:rPr>
-        <w:t>“</w:t>
+        <w:t>„Fehlerhafte Eingabe!“</w:t>
       </w:r>
     </w:p>
     <w:p>
@@ -1001,21 +1130,18 @@
           <w:ilvl w:val="1"/>
           <w:numId w:val="7"/>
         </w:numPr>
-        <w:rPr>
-          <w:bCs/>
-        </w:rPr>
-      </w:pPr>
-      <w:r>
-        <w:rPr>
-          <w:bCs/>
-        </w:rPr>
-        <w:t>I</w:t>
-      </w:r>
-      <w:r>
-        <w:rPr>
-          <w:bCs/>
-        </w:rPr>
-        <w:t>hre Daten wurden erfolgreich an das Testzentrum übermittelt und gespeichert</w:t>
+      </w:pPr>
+      <w:r>
+        <w:t>Ihre Eingabe wurde in diesem Fall nicht gespeichert, Sie können das Experiment aber mit einem Linksklick auf die Schaltfläche „</w:t>
+      </w:r>
+      <w:r>
+        <w:rPr>
+          <w:b/>
+        </w:rPr>
+        <w:t>Neuer Versuch</w:t>
+      </w:r>
+      <w:r>
+        <w:t>“ erneut durchführen</w:t>
       </w:r>
     </w:p>
     <w:p>
@@ -1104,11 +1230,12 @@
         <w:rPr>
           <w:noProof/>
         </w:rPr>
+        <w:lastRenderedPageBreak/>
         <w:drawing>
-          <wp:inline distT="0" distB="0" distL="0" distR="0" wp14:anchorId="6D18F371" wp14:editId="0958DFE3">
-            <wp:extent cx="2612125" cy="335246"/>
-            <wp:effectExtent l="0" t="0" r="0" b="8255"/>
-            <wp:docPr id="6" name="Grafik 6"/>
+          <wp:inline distT="0" distB="0" distL="0" distR="0" wp14:anchorId="4E6E9D6D" wp14:editId="4E67BF27">
+            <wp:extent cx="5760720" cy="859155"/>
+            <wp:effectExtent l="0" t="0" r="0" b="0"/>
+            <wp:docPr id="3" name="Grafik 3"/>
             <wp:cNvGraphicFramePr>
               <a:graphicFrameLocks xmlns:a="http://schemas.openxmlformats.org/drawingml/2006/main" noChangeAspect="1"/>
             </wp:cNvGraphicFramePr>
@@ -1128,7 +1255,7 @@
                   <pic:spPr>
                     <a:xfrm>
                       <a:off x="0" y="0"/>
-                      <a:ext cx="2730123" cy="350390"/>
+                      <a:ext cx="5760720" cy="859155"/>
                     </a:xfrm>
                     <a:prstGeom prst="rect">
                       <a:avLst/>
@@ -1142,108 +1269,14 @@
       </w:r>
     </w:p>
     <w:p>
-      <w:r>
-        <w:t xml:space="preserve">Fertig! </w:t>
-      </w:r>
-      <w:r>
-        <w:rPr>
-          <mc:AlternateContent>
-            <mc:Choice Requires="w16se"/>
-            <mc:Fallback>
-              <w:rFonts w:ascii="Segoe UI Emoji" w:eastAsia="Segoe UI Emoji" w:hAnsi="Segoe UI Emoji" w:cs="Segoe UI Emoji"/>
-            </mc:Fallback>
-          </mc:AlternateContent>
-        </w:rPr>
-        <mc:AlternateContent>
-          <mc:Choice Requires="w16se">
-            <w16se:symEx w16se:font="Segoe UI Emoji" w16se:char="1F60A"/>
-          </mc:Choice>
-          <mc:Fallback>
-            <w:t>😊</w:t>
-          </mc:Fallback>
-        </mc:AlternateContent>
-      </w:r>
-    </w:p>
-    <w:p/>
-    <w:p/>
-    <w:p/>
-    <w:p/>
-    <w:p/>
-    <w:p/>
-    <w:p>
-      <w:pPr>
-        <w:pStyle w:val="berschrift1"/>
-        <w:numPr>
-          <w:ilvl w:val="0"/>
-          <w:numId w:val="8"/>
-        </w:numPr>
-      </w:pPr>
-      <w:proofErr w:type="spellStart"/>
-      <w:r>
-        <w:lastRenderedPageBreak/>
-        <w:t>Zoom</w:t>
-      </w:r>
-      <w:proofErr w:type="spellEnd"/>
-      <w:r>
-        <w:t xml:space="preserve"> Maps</w:t>
-      </w:r>
-    </w:p>
-    <w:p>
-      <w:pPr>
-        <w:jc w:val="both"/>
-      </w:pPr>
-      <w:r>
-        <w:t xml:space="preserve">Dieses </w:t>
-      </w:r>
-      <w:r>
-        <w:t xml:space="preserve">Tool dient der Erfassung des Bereiches auf dem Bildschirm, auf den der/die </w:t>
-      </w:r>
-      <w:proofErr w:type="spellStart"/>
-      <w:r>
-        <w:t>NutzerIn</w:t>
-      </w:r>
-      <w:proofErr w:type="spellEnd"/>
-      <w:r>
-        <w:t xml:space="preserve"> geschaut hat.</w:t>
-      </w:r>
-      <w:r>
-        <w:t xml:space="preserve"> Dazu wird dem/der </w:t>
-      </w:r>
-      <w:proofErr w:type="spellStart"/>
-      <w:r>
-        <w:t>NutzerIn</w:t>
-      </w:r>
-      <w:proofErr w:type="spellEnd"/>
-      <w:r>
-        <w:t xml:space="preserve"> ein Bild angezeigt und er/sie erhält die Möglichkeit, in dieses Bild an verschiedenen Stellen hinein zu zoomen. Die Stellen, in die der/die </w:t>
-      </w:r>
-      <w:proofErr w:type="spellStart"/>
-      <w:r>
-        <w:t>NutzerIn</w:t>
-      </w:r>
-      <w:proofErr w:type="spellEnd"/>
-      <w:r>
-        <w:t xml:space="preserve"> hinein gezoomt hat, werden ausgewertet, um die Positionen zu bestimmen, auf die der/die </w:t>
-      </w:r>
-      <w:proofErr w:type="spellStart"/>
-      <w:r>
-        <w:t>NutzerIn</w:t>
-      </w:r>
-      <w:proofErr w:type="spellEnd"/>
-      <w:r>
-        <w:t xml:space="preserve"> seine Aufmerksamkeit gerichtet hat.</w:t>
-      </w:r>
-    </w:p>
-    <w:p>
-      <w:pPr>
-        <w:pStyle w:val="berschrift2"/>
-        <w:numPr>
-          <w:ilvl w:val="1"/>
-          <w:numId w:val="8"/>
-        </w:numPr>
-      </w:pPr>
-      <w:r>
-        <w:t>Öffnen des Zoom-Maps-Tools</w:t>
+      <w:pPr>
+        <w:pStyle w:val="berschrift3"/>
+      </w:pPr>
+      <w:r>
+        <w:t>4</w:t>
+      </w:r>
+      <w:r>
+        <w:t>.5.2 Rückmeldung bei korrekter Eingabe</w:t>
       </w:r>
     </w:p>
     <w:p>
@@ -1255,60 +1288,7 @@
         </w:numPr>
       </w:pPr>
       <w:r>
-        <w:t>Sie können das Zoom-Maps-Tool aus dem Hauptmenü heraus mit Links</w:t>
-      </w:r>
-      <w:r>
-        <w:t>k</w:t>
-      </w:r>
-      <w:r>
-        <w:t>lick auf die Schaltfläche „Zoom Maps Tool“</w:t>
-      </w:r>
-      <w:r>
-        <w:t xml:space="preserve"> öffnen</w:t>
-      </w:r>
-    </w:p>
-    <w:p>
-      <w:pPr>
-        <w:pStyle w:val="Listenabsatz"/>
-        <w:numPr>
-          <w:ilvl w:val="0"/>
-          <w:numId w:val="7"/>
-        </w:numPr>
-      </w:pPr>
-      <w:r>
-        <w:t>es öffnet sich sofort ein Bild</w:t>
-      </w:r>
-    </w:p>
-    <w:p>
-      <w:pPr>
-        <w:pStyle w:val="berschrift2"/>
-      </w:pPr>
-      <w:r>
-        <w:t>4.2 Bedienung des Zoom-Maps-Tools</w:t>
-      </w:r>
-    </w:p>
-    <w:p>
-      <w:pPr>
-        <w:pStyle w:val="Listenabsatz"/>
-        <w:numPr>
-          <w:ilvl w:val="0"/>
-          <w:numId w:val="7"/>
-        </w:numPr>
-      </w:pPr>
-      <w:r>
-        <w:t>nehmen Sie sich Zeit, um das Bild ausführlich zu betrachten; es existiert kein Zeitlimit</w:t>
-      </w:r>
-    </w:p>
-    <w:p>
-      <w:pPr>
-        <w:pStyle w:val="Listenabsatz"/>
-        <w:numPr>
-          <w:ilvl w:val="0"/>
-          <w:numId w:val="7"/>
-        </w:numPr>
-      </w:pPr>
-      <w:r>
-        <w:t>wenn Sie eine Stelle näher betrachten möchten, können Sie in das Bild hereinzoomen</w:t>
+        <w:t>wurde die Eingabe akzeptiert, haben Sie eine korrekte Zeichenkette eingegeben</w:t>
       </w:r>
     </w:p>
     <w:p>
@@ -1320,17 +1300,79 @@
         </w:numPr>
       </w:pPr>
       <w:r>
-        <w:t>drücken und halten Sie dafür die Taste „</w:t>
+        <w:t xml:space="preserve">Sie erhalten dann die Rückmeldung </w:t>
       </w:r>
       <w:r>
         <w:rPr>
           <w:b/>
+        </w:rPr>
+        <w:t>„</w:t>
+      </w:r>
+      <w:r>
+        <w:rPr>
+          <w:b/>
+        </w:rPr>
+        <w:t>Vielen Dank für Ihre Teilnahme!</w:t>
+      </w:r>
+      <w:r>
+        <w:rPr>
+          <w:b/>
+        </w:rPr>
+        <w:t>“</w:t>
+      </w:r>
+    </w:p>
+    <w:p>
+      <w:pPr>
+        <w:pStyle w:val="Listenabsatz"/>
+        <w:numPr>
+          <w:ilvl w:val="1"/>
+          <w:numId w:val="7"/>
+        </w:numPr>
+        <w:rPr>
           <w:bCs/>
         </w:rPr>
-        <w:t>c</w:t>
-      </w:r>
-      <w:r>
-        <w:t>“ und drehen Sie das Mausrad nach vorn, um herein zu zoomen und zurück, um wieder heraus zu zoomen</w:t>
+      </w:pPr>
+      <w:r>
+        <w:rPr>
+          <w:bCs/>
+        </w:rPr>
+        <w:t>I</w:t>
+      </w:r>
+      <w:r>
+        <w:rPr>
+          <w:bCs/>
+        </w:rPr>
+        <w:t>hre Daten wurden erfolgreich an das Testzentrum übermittelt und gespeichert</w:t>
+      </w:r>
+    </w:p>
+    <w:p>
+      <w:pPr>
+        <w:pStyle w:val="Listenabsatz"/>
+        <w:numPr>
+          <w:ilvl w:val="1"/>
+          <w:numId w:val="7"/>
+        </w:numPr>
+      </w:pPr>
+      <w:r>
+        <w:t>außerdem werden Ihnen im unteren Fensterbereich wieder die zwei Schaltflächen „</w:t>
+      </w:r>
+      <w:r>
+        <w:rPr>
+          <w:b/>
+        </w:rPr>
+        <w:t>Hauptmenü</w:t>
+      </w:r>
+      <w:r>
+        <w:t>“ und „</w:t>
+      </w:r>
+      <w:r>
+        <w:rPr>
+          <w:b/>
+        </w:rPr>
+        <w:t>Programm beenden</w:t>
+      </w:r>
+      <w:r>
+        <w:t>“ angezeigt</w:t>
       </w:r>
     </w:p>
     <w:p>
@@ -1340,101 +1382,18 @@
           <w:ilvl w:val="2"/>
           <w:numId w:val="7"/>
         </w:numPr>
-        <w:rPr>
-          <w:rFonts w:cstheme="minorHAnsi"/>
-        </w:rPr>
-      </w:pPr>
-      <w:r>
-        <w:rPr>
-          <w:rFonts w:ascii="Segoe UI Emoji" w:hAnsi="Segoe UI Emoji" w:cs="Segoe UI Emoji"/>
-        </w:rPr>
-        <w:t>⚠</w:t>
-      </w:r>
-      <w:r>
-        <w:rPr>
-          <w:rFonts w:cstheme="minorHAnsi"/>
-        </w:rPr>
-        <w:t xml:space="preserve"> </w:t>
-      </w:r>
-      <w:r>
-        <w:rPr>
-          <w:rFonts w:cstheme="minorHAnsi"/>
-        </w:rPr>
-        <w:t xml:space="preserve">wenn Sie das Tool </w:t>
-      </w:r>
-      <w:r>
-        <w:rPr>
-          <w:rFonts w:cstheme="minorHAnsi"/>
-        </w:rPr>
-        <w:t>mit einer Touchpad-Maus ausführen, nutzen Sie bitte die Mausradfunktion Ihrer Maus entsprechend Ihrer Systemeinstellungen. In der Regel betätigen Sie das Mausrad auf Touchpad-Mäusen, indem Sie das Touchpad mit zwei Fingern berühren und diese von sich weg oder zu sich hinbewegen</w:t>
-      </w:r>
-    </w:p>
-    <w:p>
-      <w:pPr>
-        <w:pStyle w:val="Listenabsatz"/>
-        <w:numPr>
-          <w:ilvl w:val="0"/>
-          <w:numId w:val="7"/>
-        </w:numPr>
-        <w:rPr>
-          <w:rFonts w:cstheme="minorHAnsi"/>
-        </w:rPr>
-      </w:pPr>
-      <w:r>
-        <w:rPr>
-          <w:rFonts w:cstheme="minorHAnsi"/>
-        </w:rPr>
-        <w:t>Sie können dieses Tool jederzeit wieder verlassen, die erforderlichen Daten werden automatisch erfasst</w:t>
-      </w:r>
-    </w:p>
-    <w:p>
-      <w:pPr>
-        <w:pStyle w:val="Listenabsatz"/>
-        <w:numPr>
-          <w:ilvl w:val="1"/>
-          <w:numId w:val="7"/>
-        </w:numPr>
-        <w:rPr>
-          <w:rFonts w:cstheme="minorHAnsi"/>
-        </w:rPr>
-      </w:pPr>
-      <w:r>
-        <w:rPr>
-          <w:rFonts w:cstheme="minorHAnsi"/>
-        </w:rPr>
-        <w:t>sicherlich haben Sie bereits die Schaltflächen „</w:t>
-      </w:r>
-      <w:r>
-        <w:rPr>
-          <w:rFonts w:cstheme="minorHAnsi"/>
+      </w:pPr>
+      <w:r>
+        <w:t>mit einem Linksklick auf die Schaltfläche „</w:t>
+      </w:r>
+      <w:r>
+        <w:rPr>
           <w:b/>
         </w:rPr>
         <w:t>Hauptmenü</w:t>
       </w:r>
       <w:r>
-        <w:rPr>
-          <w:rFonts w:cstheme="minorHAnsi"/>
-        </w:rPr>
-        <w:t>“ und „</w:t>
-      </w:r>
-      <w:r>
-        <w:rPr>
-          <w:rFonts w:cstheme="minorHAnsi"/>
-          <w:b/>
-        </w:rPr>
-        <w:t>Programm beenden</w:t>
-      </w:r>
-      <w:r>
-        <w:rPr>
-          <w:rFonts w:cstheme="minorHAnsi"/>
-        </w:rPr>
-        <w:t>“</w:t>
-      </w:r>
-      <w:r>
-        <w:rPr>
-          <w:rFonts w:cstheme="minorHAnsi"/>
-        </w:rPr>
-        <w:t xml:space="preserve"> bemerkt, die Ihnen möglicherweise bereits aus dem Hauptmenü und dem Code-Charts-Tool bekannt vorkommen</w:t>
+        <w:t>“ gelangen Sie in das Hauptmenü zurück (vgl. Kapitel 2)</w:t>
       </w:r>
     </w:p>
     <w:p>
@@ -1452,36 +1411,15 @@
         <w:rPr>
           <w:b/>
         </w:rPr>
-        <w:t>Hauptmenü</w:t>
-      </w:r>
-      <w:r>
-        <w:t>“ gelangen Sie in das Hauptmenü zurück (vgl. Kapitel 2)</w:t>
-      </w:r>
-    </w:p>
-    <w:p>
-      <w:pPr>
-        <w:pStyle w:val="Listenabsatz"/>
-        <w:numPr>
-          <w:ilvl w:val="2"/>
-          <w:numId w:val="7"/>
-        </w:numPr>
-      </w:pPr>
-      <w:r>
-        <w:t>mit einem Linksklick auf die Schaltfläche „</w:t>
+        <w:t>Programm</w:t>
+      </w:r>
+      <w:r>
+        <w:t xml:space="preserve"> </w:t>
       </w:r>
       <w:r>
         <w:rPr>
           <w:b/>
         </w:rPr>
-        <w:t>Programm</w:t>
-      </w:r>
-      <w:r>
-        <w:t xml:space="preserve"> </w:t>
-      </w:r>
-      <w:r>
-        <w:rPr>
-          <w:b/>
-        </w:rPr>
         <w:t>beenden</w:t>
       </w:r>
       <w:r>
@@ -1490,11 +1428,14 @@
     </w:p>
     <w:p>
       <w:r>
+        <w:rPr>
+          <w:noProof/>
+        </w:rPr>
         <w:drawing>
-          <wp:inline distT="0" distB="0" distL="0" distR="0" wp14:anchorId="296620E7" wp14:editId="03AEA6F1">
-            <wp:extent cx="5457139" cy="2912639"/>
-            <wp:effectExtent l="0" t="0" r="0" b="2540"/>
-            <wp:docPr id="7" name="Grafik 7"/>
+          <wp:inline distT="0" distB="0" distL="0" distR="0" wp14:anchorId="6D18F371" wp14:editId="0958DFE3">
+            <wp:extent cx="2612125" cy="335246"/>
+            <wp:effectExtent l="0" t="0" r="0" b="8255"/>
+            <wp:docPr id="6" name="Grafik 6"/>
             <wp:cNvGraphicFramePr>
               <a:graphicFrameLocks xmlns:a="http://schemas.openxmlformats.org/drawingml/2006/main" noChangeAspect="1"/>
             </wp:cNvGraphicFramePr>
@@ -1514,7 +1455,7 @@
                   <pic:spPr>
                     <a:xfrm>
                       <a:off x="0" y="0"/>
-                      <a:ext cx="5545364" cy="2959728"/>
+                      <a:ext cx="2730123" cy="350390"/>
                     </a:xfrm>
                     <a:prstGeom prst="rect">
                       <a:avLst/>
@@ -1528,40 +1469,13 @@
       </w:r>
     </w:p>
     <w:p>
-      <w:pPr>
-        <w:pStyle w:val="Listenabsatz"/>
-        <w:numPr>
-          <w:ilvl w:val="0"/>
-          <w:numId w:val="7"/>
-        </w:numPr>
-        <w:rPr>
-          <w:rFonts w:cstheme="minorHAnsi"/>
-        </w:rPr>
-      </w:pPr>
-      <w:r>
-        <w:rPr>
-          <w:rFonts w:cstheme="minorHAnsi"/>
-        </w:rPr>
-        <w:t>Fertig</w:t>
-      </w:r>
-      <w:r>
-        <w:rPr>
-          <w:rFonts w:cstheme="minorHAnsi"/>
-        </w:rPr>
-        <w:t>!</w:t>
-      </w:r>
-      <w:r>
-        <w:rPr>
-          <w:rFonts w:cstheme="minorHAnsi"/>
-        </w:rPr>
-        <w:t xml:space="preserve"> </w:t>
+      <w:r>
+        <w:t xml:space="preserve">Fertig! </w:t>
       </w:r>
       <w:r>
         <w:rPr>
           <mc:AlternateContent>
-            <mc:Choice Requires="w16se">
-              <w:rFonts w:cstheme="minorHAnsi"/>
-            </mc:Choice>
+            <mc:Choice Requires="w16se"/>
             <mc:Fallback>
               <w:rFonts w:ascii="Segoe UI Emoji" w:eastAsia="Segoe UI Emoji" w:hAnsi="Segoe UI Emoji" w:cs="Segoe UI Emoji"/>
             </mc:Fallback>
@@ -1582,17 +1496,56 @@
         <w:pStyle w:val="berschrift1"/>
         <w:numPr>
           <w:ilvl w:val="0"/>
-          <w:numId w:val="8"/>
-        </w:numPr>
-      </w:pPr>
-      <w:r>
-        <w:lastRenderedPageBreak/>
-        <w:t>Data-Analyzer-Tool</w:t>
-      </w:r>
-    </w:p>
-    <w:p>
-      <w:r>
-        <w:t>Mit diesem Tool erhalten Sie die Möglichkeit, die durch die anderen Tools erfassten Daten einzusehen. Dabei stehen diverse Einstellmöglichkeiten zur Verfügung.</w:t>
+          <w:numId w:val="1"/>
+        </w:numPr>
+      </w:pPr>
+      <w:proofErr w:type="spellStart"/>
+      <w:r>
+        <w:t>Zoom</w:t>
+      </w:r>
+      <w:proofErr w:type="spellEnd"/>
+      <w:r>
+        <w:t xml:space="preserve"> Maps</w:t>
+      </w:r>
+    </w:p>
+    <w:p>
+      <w:pPr>
+        <w:jc w:val="both"/>
+      </w:pPr>
+      <w:r>
+        <w:t xml:space="preserve">Dieses Tool dient der Erfassung des Bereiches auf dem Bildschirm, auf den der/die </w:t>
+      </w:r>
+      <w:proofErr w:type="spellStart"/>
+      <w:r>
+        <w:t>NutzerIn</w:t>
+      </w:r>
+      <w:proofErr w:type="spellEnd"/>
+      <w:r>
+        <w:t xml:space="preserve"> geschaut hat. Dazu wird dem/der </w:t>
+      </w:r>
+      <w:proofErr w:type="spellStart"/>
+      <w:r>
+        <w:t>NutzerIn</w:t>
+      </w:r>
+      <w:proofErr w:type="spellEnd"/>
+      <w:r>
+        <w:t xml:space="preserve"> ein Bild angezeigt und er/sie erhält die Möglichkeit, in dieses Bild an verschiedenen Stellen hinein zu zoomen. Die Stellen, in die der/die </w:t>
+      </w:r>
+      <w:proofErr w:type="spellStart"/>
+      <w:r>
+        <w:t>NutzerIn</w:t>
+      </w:r>
+      <w:proofErr w:type="spellEnd"/>
+      <w:r>
+        <w:t xml:space="preserve"> hinein gezoomt hat, werden ausgewertet, um die Positionen zu bestimmen, auf die der/die </w:t>
+      </w:r>
+      <w:proofErr w:type="spellStart"/>
+      <w:r>
+        <w:t>NutzerIn</w:t>
+      </w:r>
+      <w:proofErr w:type="spellEnd"/>
+      <w:r>
+        <w:t xml:space="preserve"> seine Aufmerksamkeit gerichtet hat.</w:t>
       </w:r>
     </w:p>
     <w:p>
@@ -1600,11 +1553,11 @@
         <w:pStyle w:val="berschrift2"/>
         <w:numPr>
           <w:ilvl w:val="1"/>
-          <w:numId w:val="8"/>
-        </w:numPr>
-      </w:pPr>
-      <w:r>
-        <w:t>Öffnen des Tools und Willkommensfenster</w:t>
+          <w:numId w:val="10"/>
+        </w:numPr>
+      </w:pPr>
+      <w:r>
+        <w:t>Öffnen des Zoom-Maps-Tools</w:t>
       </w:r>
     </w:p>
     <w:p>
@@ -1616,19 +1569,253 @@
         </w:numPr>
       </w:pPr>
       <w:r>
-        <w:t xml:space="preserve">mit einem Klick auf </w:t>
-      </w:r>
-      <w:r>
-        <w:t>die Schaltfläche mit der Option „Data Analyzer Tool“ öffnen Sie das Tool – es öffnet sich ein Willkommensfenster:</w:t>
-      </w:r>
-    </w:p>
-    <w:p>
-      <w:r>
+        <w:t>Sie können das Zoom-Maps-Tool aus dem Hauptmenü heraus mit Links</w:t>
+      </w:r>
+      <w:r>
+        <w:t>k</w:t>
+      </w:r>
+      <w:r>
+        <w:t>lick auf die Schaltfläche „Zoom Maps Tool“</w:t>
+      </w:r>
+      <w:r>
+        <w:t xml:space="preserve"> öffnen</w:t>
+      </w:r>
+    </w:p>
+    <w:p>
+      <w:pPr>
+        <w:pStyle w:val="Listenabsatz"/>
+        <w:numPr>
+          <w:ilvl w:val="0"/>
+          <w:numId w:val="7"/>
+        </w:numPr>
+      </w:pPr>
+      <w:r>
+        <w:t>es öffnet sich sofort ein Bild</w:t>
+      </w:r>
+    </w:p>
+    <w:p>
+      <w:pPr>
+        <w:pStyle w:val="berschrift2"/>
+      </w:pPr>
+      <w:r>
+        <w:t>5.2</w:t>
+      </w:r>
+      <w:r>
+        <w:t xml:space="preserve"> Bedienung des Zoom-Maps-Tools</w:t>
+      </w:r>
+    </w:p>
+    <w:p>
+      <w:pPr>
+        <w:pStyle w:val="Listenabsatz"/>
+        <w:numPr>
+          <w:ilvl w:val="0"/>
+          <w:numId w:val="7"/>
+        </w:numPr>
+      </w:pPr>
+      <w:r>
+        <w:t>nehmen Sie sich Zeit, um das Bild ausführlich zu betrachten; es existiert kein Zeitlimit</w:t>
+      </w:r>
+    </w:p>
+    <w:p>
+      <w:pPr>
+        <w:pStyle w:val="Listenabsatz"/>
+        <w:numPr>
+          <w:ilvl w:val="0"/>
+          <w:numId w:val="7"/>
+        </w:numPr>
+      </w:pPr>
+      <w:r>
+        <w:t>wenn Sie eine Stelle näher betrachten möchten, können Sie in das Bild hereinzoomen</w:t>
+      </w:r>
+    </w:p>
+    <w:p>
+      <w:pPr>
+        <w:pStyle w:val="Listenabsatz"/>
+        <w:numPr>
+          <w:ilvl w:val="1"/>
+          <w:numId w:val="7"/>
+        </w:numPr>
+      </w:pPr>
+      <w:r>
+        <w:t>drücken und halten Sie dafür die Taste „</w:t>
+      </w:r>
+      <w:r>
+        <w:rPr>
+          <w:b/>
+          <w:bCs/>
+        </w:rPr>
+        <w:t>c</w:t>
+      </w:r>
+      <w:r>
+        <w:t>“ und drehen Sie das Mausrad nach vorn, um herein zu zoomen und zurück, um wieder heraus zu zoomen</w:t>
+      </w:r>
+    </w:p>
+    <w:p>
+      <w:pPr>
+        <w:pStyle w:val="Listenabsatz"/>
+        <w:numPr>
+          <w:ilvl w:val="2"/>
+          <w:numId w:val="7"/>
+        </w:numPr>
+        <w:rPr>
+          <w:rFonts w:cstheme="minorHAnsi"/>
+        </w:rPr>
+      </w:pPr>
+      <w:r>
+        <w:rPr>
+          <w:rFonts w:ascii="Segoe UI Emoji" w:hAnsi="Segoe UI Emoji" w:cs="Segoe UI Emoji"/>
+        </w:rPr>
+        <w:t>⚠</w:t>
+      </w:r>
+      <w:r>
+        <w:rPr>
+          <w:rFonts w:cstheme="minorHAnsi"/>
+        </w:rPr>
+        <w:t xml:space="preserve"> </w:t>
+      </w:r>
+      <w:r>
+        <w:rPr>
+          <w:rFonts w:cstheme="minorHAnsi"/>
+        </w:rPr>
+        <w:t xml:space="preserve">wenn Sie das Tool </w:t>
+      </w:r>
+      <w:r>
+        <w:rPr>
+          <w:rFonts w:cstheme="minorHAnsi"/>
+        </w:rPr>
+        <w:t>mit einer Touchpad-Maus ausführen, nutzen Sie bitte die Mausradfunktion Ihrer Maus entsprechend Ihrer Systemeinstellungen. In der Regel betätigen Sie das Mausrad auf Touchpad-Mäusen, indem Sie das Touchpad mit zwei Fingern berühren und diese von sich weg oder zu sich hinbewegen</w:t>
+      </w:r>
+    </w:p>
+    <w:p>
+      <w:pPr>
+        <w:pStyle w:val="Listenabsatz"/>
+        <w:numPr>
+          <w:ilvl w:val="0"/>
+          <w:numId w:val="7"/>
+        </w:numPr>
+        <w:rPr>
+          <w:rFonts w:cstheme="minorHAnsi"/>
+        </w:rPr>
+      </w:pPr>
+      <w:r>
+        <w:rPr>
+          <w:rFonts w:cstheme="minorHAnsi"/>
+        </w:rPr>
+        <w:t>Sie können dieses Tool jederzeit wieder verlassen, die erforderlichen Daten werden automatisch erfasst</w:t>
+      </w:r>
+    </w:p>
+    <w:p>
+      <w:pPr>
+        <w:pStyle w:val="Listenabsatz"/>
+        <w:numPr>
+          <w:ilvl w:val="1"/>
+          <w:numId w:val="7"/>
+        </w:numPr>
+        <w:rPr>
+          <w:rFonts w:cstheme="minorHAnsi"/>
+        </w:rPr>
+      </w:pPr>
+      <w:r>
+        <w:rPr>
+          <w:rFonts w:cstheme="minorHAnsi"/>
+        </w:rPr>
+        <w:t>sicherlich haben Sie bereits die Schaltflächen „</w:t>
+      </w:r>
+      <w:r>
+        <w:rPr>
+          <w:rFonts w:cstheme="minorHAnsi"/>
+          <w:b/>
+        </w:rPr>
+        <w:t>Hauptmenü</w:t>
+      </w:r>
+      <w:r>
+        <w:rPr>
+          <w:rFonts w:cstheme="minorHAnsi"/>
+        </w:rPr>
+        <w:t>“ und „</w:t>
+      </w:r>
+      <w:r>
+        <w:rPr>
+          <w:rFonts w:cstheme="minorHAnsi"/>
+          <w:b/>
+        </w:rPr>
+        <w:t>Programm beenden</w:t>
+      </w:r>
+      <w:r>
+        <w:rPr>
+          <w:rFonts w:cstheme="minorHAnsi"/>
+        </w:rPr>
+        <w:t>“</w:t>
+      </w:r>
+      <w:r>
+        <w:rPr>
+          <w:rFonts w:cstheme="minorHAnsi"/>
+        </w:rPr>
+        <w:t xml:space="preserve"> bemerkt, die Ihnen möglicherweise bereits aus dem Hauptmenü und dem Code-Charts-Tool bekannt vorkommen</w:t>
+      </w:r>
+    </w:p>
+    <w:p>
+      <w:pPr>
+        <w:pStyle w:val="Listenabsatz"/>
+        <w:numPr>
+          <w:ilvl w:val="2"/>
+          <w:numId w:val="7"/>
+        </w:numPr>
+      </w:pPr>
+      <w:r>
+        <w:lastRenderedPageBreak/>
+        <w:t>mit einem Linksklick auf die Schaltfläche „</w:t>
+      </w:r>
+      <w:r>
+        <w:rPr>
+          <w:b/>
+        </w:rPr>
+        <w:t>Hauptmenü</w:t>
+      </w:r>
+      <w:r>
+        <w:t>“ gelangen Sie in das Hauptmenü zurück (vgl. Kapitel 2)</w:t>
+      </w:r>
+    </w:p>
+    <w:p>
+      <w:pPr>
+        <w:pStyle w:val="Listenabsatz"/>
+        <w:numPr>
+          <w:ilvl w:val="2"/>
+          <w:numId w:val="7"/>
+        </w:numPr>
+      </w:pPr>
+      <w:r>
+        <w:t>mit einem Linksklick auf die Schaltfläche „</w:t>
+      </w:r>
+      <w:r>
+        <w:rPr>
+          <w:b/>
+        </w:rPr>
+        <w:t>Programm</w:t>
+      </w:r>
+      <w:r>
+        <w:t xml:space="preserve"> </w:t>
+      </w:r>
+      <w:r>
+        <w:rPr>
+          <w:b/>
+        </w:rPr>
+        <w:t>beenden</w:t>
+      </w:r>
+      <w:r>
+        <w:t>“ schließen Sie das Programm</w:t>
+      </w:r>
+    </w:p>
+    <w:p>
+      <w:r>
+        <w:rPr>
+          <w:noProof/>
+        </w:rPr>
         <w:drawing>
-          <wp:inline distT="0" distB="0" distL="0" distR="0" wp14:anchorId="5A310D88" wp14:editId="4EF477C1">
-            <wp:extent cx="5760720" cy="1494790"/>
-            <wp:effectExtent l="0" t="0" r="0" b="0"/>
-            <wp:docPr id="8" name="Grafik 8"/>
+          <wp:inline distT="0" distB="0" distL="0" distR="0" wp14:anchorId="296620E7" wp14:editId="03AEA6F1">
+            <wp:extent cx="5457139" cy="2912639"/>
+            <wp:effectExtent l="0" t="0" r="0" b="2540"/>
+            <wp:docPr id="7" name="Grafik 7"/>
             <wp:cNvGraphicFramePr>
               <a:graphicFrameLocks xmlns:a="http://schemas.openxmlformats.org/drawingml/2006/main" noChangeAspect="1"/>
             </wp:cNvGraphicFramePr>
@@ -1648,6 +1835,142 @@
                   <pic:spPr>
                     <a:xfrm>
                       <a:off x="0" y="0"/>
+                      <a:ext cx="5545364" cy="2959728"/>
+                    </a:xfrm>
+                    <a:prstGeom prst="rect">
+                      <a:avLst/>
+                    </a:prstGeom>
+                  </pic:spPr>
+                </pic:pic>
+              </a:graphicData>
+            </a:graphic>
+          </wp:inline>
+        </w:drawing>
+      </w:r>
+    </w:p>
+    <w:p>
+      <w:pPr>
+        <w:pStyle w:val="Listenabsatz"/>
+        <w:numPr>
+          <w:ilvl w:val="0"/>
+          <w:numId w:val="7"/>
+        </w:numPr>
+        <w:rPr>
+          <w:rFonts w:cstheme="minorHAnsi"/>
+        </w:rPr>
+      </w:pPr>
+      <w:r>
+        <w:rPr>
+          <w:rFonts w:cstheme="minorHAnsi"/>
+        </w:rPr>
+        <w:t>Fertig</w:t>
+      </w:r>
+      <w:r>
+        <w:rPr>
+          <w:rFonts w:cstheme="minorHAnsi"/>
+        </w:rPr>
+        <w:t>!</w:t>
+      </w:r>
+      <w:r>
+        <w:rPr>
+          <w:rFonts w:cstheme="minorHAnsi"/>
+        </w:rPr>
+        <w:t xml:space="preserve"> </w:t>
+      </w:r>
+      <w:r>
+        <w:rPr>
+          <mc:AlternateContent>
+            <mc:Choice Requires="w16se">
+              <w:rFonts w:cstheme="minorHAnsi"/>
+            </mc:Choice>
+            <mc:Fallback>
+              <w:rFonts w:ascii="Segoe UI Emoji" w:eastAsia="Segoe UI Emoji" w:hAnsi="Segoe UI Emoji" w:cs="Segoe UI Emoji"/>
+            </mc:Fallback>
+          </mc:AlternateContent>
+        </w:rPr>
+        <mc:AlternateContent>
+          <mc:Choice Requires="w16se">
+            <w16se:symEx w16se:font="Segoe UI Emoji" w16se:char="1F60A"/>
+          </mc:Choice>
+          <mc:Fallback>
+            <w:t>😊</w:t>
+          </mc:Fallback>
+        </mc:AlternateContent>
+      </w:r>
+    </w:p>
+    <w:p>
+      <w:pPr>
+        <w:pStyle w:val="berschrift1"/>
+        <w:numPr>
+          <w:ilvl w:val="0"/>
+          <w:numId w:val="1"/>
+        </w:numPr>
+      </w:pPr>
+      <w:r>
+        <w:t>Data-Analyzer-Tool</w:t>
+      </w:r>
+    </w:p>
+    <w:p>
+      <w:r>
+        <w:t>Mit diesem Tool erhalten Sie die Möglichkeit, die durch die anderen Tools erfassten Daten einzusehen. Dabei stehen diverse Einstellmöglichkeiten zur Verfügung.</w:t>
+      </w:r>
+    </w:p>
+    <w:p>
+      <w:pPr>
+        <w:pStyle w:val="berschrift2"/>
+        <w:numPr>
+          <w:ilvl w:val="1"/>
+          <w:numId w:val="12"/>
+        </w:numPr>
+      </w:pPr>
+      <w:r>
+        <w:t>Öffnen des Tools und Willkommensfenster</w:t>
+      </w:r>
+    </w:p>
+    <w:p>
+      <w:pPr>
+        <w:pStyle w:val="Listenabsatz"/>
+        <w:numPr>
+          <w:ilvl w:val="0"/>
+          <w:numId w:val="7"/>
+        </w:numPr>
+      </w:pPr>
+      <w:r>
+        <w:t xml:space="preserve">mit einem Klick auf </w:t>
+      </w:r>
+      <w:r>
+        <w:t>die Schaltfläche mit der Option „Data Analyzer Tool“ öffnen Sie das Tool – es öffnet sich ein Willkommensfenster:</w:t>
+      </w:r>
+    </w:p>
+    <w:p>
+      <w:r>
+        <w:rPr>
+          <w:noProof/>
+        </w:rPr>
+        <w:drawing>
+          <wp:inline distT="0" distB="0" distL="0" distR="0" wp14:anchorId="5A310D88" wp14:editId="4EF477C1">
+            <wp:extent cx="5760720" cy="1494790"/>
+            <wp:effectExtent l="0" t="0" r="0" b="0"/>
+            <wp:docPr id="8" name="Grafik 8"/>
+            <wp:cNvGraphicFramePr>
+              <a:graphicFrameLocks xmlns:a="http://schemas.openxmlformats.org/drawingml/2006/main" noChangeAspect="1"/>
+            </wp:cNvGraphicFramePr>
+            <a:graphic xmlns:a="http://schemas.openxmlformats.org/drawingml/2006/main">
+              <a:graphicData uri="http://schemas.openxmlformats.org/drawingml/2006/picture">
+                <pic:pic xmlns:pic="http://schemas.openxmlformats.org/drawingml/2006/picture">
+                  <pic:nvPicPr>
+                    <pic:cNvPr id="1" name=""/>
+                    <pic:cNvPicPr/>
+                  </pic:nvPicPr>
+                  <pic:blipFill>
+                    <a:blip r:embed="rId15"/>
+                    <a:stretch>
+                      <a:fillRect/>
+                    </a:stretch>
+                  </pic:blipFill>
+                  <pic:spPr>
+                    <a:xfrm>
+                      <a:off x="0" y="0"/>
                       <a:ext cx="5760720" cy="1494790"/>
                     </a:xfrm>
                     <a:prstGeom prst="rect">
@@ -1678,7 +2001,7 @@
         <w:pStyle w:val="berschrift2"/>
         <w:numPr>
           <w:ilvl w:val="1"/>
-          <w:numId w:val="8"/>
+          <w:numId w:val="12"/>
         </w:numPr>
       </w:pPr>
       <w:r>
@@ -1723,10 +2046,7 @@
         <w:t>(deutsch: „Tool-Auswahl“)</w:t>
       </w:r>
       <w:r>
-        <w:t xml:space="preserve">, die mit einem Zahnrad-Symbol </w:t>
-      </w:r>
-      <w:r>
-        <w:t xml:space="preserve">( </w:t>
+        <w:t xml:space="preserve">, die mit einem Zahnrad-Symbol ( </w:t>
       </w:r>
       <w:r>
         <w:rPr>
@@ -1748,7 +2068,7 @@
                     <pic:cNvPicPr/>
                   </pic:nvPicPr>
                   <pic:blipFill>
-                    <a:blip r:embed="rId15" cstate="print">
+                    <a:blip r:embed="rId16" cstate="print">
                       <a:extLst>
                         <a:ext uri="{28A0092B-C50C-407E-A947-70E740481C1C}">
                           <a14:useLocalDpi xmlns:a14="http://schemas.microsoft.com/office/drawing/2010/main" val="0"/>
@@ -1775,10 +2095,7 @@
         </w:drawing>
       </w:r>
       <w:r>
-        <w:t xml:space="preserve"> ) </w:t>
-      </w:r>
-      <w:r>
-        <w:t>gekennzeichnet ist</w:t>
+        <w:t xml:space="preserve"> ) gekennzeichnet ist</w:t>
       </w:r>
     </w:p>
     <w:p>
@@ -1790,6 +2107,10 @@
         </w:numPr>
       </w:pPr>
       <w:r>
+        <w:rPr>
+          <w:noProof/>
+        </w:rPr>
+        <w:lastRenderedPageBreak/>
         <w:drawing>
           <wp:anchor distT="0" distB="0" distL="114300" distR="114300" simplePos="0" relativeHeight="251658240" behindDoc="1" locked="0" layoutInCell="1" allowOverlap="1" wp14:anchorId="6CFE5BCA" wp14:editId="5516C4C2">
             <wp:simplePos x="0" y="0"/>
@@ -1822,7 +2143,7 @@
                     <pic:cNvPicPr/>
                   </pic:nvPicPr>
                   <pic:blipFill>
-                    <a:blip r:embed="rId16">
+                    <a:blip r:embed="rId17">
                       <a:extLst>
                         <a:ext uri="{28A0092B-C50C-407E-A947-70E740481C1C}">
                           <a14:useLocalDpi xmlns:a14="http://schemas.microsoft.com/office/drawing/2010/main" val="0"/>
@@ -2051,7 +2372,7 @@
                     <pic:cNvPicPr/>
                   </pic:nvPicPr>
                   <pic:blipFill>
-                    <a:blip r:embed="rId17" cstate="print">
+                    <a:blip r:embed="rId18" cstate="print">
                       <a:extLst>
                         <a:ext uri="{28A0092B-C50C-407E-A947-70E740481C1C}">
                           <a14:useLocalDpi xmlns:a14="http://schemas.microsoft.com/office/drawing/2010/main" val="0"/>
@@ -2090,6 +2411,9 @@
         </w:numPr>
       </w:pPr>
       <w:r>
+        <w:rPr>
+          <w:noProof/>
+        </w:rPr>
         <w:drawing>
           <wp:anchor distT="0" distB="0" distL="114300" distR="114300" simplePos="0" relativeHeight="251659264" behindDoc="1" locked="0" layoutInCell="1" allowOverlap="1" wp14:anchorId="21C950D6" wp14:editId="506818AC">
             <wp:simplePos x="0" y="0"/>
@@ -2122,7 +2446,7 @@
                     <pic:cNvPicPr/>
                   </pic:nvPicPr>
                   <pic:blipFill>
-                    <a:blip r:embed="rId18">
+                    <a:blip r:embed="rId19">
                       <a:extLst>
                         <a:ext uri="{28A0092B-C50C-407E-A947-70E740481C1C}">
                           <a14:useLocalDpi xmlns:a14="http://schemas.microsoft.com/office/drawing/2010/main" val="0"/>
@@ -2258,7 +2582,6 @@
         </w:numPr>
       </w:pPr>
       <w:r>
-        <w:lastRenderedPageBreak/>
         <w:t>werfen Sie anschließend einen Blick auf die Spalte „</w:t>
       </w:r>
       <w:r>
@@ -2338,7 +2661,7 @@
                     <pic:cNvPicPr/>
                   </pic:nvPicPr>
                   <pic:blipFill>
-                    <a:blip r:embed="rId19" cstate="print">
+                    <a:blip r:embed="rId20" cstate="print">
                       <a:extLst>
                         <a:ext uri="{28A0092B-C50C-407E-A947-70E740481C1C}">
                           <a14:useLocalDpi xmlns:a14="http://schemas.microsoft.com/office/drawing/2010/main" val="0"/>
@@ -2377,6 +2700,9 @@
         </w:numPr>
       </w:pPr>
       <w:r>
+        <w:rPr>
+          <w:noProof/>
+        </w:rPr>
         <w:drawing>
           <wp:anchor distT="0" distB="0" distL="114300" distR="114300" simplePos="0" relativeHeight="251661312" behindDoc="1" locked="0" layoutInCell="1" allowOverlap="1" wp14:anchorId="577AC8CD" wp14:editId="0F3A09DD">
             <wp:simplePos x="0" y="0"/>
@@ -2409,7 +2735,7 @@
                     <pic:cNvPicPr/>
                   </pic:nvPicPr>
                   <pic:blipFill>
-                    <a:blip r:embed="rId20">
+                    <a:blip r:embed="rId21">
                       <a:extLst>
                         <a:ext uri="{28A0092B-C50C-407E-A947-70E740481C1C}">
                           <a14:useLocalDpi xmlns:a14="http://schemas.microsoft.com/office/drawing/2010/main" val="0"/>
@@ -2595,7 +2921,7 @@
                     <pic:cNvPicPr/>
                   </pic:nvPicPr>
                   <pic:blipFill>
-                    <a:blip r:embed="rId21" cstate="print">
+                    <a:blip r:embed="rId22" cstate="print">
                       <a:extLst>
                         <a:ext uri="{28A0092B-C50C-407E-A947-70E740481C1C}">
                           <a14:useLocalDpi xmlns:a14="http://schemas.microsoft.com/office/drawing/2010/main" val="0"/>
@@ -2634,6 +2960,9 @@
         </w:numPr>
       </w:pPr>
       <w:r>
+        <w:rPr>
+          <w:noProof/>
+        </w:rPr>
         <w:drawing>
           <wp:anchor distT="0" distB="0" distL="114300" distR="114300" simplePos="0" relativeHeight="251660288" behindDoc="1" locked="0" layoutInCell="1" allowOverlap="1" wp14:anchorId="257280DF" wp14:editId="4AC44061">
             <wp:simplePos x="0" y="0"/>
@@ -2666,7 +2995,7 @@
                     <pic:cNvPicPr/>
                   </pic:nvPicPr>
                   <pic:blipFill>
-                    <a:blip r:embed="rId22">
+                    <a:blip r:embed="rId23">
                       <a:extLst>
                         <a:ext uri="{28A0092B-C50C-407E-A947-70E740481C1C}">
                           <a14:useLocalDpi xmlns:a14="http://schemas.microsoft.com/office/drawing/2010/main" val="0"/>
@@ -2751,6 +3080,7 @@
         </w:numPr>
       </w:pPr>
       <w:r>
+        <w:lastRenderedPageBreak/>
         <w:t>wählen Sie „</w:t>
       </w:r>
       <w:proofErr w:type="spellStart"/>
@@ -2795,6 +3125,9 @@
         </w:numPr>
       </w:pPr>
       <w:r>
+        <w:rPr>
+          <w:noProof/>
+        </w:rPr>
         <w:drawing>
           <wp:anchor distT="0" distB="0" distL="114300" distR="114300" simplePos="0" relativeHeight="251662336" behindDoc="0" locked="0" layoutInCell="1" allowOverlap="1" wp14:anchorId="68B672FB" wp14:editId="4297ADDB">
             <wp:simplePos x="0" y="0"/>
@@ -2819,7 +3152,7 @@
                     <pic:cNvPicPr/>
                   </pic:nvPicPr>
                   <pic:blipFill>
-                    <a:blip r:embed="rId23">
+                    <a:blip r:embed="rId24">
                       <a:extLst>
                         <a:ext uri="{28A0092B-C50C-407E-A947-70E740481C1C}">
                           <a14:useLocalDpi xmlns:a14="http://schemas.microsoft.com/office/drawing/2010/main" val="0"/>
@@ -2995,22 +3328,18 @@
         <w:t>“ schließen Sie das Programm</w:t>
       </w:r>
     </w:p>
-    <w:p>
-      <w:pPr>
-        <w:pStyle w:val="Listenabsatz"/>
-        <w:numPr>
-          <w:ilvl w:val="0"/>
-          <w:numId w:val="7"/>
-        </w:numPr>
-      </w:pPr>
-    </w:p>
+    <w:p/>
+    <w:p/>
+    <w:p/>
+    <w:p/>
+    <w:p/>
     <w:sectPr>
-      <w:headerReference w:type="even" r:id="rId24"/>
-      <w:headerReference w:type="default" r:id="rId25"/>
-      <w:footerReference w:type="even" r:id="rId26"/>
-      <w:footerReference w:type="default" r:id="rId27"/>
-      <w:headerReference w:type="first" r:id="rId28"/>
-      <w:footerReference w:type="first" r:id="rId29"/>
+      <w:headerReference w:type="even" r:id="rId25"/>
+      <w:headerReference w:type="default" r:id="rId26"/>
+      <w:footerReference w:type="even" r:id="rId27"/>
+      <w:footerReference w:type="default" r:id="rId28"/>
+      <w:headerReference w:type="first" r:id="rId29"/>
+      <w:footerReference w:type="first" r:id="rId30"/>
       <w:pgSz w:w="11906" w:h="16838"/>
       <w:pgMar w:top="1417" w:right="1417" w:bottom="1134" w:left="1417" w:header="708" w:footer="708" w:gutter="0"/>
       <w:cols w:space="708"/>
@@ -3816,6 +4145,232 @@
     </w:lvl>
   </w:abstractNum>
   <w:abstractNum w:abstractNumId="4" w15:restartNumberingAfterBreak="0">
+    <w:nsid w:val="23A51C4B"/>
+    <w:multiLevelType w:val="multilevel"/>
+    <w:tmpl w:val="5C6296B4"/>
+    <w:lvl w:ilvl="0">
+      <w:start w:val="5"/>
+      <w:numFmt w:val="decimal"/>
+      <w:lvlText w:val="%1"/>
+      <w:lvlJc w:val="left"/>
+      <w:pPr>
+        <w:ind w:left="360" w:hanging="360"/>
+      </w:pPr>
+      <w:rPr>
+        <w:rFonts w:hint="default"/>
+      </w:rPr>
+    </w:lvl>
+    <w:lvl w:ilvl="1">
+      <w:start w:val="1"/>
+      <w:numFmt w:val="decimal"/>
+      <w:lvlText w:val="%1.%2"/>
+      <w:lvlJc w:val="left"/>
+      <w:pPr>
+        <w:ind w:left="360" w:hanging="360"/>
+      </w:pPr>
+      <w:rPr>
+        <w:rFonts w:hint="default"/>
+      </w:rPr>
+    </w:lvl>
+    <w:lvl w:ilvl="2">
+      <w:start w:val="1"/>
+      <w:numFmt w:val="decimal"/>
+      <w:lvlText w:val="%1.%2.%3"/>
+      <w:lvlJc w:val="left"/>
+      <w:pPr>
+        <w:ind w:left="720" w:hanging="720"/>
+      </w:pPr>
+      <w:rPr>
+        <w:rFonts w:hint="default"/>
+      </w:rPr>
+    </w:lvl>
+    <w:lvl w:ilvl="3">
+      <w:start w:val="1"/>
+      <w:numFmt w:val="decimal"/>
+      <w:lvlText w:val="%1.%2.%3.%4"/>
+      <w:lvlJc w:val="left"/>
+      <w:pPr>
+        <w:ind w:left="720" w:hanging="720"/>
+      </w:pPr>
+      <w:rPr>
+        <w:rFonts w:hint="default"/>
+      </w:rPr>
+    </w:lvl>
+    <w:lvl w:ilvl="4">
+      <w:start w:val="1"/>
+      <w:numFmt w:val="decimal"/>
+      <w:lvlText w:val="%1.%2.%3.%4.%5"/>
+      <w:lvlJc w:val="left"/>
+      <w:pPr>
+        <w:ind w:left="1080" w:hanging="1080"/>
+      </w:pPr>
+      <w:rPr>
+        <w:rFonts w:hint="default"/>
+      </w:rPr>
+    </w:lvl>
+    <w:lvl w:ilvl="5">
+      <w:start w:val="1"/>
+      <w:numFmt w:val="decimal"/>
+      <w:lvlText w:val="%1.%2.%3.%4.%5.%6"/>
+      <w:lvlJc w:val="left"/>
+      <w:pPr>
+        <w:ind w:left="1440" w:hanging="1440"/>
+      </w:pPr>
+      <w:rPr>
+        <w:rFonts w:hint="default"/>
+      </w:rPr>
+    </w:lvl>
+    <w:lvl w:ilvl="6">
+      <w:start w:val="1"/>
+      <w:numFmt w:val="decimal"/>
+      <w:lvlText w:val="%1.%2.%3.%4.%5.%6.%7"/>
+      <w:lvlJc w:val="left"/>
+      <w:pPr>
+        <w:ind w:left="1440" w:hanging="1440"/>
+      </w:pPr>
+      <w:rPr>
+        <w:rFonts w:hint="default"/>
+      </w:rPr>
+    </w:lvl>
+    <w:lvl w:ilvl="7">
+      <w:start w:val="1"/>
+      <w:numFmt w:val="decimal"/>
+      <w:lvlText w:val="%1.%2.%3.%4.%5.%6.%7.%8"/>
+      <w:lvlJc w:val="left"/>
+      <w:pPr>
+        <w:ind w:left="1800" w:hanging="1800"/>
+      </w:pPr>
+      <w:rPr>
+        <w:rFonts w:hint="default"/>
+      </w:rPr>
+    </w:lvl>
+    <w:lvl w:ilvl="8">
+      <w:start w:val="1"/>
+      <w:numFmt w:val="decimal"/>
+      <w:lvlText w:val="%1.%2.%3.%4.%5.%6.%7.%8.%9"/>
+      <w:lvlJc w:val="left"/>
+      <w:pPr>
+        <w:ind w:left="1800" w:hanging="1800"/>
+      </w:pPr>
+      <w:rPr>
+        <w:rFonts w:hint="default"/>
+      </w:rPr>
+    </w:lvl>
+  </w:abstractNum>
+  <w:abstractNum w:abstractNumId="5" w15:restartNumberingAfterBreak="0">
+    <w:nsid w:val="27756302"/>
+    <w:multiLevelType w:val="multilevel"/>
+    <w:tmpl w:val="23329C5A"/>
+    <w:lvl w:ilvl="0">
+      <w:start w:val="6"/>
+      <w:numFmt w:val="decimal"/>
+      <w:lvlText w:val="%1"/>
+      <w:lvlJc w:val="left"/>
+      <w:pPr>
+        <w:ind w:left="360" w:hanging="360"/>
+      </w:pPr>
+      <w:rPr>
+        <w:rFonts w:hint="default"/>
+      </w:rPr>
+    </w:lvl>
+    <w:lvl w:ilvl="1">
+      <w:start w:val="1"/>
+      <w:numFmt w:val="decimal"/>
+      <w:lvlText w:val="%1.%2"/>
+      <w:lvlJc w:val="left"/>
+      <w:pPr>
+        <w:ind w:left="360" w:hanging="360"/>
+      </w:pPr>
+      <w:rPr>
+        <w:rFonts w:hint="default"/>
+      </w:rPr>
+    </w:lvl>
+    <w:lvl w:ilvl="2">
+      <w:start w:val="1"/>
+      <w:numFmt w:val="decimal"/>
+      <w:lvlText w:val="%1.%2.%3"/>
+      <w:lvlJc w:val="left"/>
+      <w:pPr>
+        <w:ind w:left="720" w:hanging="720"/>
+      </w:pPr>
+      <w:rPr>
+        <w:rFonts w:hint="default"/>
+      </w:rPr>
+    </w:lvl>
+    <w:lvl w:ilvl="3">
+      <w:start w:val="1"/>
+      <w:numFmt w:val="decimal"/>
+      <w:lvlText w:val="%1.%2.%3.%4"/>
+      <w:lvlJc w:val="left"/>
+      <w:pPr>
+        <w:ind w:left="720" w:hanging="720"/>
+      </w:pPr>
+      <w:rPr>
+        <w:rFonts w:hint="default"/>
+      </w:rPr>
+    </w:lvl>
+    <w:lvl w:ilvl="4">
+      <w:start w:val="1"/>
+      <w:numFmt w:val="decimal"/>
+      <w:lvlText w:val="%1.%2.%3.%4.%5"/>
+      <w:lvlJc w:val="left"/>
+      <w:pPr>
+        <w:ind w:left="1080" w:hanging="1080"/>
+      </w:pPr>
+      <w:rPr>
+        <w:rFonts w:hint="default"/>
+      </w:rPr>
+    </w:lvl>
+    <w:lvl w:ilvl="5">
+      <w:start w:val="1"/>
+      <w:numFmt w:val="decimal"/>
+      <w:lvlText w:val="%1.%2.%3.%4.%5.%6"/>
+      <w:lvlJc w:val="left"/>
+      <w:pPr>
+        <w:ind w:left="1440" w:hanging="1440"/>
+      </w:pPr>
+      <w:rPr>
+        <w:rFonts w:hint="default"/>
+      </w:rPr>
+    </w:lvl>
+    <w:lvl w:ilvl="6">
+      <w:start w:val="1"/>
+      <w:numFmt w:val="decimal"/>
+      <w:lvlText w:val="%1.%2.%3.%4.%5.%6.%7"/>
+      <w:lvlJc w:val="left"/>
+      <w:pPr>
+        <w:ind w:left="1440" w:hanging="1440"/>
+      </w:pPr>
+      <w:rPr>
+        <w:rFonts w:hint="default"/>
+      </w:rPr>
+    </w:lvl>
+    <w:lvl w:ilvl="7">
+      <w:start w:val="1"/>
+      <w:numFmt w:val="decimal"/>
+      <w:lvlText w:val="%1.%2.%3.%4.%5.%6.%7.%8"/>
+      <w:lvlJc w:val="left"/>
+      <w:pPr>
+        <w:ind w:left="1800" w:hanging="1800"/>
+      </w:pPr>
+      <w:rPr>
+        <w:rFonts w:hint="default"/>
+      </w:rPr>
+    </w:lvl>
+    <w:lvl w:ilvl="8">
+      <w:start w:val="1"/>
+      <w:numFmt w:val="decimal"/>
+      <w:lvlText w:val="%1.%2.%3.%4.%5.%6.%7.%8.%9"/>
+      <w:lvlJc w:val="left"/>
+      <w:pPr>
+        <w:ind w:left="1800" w:hanging="1800"/>
+      </w:pPr>
+      <w:rPr>
+        <w:rFonts w:hint="default"/>
+      </w:rPr>
+    </w:lvl>
+  </w:abstractNum>
+  <w:abstractNum w:abstractNumId="6" w15:restartNumberingAfterBreak="0">
     <w:nsid w:val="2863132F"/>
     <w:multiLevelType w:val="hybridMultilevel"/>
     <w:tmpl w:val="28D250A8"/>
@@ -3928,7 +4483,120 @@
       </w:rPr>
     </w:lvl>
   </w:abstractNum>
-  <w:abstractNum w:abstractNumId="5" w15:restartNumberingAfterBreak="0">
+  <w:abstractNum w:abstractNumId="7" w15:restartNumberingAfterBreak="0">
+    <w:nsid w:val="30D47C79"/>
+    <w:multiLevelType w:val="hybridMultilevel"/>
+    <w:tmpl w:val="EC8C7042"/>
+    <w:lvl w:ilvl="0" w:tplc="04070001">
+      <w:start w:val="1"/>
+      <w:numFmt w:val="bullet"/>
+      <w:lvlText w:val=""/>
+      <w:lvlJc w:val="left"/>
+      <w:pPr>
+        <w:ind w:left="720" w:hanging="360"/>
+      </w:pPr>
+      <w:rPr>
+        <w:rFonts w:ascii="Symbol" w:hAnsi="Symbol" w:hint="default"/>
+      </w:rPr>
+    </w:lvl>
+    <w:lvl w:ilvl="1" w:tplc="04070003">
+      <w:start w:val="1"/>
+      <w:numFmt w:val="bullet"/>
+      <w:lvlText w:val="o"/>
+      <w:lvlJc w:val="left"/>
+      <w:pPr>
+        <w:ind w:left="1440" w:hanging="360"/>
+      </w:pPr>
+      <w:rPr>
+        <w:rFonts w:ascii="Courier New" w:hAnsi="Courier New" w:cs="Courier New" w:hint="default"/>
+      </w:rPr>
+    </w:lvl>
+    <w:lvl w:ilvl="2" w:tplc="04070005" w:tentative="1">
+      <w:start w:val="1"/>
+      <w:numFmt w:val="bullet"/>
+      <w:lvlText w:val=""/>
+      <w:lvlJc w:val="left"/>
+      <w:pPr>
+        <w:ind w:left="2160" w:hanging="360"/>
+      </w:pPr>
+      <w:rPr>
+        <w:rFonts w:ascii="Wingdings" w:hAnsi="Wingdings" w:hint="default"/>
+      </w:rPr>
+    </w:lvl>
+    <w:lvl w:ilvl="3" w:tplc="04070001" w:tentative="1">
+      <w:start w:val="1"/>
+      <w:numFmt w:val="bullet"/>
+      <w:lvlText w:val=""/>
+      <w:lvlJc w:val="left"/>
+      <w:pPr>
+        <w:ind w:left="2880" w:hanging="360"/>
+      </w:pPr>
+      <w:rPr>
+        <w:rFonts w:ascii="Symbol" w:hAnsi="Symbol" w:hint="default"/>
+      </w:rPr>
+    </w:lvl>
+    <w:lvl w:ilvl="4" w:tplc="04070003" w:tentative="1">
+      <w:start w:val="1"/>
+      <w:numFmt w:val="bullet"/>
+      <w:lvlText w:val="o"/>
+      <w:lvlJc w:val="left"/>
+      <w:pPr>
+        <w:ind w:left="3600" w:hanging="360"/>
+      </w:pPr>
+      <w:rPr>
+        <w:rFonts w:ascii="Courier New" w:hAnsi="Courier New" w:cs="Courier New" w:hint="default"/>
+      </w:rPr>
+    </w:lvl>
+    <w:lvl w:ilvl="5" w:tplc="04070005" w:tentative="1">
+      <w:start w:val="1"/>
+      <w:numFmt w:val="bullet"/>
+      <w:lvlText w:val=""/>
+      <w:lvlJc w:val="left"/>
+      <w:pPr>
+        <w:ind w:left="4320" w:hanging="360"/>
+      </w:pPr>
+      <w:rPr>
+        <w:rFonts w:ascii="Wingdings" w:hAnsi="Wingdings" w:hint="default"/>
+      </w:rPr>
+    </w:lvl>
+    <w:lvl w:ilvl="6" w:tplc="04070001" w:tentative="1">
+      <w:start w:val="1"/>
+      <w:numFmt w:val="bullet"/>
+      <w:lvlText w:val=""/>
+      <w:lvlJc w:val="left"/>
+      <w:pPr>
+        <w:ind w:left="5040" w:hanging="360"/>
+      </w:pPr>
+      <w:rPr>
+        <w:rFonts w:ascii="Symbol" w:hAnsi="Symbol" w:hint="default"/>
+      </w:rPr>
+    </w:lvl>
+    <w:lvl w:ilvl="7" w:tplc="04070003" w:tentative="1">
+      <w:start w:val="1"/>
+      <w:numFmt w:val="bullet"/>
+      <w:lvlText w:val="o"/>
+      <w:lvlJc w:val="left"/>
+      <w:pPr>
+        <w:ind w:left="5760" w:hanging="360"/>
+      </w:pPr>
+      <w:rPr>
+        <w:rFonts w:ascii="Courier New" w:hAnsi="Courier New" w:cs="Courier New" w:hint="default"/>
+      </w:rPr>
+    </w:lvl>
+    <w:lvl w:ilvl="8" w:tplc="04070005" w:tentative="1">
+      <w:start w:val="1"/>
+      <w:numFmt w:val="bullet"/>
+      <w:lvlText w:val=""/>
+      <w:lvlJc w:val="left"/>
+      <w:pPr>
+        <w:ind w:left="6480" w:hanging="360"/>
+      </w:pPr>
+      <w:rPr>
+        <w:rFonts w:ascii="Wingdings" w:hAnsi="Wingdings" w:hint="default"/>
+      </w:rPr>
+    </w:lvl>
+  </w:abstractNum>
+  <w:abstractNum w:abstractNumId="8" w15:restartNumberingAfterBreak="0">
     <w:nsid w:val="49377962"/>
     <w:multiLevelType w:val="hybridMultilevel"/>
     <w:tmpl w:val="EDC8C138"/>
@@ -4041,7 +4709,7 @@
       </w:rPr>
     </w:lvl>
   </w:abstractNum>
-  <w:abstractNum w:abstractNumId="6" w15:restartNumberingAfterBreak="0">
+  <w:abstractNum w:abstractNumId="9" w15:restartNumberingAfterBreak="0">
     <w:nsid w:val="4E4619F3"/>
     <w:multiLevelType w:val="hybridMultilevel"/>
     <w:tmpl w:val="602CE83C"/>
@@ -4154,7 +4822,7 @@
       </w:rPr>
     </w:lvl>
   </w:abstractNum>
-  <w:abstractNum w:abstractNumId="7" w15:restartNumberingAfterBreak="0">
+  <w:abstractNum w:abstractNumId="10" w15:restartNumberingAfterBreak="0">
     <w:nsid w:val="5CCB264B"/>
     <w:multiLevelType w:val="hybridMultilevel"/>
     <w:tmpl w:val="F4A4F114"/>
@@ -4243,7 +4911,120 @@
       </w:pPr>
     </w:lvl>
   </w:abstractNum>
-  <w:abstractNum w:abstractNumId="8" w15:restartNumberingAfterBreak="0">
+  <w:abstractNum w:abstractNumId="11" w15:restartNumberingAfterBreak="0">
+    <w:nsid w:val="6DAA6122"/>
+    <w:multiLevelType w:val="multilevel"/>
+    <w:tmpl w:val="6630A63C"/>
+    <w:lvl w:ilvl="0">
+      <w:start w:val="6"/>
+      <w:numFmt w:val="decimal"/>
+      <w:lvlText w:val="%1"/>
+      <w:lvlJc w:val="left"/>
+      <w:pPr>
+        <w:ind w:left="360" w:hanging="360"/>
+      </w:pPr>
+      <w:rPr>
+        <w:rFonts w:hint="default"/>
+      </w:rPr>
+    </w:lvl>
+    <w:lvl w:ilvl="1">
+      <w:start w:val="1"/>
+      <w:numFmt w:val="decimal"/>
+      <w:lvlText w:val="%1.%2"/>
+      <w:lvlJc w:val="left"/>
+      <w:pPr>
+        <w:ind w:left="1080" w:hanging="360"/>
+      </w:pPr>
+      <w:rPr>
+        <w:rFonts w:hint="default"/>
+      </w:rPr>
+    </w:lvl>
+    <w:lvl w:ilvl="2">
+      <w:start w:val="1"/>
+      <w:numFmt w:val="decimal"/>
+      <w:lvlText w:val="%1.%2.%3"/>
+      <w:lvlJc w:val="left"/>
+      <w:pPr>
+        <w:ind w:left="2160" w:hanging="720"/>
+      </w:pPr>
+      <w:rPr>
+        <w:rFonts w:hint="default"/>
+      </w:rPr>
+    </w:lvl>
+    <w:lvl w:ilvl="3">
+      <w:start w:val="1"/>
+      <w:numFmt w:val="decimal"/>
+      <w:lvlText w:val="%1.%2.%3.%4"/>
+      <w:lvlJc w:val="left"/>
+      <w:pPr>
+        <w:ind w:left="2880" w:hanging="720"/>
+      </w:pPr>
+      <w:rPr>
+        <w:rFonts w:hint="default"/>
+      </w:rPr>
+    </w:lvl>
+    <w:lvl w:ilvl="4">
+      <w:start w:val="1"/>
+      <w:numFmt w:val="decimal"/>
+      <w:lvlText w:val="%1.%2.%3.%4.%5"/>
+      <w:lvlJc w:val="left"/>
+      <w:pPr>
+        <w:ind w:left="3960" w:hanging="1080"/>
+      </w:pPr>
+      <w:rPr>
+        <w:rFonts w:hint="default"/>
+      </w:rPr>
+    </w:lvl>
+    <w:lvl w:ilvl="5">
+      <w:start w:val="1"/>
+      <w:numFmt w:val="decimal"/>
+      <w:lvlText w:val="%1.%2.%3.%4.%5.%6"/>
+      <w:lvlJc w:val="left"/>
+      <w:pPr>
+        <w:ind w:left="5040" w:hanging="1440"/>
+      </w:pPr>
+      <w:rPr>
+        <w:rFonts w:hint="default"/>
+      </w:rPr>
+    </w:lvl>
+    <w:lvl w:ilvl="6">
+      <w:start w:val="1"/>
+      <w:numFmt w:val="decimal"/>
+      <w:lvlText w:val="%1.%2.%3.%4.%5.%6.%7"/>
+      <w:lvlJc w:val="left"/>
+      <w:pPr>
+        <w:ind w:left="5760" w:hanging="1440"/>
+      </w:pPr>
+      <w:rPr>
+        <w:rFonts w:hint="default"/>
+      </w:rPr>
+    </w:lvl>
+    <w:lvl w:ilvl="7">
+      <w:start w:val="1"/>
+      <w:numFmt w:val="decimal"/>
+      <w:lvlText w:val="%1.%2.%3.%4.%5.%6.%7.%8"/>
+      <w:lvlJc w:val="left"/>
+      <w:pPr>
+        <w:ind w:left="6840" w:hanging="1800"/>
+      </w:pPr>
+      <w:rPr>
+        <w:rFonts w:hint="default"/>
+      </w:rPr>
+    </w:lvl>
+    <w:lvl w:ilvl="8">
+      <w:start w:val="1"/>
+      <w:numFmt w:val="decimal"/>
+      <w:lvlText w:val="%1.%2.%3.%4.%5.%6.%7.%8.%9"/>
+      <w:lvlJc w:val="left"/>
+      <w:pPr>
+        <w:ind w:left="7560" w:hanging="1800"/>
+      </w:pPr>
+      <w:rPr>
+        <w:rFonts w:hint="default"/>
+      </w:rPr>
+    </w:lvl>
+  </w:abstractNum>
+  <w:abstractNum w:abstractNumId="12" w15:restartNumberingAfterBreak="0">
     <w:nsid w:val="74831756"/>
     <w:multiLevelType w:val="multilevel"/>
     <w:tmpl w:val="1902CCF4"/>
@@ -4365,13 +5146,13 @@
     </w:lvl>
   </w:abstractNum>
   <w:num w:numId="1">
-    <w:abstractNumId w:val="7"/>
+    <w:abstractNumId w:val="10"/>
   </w:num>
   <w:num w:numId="2">
     <w:abstractNumId w:val="3"/>
   </w:num>
   <w:num w:numId="3">
-    <w:abstractNumId w:val="5"/>
+    <w:abstractNumId w:val="8"/>
   </w:num>
   <w:num w:numId="4">
     <w:abstractNumId w:val="0"/>
@@ -4380,16 +5161,28 @@
     <w:abstractNumId w:val="2"/>
   </w:num>
   <w:num w:numId="6">
-    <w:abstractNumId w:val="4"/>
+    <w:abstractNumId w:val="6"/>
   </w:num>
   <w:num w:numId="7">
     <w:abstractNumId w:val="1"/>
   </w:num>
   <w:num w:numId="8">
-    <w:abstractNumId w:val="8"/>
+    <w:abstractNumId w:val="12"/>
   </w:num>
   <w:num w:numId="9">
-    <w:abstractNumId w:val="6"/>
+    <w:abstractNumId w:val="9"/>
+  </w:num>
+  <w:num w:numId="10">
+    <w:abstractNumId w:val="4"/>
+  </w:num>
+  <w:num w:numId="11">
+    <w:abstractNumId w:val="11"/>
+  </w:num>
+  <w:num w:numId="12">
+    <w:abstractNumId w:val="5"/>
+  </w:num>
+  <w:num w:numId="13">
+    <w:abstractNumId w:val="7"/>
   </w:num>
 </w:numbering>
 </file>

</xml_diff>

<commit_message>
:memo: Some small changes at user manual
</commit_message>
<xml_diff>
--- a/docs/user manual/Benutzerhandbuch.docx
+++ b/docs/user manual/Benutzerhandbuch.docx
@@ -10,7 +10,6 @@
         <w:t>Handbuch</w:t>
       </w:r>
     </w:p>
-    <w:p/>
     <w:p>
       <w:pPr>
         <w:pStyle w:val="berschrift1"/>
@@ -19,19 +18,6 @@
           <w:numId w:val="1"/>
         </w:numPr>
       </w:pPr>
-      <w:r>
-        <w:t>Inbetriebnahme</w:t>
-      </w:r>
-    </w:p>
-    <w:p/>
-    <w:p>
-      <w:pPr>
-        <w:pStyle w:val="berschrift1"/>
-        <w:numPr>
-          <w:ilvl w:val="0"/>
-          <w:numId w:val="1"/>
-        </w:numPr>
-      </w:pPr>
       <w:proofErr w:type="spellStart"/>
       <w:r>
         <w:t>Loginfenster</w:t>
@@ -45,6 +31,9 @@
     </w:p>
     <w:p>
       <w:r>
+        <w:rPr>
+          <w:noProof/>
+        </w:rPr>
         <w:drawing>
           <wp:inline distT="0" distB="0" distL="0" distR="0" wp14:anchorId="3E551CB3" wp14:editId="565A3635">
             <wp:extent cx="1926475" cy="2743200"/>
@@ -317,6 +306,23 @@
         <w:t>Sie sind nicht gezwungen, irgendwelche Angaben zu machen, es hilft dem WissenschaftlerInnen-Team aber enorm!</w:t>
       </w:r>
     </w:p>
+    <w:p>
+      <w:pPr>
+        <w:pStyle w:val="Listenabsatz"/>
+        <w:numPr>
+          <w:ilvl w:val="1"/>
+          <w:numId w:val="13"/>
+        </w:numPr>
+      </w:pPr>
+      <w:r>
+        <w:rPr>
+          <w:rFonts w:cstheme="minorHAnsi"/>
+        </w:rPr>
+        <w:t>Sie können auch nur vereinzelte Angaben tätigen</w:t>
+      </w:r>
+    </w:p>
+    <w:p/>
+    <w:p/>
     <w:p/>
     <w:p/>
     <w:p/>
@@ -535,7 +541,7 @@
         <w:pStyle w:val="berschrift2"/>
       </w:pPr>
       <w:r>
-        <w:t>4</w:t>
+        <w:t>3</w:t>
       </w:r>
       <w:r>
         <w:t>.1 Willkommensfenster</w:t>
@@ -688,7 +694,7 @@
         <w:pStyle w:val="berschrift2"/>
       </w:pPr>
       <w:r>
-        <w:t>4</w:t>
+        <w:t>3</w:t>
       </w:r>
       <w:r>
         <w:t>.2 Anzeige des Bildes</w:t>
@@ -735,7 +741,7 @@
         <w:pStyle w:val="berschrift2"/>
       </w:pPr>
       <w:r>
-        <w:t>4</w:t>
+        <w:t>3</w:t>
       </w:r>
       <w:r>
         <w:t>.3 Anzeige des Rasters</w:t>
@@ -849,7 +855,7 @@
         <w:pStyle w:val="berschrift2"/>
       </w:pPr>
       <w:r>
-        <w:t>4</w:t>
+        <w:t>3</w:t>
       </w:r>
       <w:r>
         <w:t>.4 Anzeige des Eingabefensters</w:t>
@@ -1061,7 +1067,7 @@
         <w:pStyle w:val="berschrift2"/>
       </w:pPr>
       <w:r>
-        <w:t>4</w:t>
+        <w:t>3</w:t>
       </w:r>
       <w:r>
         <w:t>.5 Rückmeldung und Abschluss des Programmes</w:t>
@@ -1087,7 +1093,7 @@
         <w:pStyle w:val="berschrift3"/>
       </w:pPr>
       <w:r>
-        <w:t>4</w:t>
+        <w:t>3</w:t>
       </w:r>
       <w:r>
         <w:t>.5.1 Rückmeldung bei fehlerhafter Eingabe</w:t>
@@ -1273,7 +1279,7 @@
         <w:pStyle w:val="berschrift3"/>
       </w:pPr>
       <w:r>
-        <w:t>4</w:t>
+        <w:t>3</w:t>
       </w:r>
       <w:r>
         <w:t>.5.2 Rückmeldung bei korrekter Eingabe</w:t>
@@ -1553,7 +1559,7 @@
         <w:pStyle w:val="berschrift2"/>
         <w:numPr>
           <w:ilvl w:val="1"/>
-          <w:numId w:val="10"/>
+          <w:numId w:val="14"/>
         </w:numPr>
       </w:pPr>
       <w:r>
@@ -1598,7 +1604,10 @@
         <w:pStyle w:val="berschrift2"/>
       </w:pPr>
       <w:r>
-        <w:t>5.2</w:t>
+        <w:t>4</w:t>
+      </w:r>
+      <w:r>
+        <w:t>.2</w:t>
       </w:r>
       <w:r>
         <w:t xml:space="preserve"> Bedienung des Zoom-Maps-Tools</w:t>
@@ -1918,11 +1927,10 @@
     <w:p>
       <w:pPr>
         <w:pStyle w:val="berschrift2"/>
-        <w:numPr>
-          <w:ilvl w:val="1"/>
-          <w:numId w:val="12"/>
-        </w:numPr>
-      </w:pPr>
+      </w:pPr>
+      <w:r>
+        <w:t xml:space="preserve">5.1 </w:t>
+      </w:r>
       <w:r>
         <w:t>Öffnen des Tools und Willkommensfenster</w:t>
       </w:r>
@@ -1996,14 +2004,18 @@
         <w:t>die einzelnen Optionen werden im Folgenden näher erläutert</w:t>
       </w:r>
     </w:p>
+    <w:p/>
+    <w:p/>
+    <w:p/>
+    <w:p/>
     <w:p>
       <w:pPr>
         <w:pStyle w:val="berschrift2"/>
-        <w:numPr>
-          <w:ilvl w:val="1"/>
-          <w:numId w:val="12"/>
-        </w:numPr>
-      </w:pPr>
+      </w:pPr>
+      <w:r>
+        <w:lastRenderedPageBreak/>
+        <w:t xml:space="preserve">5.2 </w:t>
+      </w:r>
       <w:r>
         <w:t>Konfiguration des Datenanalysetool</w:t>
       </w:r>
@@ -2110,7 +2122,6 @@
         <w:rPr>
           <w:noProof/>
         </w:rPr>
-        <w:lastRenderedPageBreak/>
         <w:drawing>
           <wp:anchor distT="0" distB="0" distL="114300" distR="114300" simplePos="0" relativeHeight="251658240" behindDoc="1" locked="0" layoutInCell="1" allowOverlap="1" wp14:anchorId="6CFE5BCA" wp14:editId="5516C4C2">
             <wp:simplePos x="0" y="0"/>
@@ -2963,6 +2974,7 @@
         <w:rPr>
           <w:noProof/>
         </w:rPr>
+        <w:lastRenderedPageBreak/>
         <w:drawing>
           <wp:anchor distT="0" distB="0" distL="114300" distR="114300" simplePos="0" relativeHeight="251660288" behindDoc="1" locked="0" layoutInCell="1" allowOverlap="1" wp14:anchorId="257280DF" wp14:editId="4AC44061">
             <wp:simplePos x="0" y="0"/>
@@ -3080,7 +3092,6 @@
         </w:numPr>
       </w:pPr>
       <w:r>
-        <w:lastRenderedPageBreak/>
         <w:t>wählen Sie „</w:t>
       </w:r>
       <w:proofErr w:type="spellStart"/>
@@ -4710,6 +4721,119 @@
     </w:lvl>
   </w:abstractNum>
   <w:abstractNum w:abstractNumId="9" w15:restartNumberingAfterBreak="0">
+    <w:nsid w:val="4A97581C"/>
+    <w:multiLevelType w:val="multilevel"/>
+    <w:tmpl w:val="09344A4C"/>
+    <w:lvl w:ilvl="0">
+      <w:start w:val="4"/>
+      <w:numFmt w:val="decimal"/>
+      <w:lvlText w:val="%1"/>
+      <w:lvlJc w:val="left"/>
+      <w:pPr>
+        <w:ind w:left="360" w:hanging="360"/>
+      </w:pPr>
+      <w:rPr>
+        <w:rFonts w:hint="default"/>
+      </w:rPr>
+    </w:lvl>
+    <w:lvl w:ilvl="1">
+      <w:start w:val="1"/>
+      <w:numFmt w:val="decimal"/>
+      <w:lvlText w:val="%1.%2"/>
+      <w:lvlJc w:val="left"/>
+      <w:pPr>
+        <w:ind w:left="360" w:hanging="360"/>
+      </w:pPr>
+      <w:rPr>
+        <w:rFonts w:hint="default"/>
+      </w:rPr>
+    </w:lvl>
+    <w:lvl w:ilvl="2">
+      <w:start w:val="1"/>
+      <w:numFmt w:val="decimal"/>
+      <w:lvlText w:val="%1.%2.%3"/>
+      <w:lvlJc w:val="left"/>
+      <w:pPr>
+        <w:ind w:left="720" w:hanging="720"/>
+      </w:pPr>
+      <w:rPr>
+        <w:rFonts w:hint="default"/>
+      </w:rPr>
+    </w:lvl>
+    <w:lvl w:ilvl="3">
+      <w:start w:val="1"/>
+      <w:numFmt w:val="decimal"/>
+      <w:lvlText w:val="%1.%2.%3.%4"/>
+      <w:lvlJc w:val="left"/>
+      <w:pPr>
+        <w:ind w:left="720" w:hanging="720"/>
+      </w:pPr>
+      <w:rPr>
+        <w:rFonts w:hint="default"/>
+      </w:rPr>
+    </w:lvl>
+    <w:lvl w:ilvl="4">
+      <w:start w:val="1"/>
+      <w:numFmt w:val="decimal"/>
+      <w:lvlText w:val="%1.%2.%3.%4.%5"/>
+      <w:lvlJc w:val="left"/>
+      <w:pPr>
+        <w:ind w:left="1080" w:hanging="1080"/>
+      </w:pPr>
+      <w:rPr>
+        <w:rFonts w:hint="default"/>
+      </w:rPr>
+    </w:lvl>
+    <w:lvl w:ilvl="5">
+      <w:start w:val="1"/>
+      <w:numFmt w:val="decimal"/>
+      <w:lvlText w:val="%1.%2.%3.%4.%5.%6"/>
+      <w:lvlJc w:val="left"/>
+      <w:pPr>
+        <w:ind w:left="1440" w:hanging="1440"/>
+      </w:pPr>
+      <w:rPr>
+        <w:rFonts w:hint="default"/>
+      </w:rPr>
+    </w:lvl>
+    <w:lvl w:ilvl="6">
+      <w:start w:val="1"/>
+      <w:numFmt w:val="decimal"/>
+      <w:lvlText w:val="%1.%2.%3.%4.%5.%6.%7"/>
+      <w:lvlJc w:val="left"/>
+      <w:pPr>
+        <w:ind w:left="1440" w:hanging="1440"/>
+      </w:pPr>
+      <w:rPr>
+        <w:rFonts w:hint="default"/>
+      </w:rPr>
+    </w:lvl>
+    <w:lvl w:ilvl="7">
+      <w:start w:val="1"/>
+      <w:numFmt w:val="decimal"/>
+      <w:lvlText w:val="%1.%2.%3.%4.%5.%6.%7.%8"/>
+      <w:lvlJc w:val="left"/>
+      <w:pPr>
+        <w:ind w:left="1800" w:hanging="1800"/>
+      </w:pPr>
+      <w:rPr>
+        <w:rFonts w:hint="default"/>
+      </w:rPr>
+    </w:lvl>
+    <w:lvl w:ilvl="8">
+      <w:start w:val="1"/>
+      <w:numFmt w:val="decimal"/>
+      <w:lvlText w:val="%1.%2.%3.%4.%5.%6.%7.%8.%9"/>
+      <w:lvlJc w:val="left"/>
+      <w:pPr>
+        <w:ind w:left="1800" w:hanging="1800"/>
+      </w:pPr>
+      <w:rPr>
+        <w:rFonts w:hint="default"/>
+      </w:rPr>
+    </w:lvl>
+  </w:abstractNum>
+  <w:abstractNum w:abstractNumId="10" w15:restartNumberingAfterBreak="0">
     <w:nsid w:val="4E4619F3"/>
     <w:multiLevelType w:val="hybridMultilevel"/>
     <w:tmpl w:val="602CE83C"/>
@@ -4822,7 +4946,7 @@
       </w:rPr>
     </w:lvl>
   </w:abstractNum>
-  <w:abstractNum w:abstractNumId="10" w15:restartNumberingAfterBreak="0">
+  <w:abstractNum w:abstractNumId="11" w15:restartNumberingAfterBreak="0">
     <w:nsid w:val="5CCB264B"/>
     <w:multiLevelType w:val="hybridMultilevel"/>
     <w:tmpl w:val="F4A4F114"/>
@@ -4911,7 +5035,7 @@
       </w:pPr>
     </w:lvl>
   </w:abstractNum>
-  <w:abstractNum w:abstractNumId="11" w15:restartNumberingAfterBreak="0">
+  <w:abstractNum w:abstractNumId="12" w15:restartNumberingAfterBreak="0">
     <w:nsid w:val="6DAA6122"/>
     <w:multiLevelType w:val="multilevel"/>
     <w:tmpl w:val="6630A63C"/>
@@ -5024,7 +5148,7 @@
       </w:rPr>
     </w:lvl>
   </w:abstractNum>
-  <w:abstractNum w:abstractNumId="12" w15:restartNumberingAfterBreak="0">
+  <w:abstractNum w:abstractNumId="13" w15:restartNumberingAfterBreak="0">
     <w:nsid w:val="74831756"/>
     <w:multiLevelType w:val="multilevel"/>
     <w:tmpl w:val="1902CCF4"/>
@@ -5146,7 +5270,7 @@
     </w:lvl>
   </w:abstractNum>
   <w:num w:numId="1">
-    <w:abstractNumId w:val="10"/>
+    <w:abstractNumId w:val="11"/>
   </w:num>
   <w:num w:numId="2">
     <w:abstractNumId w:val="3"/>
@@ -5167,22 +5291,25 @@
     <w:abstractNumId w:val="1"/>
   </w:num>
   <w:num w:numId="8">
-    <w:abstractNumId w:val="12"/>
+    <w:abstractNumId w:val="13"/>
   </w:num>
   <w:num w:numId="9">
-    <w:abstractNumId w:val="9"/>
+    <w:abstractNumId w:val="10"/>
   </w:num>
   <w:num w:numId="10">
     <w:abstractNumId w:val="4"/>
   </w:num>
   <w:num w:numId="11">
-    <w:abstractNumId w:val="11"/>
+    <w:abstractNumId w:val="12"/>
   </w:num>
   <w:num w:numId="12">
     <w:abstractNumId w:val="5"/>
   </w:num>
   <w:num w:numId="13">
     <w:abstractNumId w:val="7"/>
+  </w:num>
+  <w:num w:numId="14">
+    <w:abstractNumId w:val="9"/>
   </w:num>
 </w:numbering>
 </file>

</xml_diff>